<commit_message>
Updated State of the Art
@TimperatorTW In case you have to cite something for the paragraph you
wrote on Cloud based communication,  you can follow the numbering I
started or you can change the existing numbering to anything you think
works.
@ianoshan Let me know if there is anything else i should include.
Cheers!
</commit_message>
<xml_diff>
--- a/Expose.docx
+++ b/Expose.docx
@@ -1,6 +1,6 @@
 
 <file path=word/document.xml><?xml version="1.0" encoding="utf-8"?>
-<w:document xmlns:wpc="http://schemas.microsoft.com/office/word/2010/wordprocessingCanvas" xmlns:mo="http://schemas.microsoft.com/office/mac/office/2008/main" xmlns:mc="http://schemas.openxmlformats.org/markup-compatibility/2006" xmlns:mv="urn:schemas-microsoft-com:mac:vml" xmlns:o="urn:schemas-microsoft-com:office:office" xmlns:r="http://schemas.openxmlformats.org/officeDocument/2006/relationships" xmlns:m="http://schemas.openxmlformats.org/officeDocument/2006/math" xmlns:v="urn:schemas-microsoft-com:vml" xmlns:wp14="http://schemas.microsoft.com/office/word/2010/wordprocessingDrawing" xmlns:wp="http://schemas.openxmlformats.org/drawingml/2006/wordprocessingDrawing" xmlns:w10="urn:schemas-microsoft-com:office:word" xmlns:w="http://schemas.openxmlformats.org/wordprocessingml/2006/main" xmlns:w14="http://schemas.microsoft.com/office/word/2010/wordml" xmlns:w15="http://schemas.microsoft.com/office/word/2012/wordml" xmlns:wpg="http://schemas.microsoft.com/office/word/2010/wordprocessingGroup" xmlns:wpi="http://schemas.microsoft.com/office/word/2010/wordprocessingInk" xmlns:wne="http://schemas.microsoft.com/office/word/2006/wordml" xmlns:wps="http://schemas.microsoft.com/office/word/2010/wordprocessingShape" mc:Ignorable="w14 w15 wp14">
+<w:document xmlns:wpc="http://schemas.microsoft.com/office/word/2010/wordprocessingCanvas" xmlns:mo="http://schemas.microsoft.com/office/mac/office/2008/main" xmlns:mc="http://schemas.openxmlformats.org/markup-compatibility/2006" xmlns:mv="urn:schemas-microsoft-com:mac:vml" xmlns:o="urn:schemas-microsoft-com:office:office" xmlns:r="http://schemas.openxmlformats.org/officeDocument/2006/relationships" xmlns:m="http://schemas.openxmlformats.org/officeDocument/2006/math" xmlns:v="urn:schemas-microsoft-com:vml" xmlns:wp14="http://schemas.microsoft.com/office/word/2010/wordprocessingDrawing" xmlns:wp="http://schemas.openxmlformats.org/drawingml/2006/wordprocessingDrawing" xmlns:w10="urn:schemas-microsoft-com:office:word" xmlns:w="http://schemas.openxmlformats.org/wordprocessingml/2006/main" xmlns:w14="http://schemas.microsoft.com/office/word/2010/wordml" xmlns:wpg="http://schemas.microsoft.com/office/word/2010/wordprocessingGroup" xmlns:wpi="http://schemas.microsoft.com/office/word/2010/wordprocessingInk" xmlns:wne="http://schemas.microsoft.com/office/word/2006/wordml" xmlns:wps="http://schemas.microsoft.com/office/word/2010/wordprocessingShape" mc:Ignorable="w14 wp14">
   <w:body>
     <w:p>
       <w:pPr>
@@ -8,16 +8,16 @@
         <w:rPr>
           <w:rFonts w:ascii="Garamond" w:hAnsi="Garamond" w:cs="Times New Roman"/>
           <w:b/>
-          <w:sz w:val="26"/>
-          <w:szCs w:val="26"/>
+          <w:sz w:val="40"/>
+          <w:szCs w:val="40"/>
         </w:rPr>
       </w:pPr>
       <w:r>
         <w:rPr>
           <w:rFonts w:ascii="Garamond" w:hAnsi="Garamond" w:cs="Times New Roman"/>
           <w:b/>
-          <w:sz w:val="26"/>
-          <w:szCs w:val="26"/>
+          <w:sz w:val="40"/>
+          <w:szCs w:val="40"/>
         </w:rPr>
         <w:t>Research Question</w:t>
       </w:r>
@@ -49,7 +49,30 @@
           <w:rFonts w:ascii="Garamond" w:hAnsi="Garamond" w:cs="Times New Roman"/>
           <w:sz w:val="24"/>
         </w:rPr>
-        <w:t xml:space="preserve">that every driver has to face at least once in their life time. </w:t>
+        <w:t>that every driver has to face at least once in thei</w:t>
+      </w:r>
+      <w:bookmarkStart w:id="0" w:name="_GoBack"/>
+      <w:bookmarkEnd w:id="0"/>
+      <w:r>
+        <w:rPr>
+          <w:rFonts w:ascii="Garamond" w:hAnsi="Garamond" w:cs="Times New Roman"/>
+          <w:sz w:val="24"/>
+        </w:rPr>
+        <w:t xml:space="preserve">r </w:t>
+      </w:r>
+      <w:r>
+        <w:rPr>
+          <w:rFonts w:ascii="Garamond" w:hAnsi="Garamond" w:cs="Times New Roman"/>
+          <w:sz w:val="24"/>
+        </w:rPr>
+        <w:t>lifetime</w:t>
+      </w:r>
+      <w:r>
+        <w:rPr>
+          <w:rFonts w:ascii="Garamond" w:hAnsi="Garamond" w:cs="Times New Roman"/>
+          <w:sz w:val="24"/>
+        </w:rPr>
+        <w:t xml:space="preserve">. </w:t>
       </w:r>
       <w:r>
         <w:rPr>
@@ -331,19 +354,1168 @@
         <w:rPr>
           <w:rFonts w:ascii="Garamond" w:hAnsi="Garamond" w:cs="Times New Roman"/>
           <w:b/>
-          <w:sz w:val="26"/>
-          <w:szCs w:val="26"/>
+          <w:sz w:val="40"/>
+          <w:szCs w:val="40"/>
         </w:rPr>
       </w:pPr>
       <w:r>
         <w:rPr>
           <w:rFonts w:ascii="Garamond" w:hAnsi="Garamond" w:cs="Times New Roman"/>
           <w:b/>
-          <w:sz w:val="26"/>
-          <w:szCs w:val="26"/>
-        </w:rPr>
-        <w:t>State of the Art</w:t>
-      </w:r>
+          <w:sz w:val="40"/>
+          <w:szCs w:val="40"/>
+        </w:rPr>
+        <w:t>State of the Ar</w:t>
+      </w:r>
+      <w:r>
+        <w:rPr>
+          <w:rFonts w:ascii="Garamond" w:hAnsi="Garamond" w:cs="Times New Roman"/>
+          <w:b/>
+          <w:sz w:val="40"/>
+          <w:szCs w:val="40"/>
+        </w:rPr>
+        <w:t>t</w:t>
+      </w:r>
+    </w:p>
+    <w:p>
+      <w:pPr>
+        <w:pStyle w:val="ListParagraph"/>
+        <w:numPr>
+          <w:ilvl w:val="0"/>
+          <w:numId w:val="5"/>
+        </w:numPr>
+        <w:jc w:val="both"/>
+        <w:rPr>
+          <w:rFonts w:ascii="Garamond" w:hAnsi="Garamond" w:cs="Times New Roman"/>
+          <w:b/>
+          <w:color w:val="365F91" w:themeColor="accent1" w:themeShade="BF"/>
+          <w:sz w:val="24"/>
+        </w:rPr>
+      </w:pPr>
+      <w:r>
+        <w:rPr>
+          <w:rFonts w:ascii="Garamond" w:hAnsi="Garamond" w:cs="Times New Roman"/>
+          <w:b/>
+          <w:color w:val="365F91" w:themeColor="accent1" w:themeShade="BF"/>
+          <w:sz w:val="24"/>
+        </w:rPr>
+        <w:t>Traffic Simulation</w:t>
+      </w:r>
+    </w:p>
+    <w:p>
+      <w:pPr>
+        <w:pStyle w:val="ListParagraph"/>
+        <w:jc w:val="both"/>
+        <w:rPr>
+          <w:rFonts w:ascii="Garamond" w:hAnsi="Garamond" w:cs="Times New Roman"/>
+          <w:sz w:val="24"/>
+        </w:rPr>
+      </w:pPr>
+      <w:r>
+        <w:rPr>
+          <w:rFonts w:ascii="Garamond" w:hAnsi="Garamond" w:cs="Times New Roman"/>
+          <w:sz w:val="24"/>
+        </w:rPr>
+        <w:t>The</w:t>
+      </w:r>
+      <w:r>
+        <w:rPr>
+          <w:rFonts w:ascii="Garamond" w:hAnsi="Garamond" w:cs="Times New Roman"/>
+          <w:sz w:val="24"/>
+        </w:rPr>
+        <w:t xml:space="preserve"> modeling of traffic flow has been quite popular since the later half of the 20</w:t>
+      </w:r>
+      <w:r>
+        <w:rPr>
+          <w:rFonts w:ascii="Garamond" w:hAnsi="Garamond" w:cs="Times New Roman"/>
+          <w:sz w:val="24"/>
+          <w:vertAlign w:val="superscript"/>
+        </w:rPr>
+        <w:t>th</w:t>
+      </w:r>
+      <w:r>
+        <w:rPr>
+          <w:rFonts w:ascii="Garamond" w:hAnsi="Garamond" w:cs="Times New Roman"/>
+          <w:sz w:val="24"/>
+        </w:rPr>
+        <w:t xml:space="preserve"> century. E</w:t>
+      </w:r>
+      <w:r>
+        <w:rPr>
+          <w:rFonts w:ascii="Garamond" w:hAnsi="Garamond" w:cs="Times New Roman"/>
+          <w:sz w:val="24"/>
+        </w:rPr>
+        <w:t xml:space="preserve">xisting </w:t>
+      </w:r>
+      <w:r>
+        <w:rPr>
+          <w:rFonts w:ascii="Garamond" w:hAnsi="Garamond" w:cs="Times New Roman"/>
+          <w:sz w:val="24"/>
+        </w:rPr>
+        <w:t xml:space="preserve">models, like the </w:t>
+      </w:r>
+      <w:r>
+        <w:rPr>
+          <w:rFonts w:ascii="Garamond" w:hAnsi="Garamond" w:cs="Times New Roman"/>
+          <w:sz w:val="24"/>
+        </w:rPr>
+        <w:t xml:space="preserve">Macroscopic </w:t>
+      </w:r>
+      <w:r>
+        <w:rPr>
+          <w:rFonts w:ascii="Garamond" w:hAnsi="Garamond" w:cs="Times New Roman"/>
+          <w:sz w:val="24"/>
+        </w:rPr>
+        <w:t>ones</w:t>
+      </w:r>
+      <w:r>
+        <w:rPr>
+          <w:rFonts w:ascii="Garamond" w:hAnsi="Garamond" w:cs="Times New Roman"/>
+          <w:sz w:val="24"/>
+        </w:rPr>
+        <w:t xml:space="preserve"> (</w:t>
+      </w:r>
+      <w:r>
+        <w:rPr>
+          <w:rFonts w:ascii="Garamond" w:hAnsi="Garamond" w:cs="Times New Roman"/>
+          <w:sz w:val="24"/>
+        </w:rPr>
+        <w:t>e.g.</w:t>
+      </w:r>
+      <w:r>
+        <w:rPr>
+          <w:rFonts w:ascii="Garamond" w:hAnsi="Garamond" w:cs="Times New Roman"/>
+          <w:sz w:val="24"/>
+        </w:rPr>
+        <w:t xml:space="preserve"> </w:t>
+      </w:r>
+      <w:r>
+        <w:rPr>
+          <w:rFonts w:ascii="Garamond" w:hAnsi="Garamond" w:cs="Times New Roman"/>
+          <w:sz w:val="24"/>
+        </w:rPr>
+        <w:t xml:space="preserve">the </w:t>
+      </w:r>
+      <w:proofErr w:type="spellStart"/>
+      <w:r>
+        <w:rPr>
+          <w:rFonts w:ascii="Garamond" w:hAnsi="Garamond" w:cs="Times New Roman"/>
+          <w:sz w:val="24"/>
+        </w:rPr>
+        <w:t>Lighthill</w:t>
+      </w:r>
+      <w:proofErr w:type="spellEnd"/>
+      <w:r>
+        <w:rPr>
+          <w:rFonts w:ascii="Garamond" w:hAnsi="Garamond" w:cs="Times New Roman"/>
+          <w:sz w:val="24"/>
+        </w:rPr>
+        <w:t>-</w:t>
+      </w:r>
+      <w:proofErr w:type="spellStart"/>
+      <w:r>
+        <w:rPr>
+          <w:rFonts w:ascii="Garamond" w:hAnsi="Garamond" w:cs="Times New Roman"/>
+          <w:sz w:val="24"/>
+        </w:rPr>
+        <w:t>Whitham</w:t>
+      </w:r>
+      <w:proofErr w:type="spellEnd"/>
+      <w:r>
+        <w:rPr>
+          <w:rFonts w:ascii="Garamond" w:hAnsi="Garamond" w:cs="Times New Roman"/>
+          <w:sz w:val="24"/>
+        </w:rPr>
+        <w:t>-Richards model</w:t>
+      </w:r>
+      <w:r>
+        <w:rPr>
+          <w:rFonts w:ascii="Garamond" w:hAnsi="Garamond" w:cs="Times New Roman"/>
+          <w:sz w:val="24"/>
+        </w:rPr>
+        <w:t>) where the entire traffic flow is represented by mathematical equations</w:t>
+      </w:r>
+      <w:r>
+        <w:rPr>
+          <w:rFonts w:ascii="Garamond" w:hAnsi="Garamond" w:cs="Times New Roman"/>
+          <w:sz w:val="24"/>
+        </w:rPr>
+        <w:t>, mostly continuous</w:t>
+      </w:r>
+      <w:r>
+        <w:rPr>
+          <w:rFonts w:ascii="Garamond" w:hAnsi="Garamond" w:cs="Times New Roman"/>
+          <w:sz w:val="24"/>
+        </w:rPr>
+        <w:t xml:space="preserve">, ignoring the individual drivers can often produce realistic outputs but lacks the complexity to model the complex driver </w:t>
+      </w:r>
+      <w:r>
+        <w:rPr>
+          <w:rFonts w:ascii="Garamond" w:hAnsi="Garamond" w:cs="Times New Roman"/>
+          <w:sz w:val="24"/>
+        </w:rPr>
+        <w:t>behaviors</w:t>
+      </w:r>
+      <w:r>
+        <w:rPr>
+          <w:rFonts w:ascii="Garamond" w:hAnsi="Garamond" w:cs="Times New Roman"/>
+          <w:sz w:val="24"/>
+        </w:rPr>
+        <w:t xml:space="preserve">. </w:t>
+      </w:r>
+      <w:r>
+        <w:rPr>
+          <w:rFonts w:ascii="Garamond" w:hAnsi="Garamond" w:cs="Times New Roman"/>
+          <w:sz w:val="24"/>
+        </w:rPr>
+        <w:fldChar w:fldCharType="begin"/>
+      </w:r>
+      <w:r>
+        <w:rPr>
+          <w:rFonts w:ascii="Garamond" w:hAnsi="Garamond" w:cs="Times New Roman"/>
+          <w:sz w:val="24"/>
+        </w:rPr>
+        <w:instrText xml:space="preserve"> ADDIN ZOTERO_ITEM CSL_CITATION {"citationID":"8ddosrpnc","properties":{"formattedCitation":"[1]","plainCitation":"[1]"},"citationItems":[{"id":69,"uris":["http://zotero.org/users/local/pVrkb6Vr/items/RK7QFZBB"],"uri":["http://zotero.org/users/local/pVrkb6Vr/items/RK7QFZBB"],"itemData":{"id":69,"type":"book","title":"Critical Mass: How One Thing Leads to Another","publisher":"Arrow","publisher-place":"London","number-of-pages":"656","source":"Amazon","event-place":"London","abstract":"Is there a 'physics of society'? Philip Ball's investigation into human nature ranges from Hobbes and Adam Smith to modern work on traffic flow and market trading, across economics, sociology and psychology. Ball shows how much of human behaviour we can understand when we cease trying to predict and analyse the behaviour of individuals and look to the impact of hundreds, thousands or millions of individual human decisions, in circumstances in which human beings both co-operate and conflict, when their aggregate behaviour is constructive and when it is destructive. By perhaps Britain's leading young science writer, this is a deeply thought-provoking book, causing us to examine our own behaviour, whether in buying the new Harry Potter book, voting for a particular party or responding to the lures of advertisers.","ISBN":"978-0-09-945786-2","shortTitle":"Critical Mass","language":"English","author":[{"family":"Ball","given":"Philip"}],"issued":{"date-parts":[["2005",2,3]]}}}],"schema":"https://github.com/citation-style-language/schema/raw/master/csl-citation.json"} </w:instrText>
+      </w:r>
+      <w:r>
+        <w:rPr>
+          <w:rFonts w:ascii="Garamond" w:hAnsi="Garamond" w:cs="Times New Roman"/>
+          <w:sz w:val="24"/>
+        </w:rPr>
+        <w:fldChar w:fldCharType="separate"/>
+      </w:r>
+      <w:r>
+        <w:rPr>
+          <w:rFonts w:ascii="Garamond" w:hAnsi="Garamond" w:cs="Times New Roman"/>
+          <w:noProof/>
+          <w:sz w:val="24"/>
+        </w:rPr>
+        <w:t>[1]</w:t>
+      </w:r>
+      <w:r>
+        <w:rPr>
+          <w:rFonts w:ascii="Garamond" w:hAnsi="Garamond" w:cs="Times New Roman"/>
+          <w:sz w:val="24"/>
+        </w:rPr>
+        <w:fldChar w:fldCharType="end"/>
+      </w:r>
+      <w:r>
+        <w:rPr>
+          <w:rFonts w:ascii="Garamond" w:hAnsi="Garamond" w:cs="Times New Roman"/>
+          <w:sz w:val="24"/>
+        </w:rPr>
+        <w:t>. More popular models include treating the vehicles as individual agents with a</w:t>
+      </w:r>
+      <w:r>
+        <w:rPr>
+          <w:rFonts w:ascii="Garamond" w:hAnsi="Garamond" w:cs="Times New Roman"/>
+          <w:sz w:val="24"/>
+        </w:rPr>
+        <w:t xml:space="preserve"> set of given rules to follow. M</w:t>
+      </w:r>
+      <w:r>
+        <w:rPr>
+          <w:rFonts w:ascii="Garamond" w:hAnsi="Garamond" w:cs="Times New Roman"/>
+          <w:sz w:val="24"/>
+        </w:rPr>
+        <w:t xml:space="preserve">odels as such like the cellular automata model designed by Nagel and </w:t>
+      </w:r>
+      <w:proofErr w:type="spellStart"/>
+      <w:r>
+        <w:rPr>
+          <w:rFonts w:ascii="Garamond" w:hAnsi="Garamond" w:cs="Times New Roman"/>
+          <w:sz w:val="24"/>
+        </w:rPr>
+        <w:t>Schr</w:t>
+      </w:r>
+      <w:r>
+        <w:rPr>
+          <w:rFonts w:ascii="Garamond" w:hAnsi="Garamond" w:cs="Times New Roman"/>
+          <w:sz w:val="24"/>
+        </w:rPr>
+        <w:t>ec</w:t>
+      </w:r>
+      <w:r>
+        <w:rPr>
+          <w:rFonts w:ascii="Garamond" w:hAnsi="Garamond" w:cs="Times New Roman"/>
+          <w:sz w:val="24"/>
+        </w:rPr>
+        <w:t>kenberg</w:t>
+      </w:r>
+      <w:proofErr w:type="spellEnd"/>
+      <w:r>
+        <w:rPr>
+          <w:rFonts w:ascii="Garamond" w:hAnsi="Garamond" w:cs="Times New Roman"/>
+          <w:sz w:val="24"/>
+        </w:rPr>
+        <w:t xml:space="preserve"> are simple in construction but are able to exhibit the complex phenomena a</w:t>
+      </w:r>
+      <w:r>
+        <w:rPr>
+          <w:rFonts w:ascii="Garamond" w:hAnsi="Garamond" w:cs="Times New Roman"/>
+          <w:sz w:val="24"/>
+        </w:rPr>
+        <w:t xml:space="preserve">ssociated with real traffic. </w:t>
+      </w:r>
+      <w:r>
+        <w:rPr>
+          <w:rFonts w:ascii="Garamond" w:hAnsi="Garamond" w:cs="Times New Roman"/>
+          <w:sz w:val="24"/>
+        </w:rPr>
+        <w:fldChar w:fldCharType="begin"/>
+      </w:r>
+      <w:r>
+        <w:rPr>
+          <w:rFonts w:ascii="Garamond" w:hAnsi="Garamond" w:cs="Times New Roman"/>
+          <w:sz w:val="24"/>
+        </w:rPr>
+        <w:instrText xml:space="preserve"> ADDIN ZOTERO_ITEM CSL_CITATION {"citationID":"257nf06hma","properties":{"formattedCitation":"[1]","plainCitation":"[1]"},"citationItems":[{"id":69,"uris":["http://zotero.org/users/local/pVrkb6Vr/items/RK7QFZBB"],"uri":["http://zotero.org/users/local/pVrkb6Vr/items/RK7QFZBB"],"itemData":{"id":69,"type":"book","title":"Critical Mass: How One Thing Leads to Another","publisher":"Arrow","publisher-place":"London","number-of-pages":"656","source":"Amazon","event-place":"London","abstract":"Is there a 'physics of society'? Philip Ball's investigation into human nature ranges from Hobbes and Adam Smith to modern work on traffic flow and market trading, across economics, sociology and psychology. Ball shows how much of human behaviour we can understand when we cease trying to predict and analyse the behaviour of individuals and look to the impact of hundreds, thousands or millions of individual human decisions, in circumstances in which human beings both co-operate and conflict, when their aggregate behaviour is constructive and when it is destructive. By perhaps Britain's leading young science writer, this is a deeply thought-provoking book, causing us to examine our own behaviour, whether in buying the new Harry Potter book, voting for a particular party or responding to the lures of advertisers.","ISBN":"978-0-09-945786-2","shortTitle":"Critical Mass","language":"English","author":[{"family":"Ball","given":"Philip"}],"issued":{"date-parts":[["2005",2,3]]}}}],"schema":"https://github.com/citation-style-language/schema/raw/master/csl-citation.json"} </w:instrText>
+      </w:r>
+      <w:r>
+        <w:rPr>
+          <w:rFonts w:ascii="Garamond" w:hAnsi="Garamond" w:cs="Times New Roman"/>
+          <w:sz w:val="24"/>
+        </w:rPr>
+        <w:fldChar w:fldCharType="separate"/>
+      </w:r>
+      <w:r>
+        <w:rPr>
+          <w:rFonts w:ascii="Garamond" w:hAnsi="Garamond" w:cs="Times New Roman"/>
+          <w:noProof/>
+          <w:sz w:val="24"/>
+        </w:rPr>
+        <w:t>[1]</w:t>
+      </w:r>
+      <w:r>
+        <w:rPr>
+          <w:rFonts w:ascii="Garamond" w:hAnsi="Garamond" w:cs="Times New Roman"/>
+          <w:sz w:val="24"/>
+        </w:rPr>
+        <w:fldChar w:fldCharType="end"/>
+      </w:r>
+      <w:r>
+        <w:rPr>
+          <w:rFonts w:ascii="Garamond" w:hAnsi="Garamond" w:cs="Times New Roman"/>
+          <w:sz w:val="24"/>
+        </w:rPr>
+        <w:fldChar w:fldCharType="begin"/>
+      </w:r>
+      <w:r>
+        <w:rPr>
+          <w:rFonts w:ascii="Garamond" w:hAnsi="Garamond" w:cs="Times New Roman"/>
+          <w:sz w:val="24"/>
+        </w:rPr>
+        <w:instrText xml:space="preserve"> ADDIN ZOTERO_ITEM CSL_CITATION {"citationID":"2h2jvej5fe","properties":{"formattedCitation":"[2]","plainCitation":"[2]"},"citationItems":[{"id":71,"uris":["http://zotero.org/users/local/pVrkb6Vr/items/DWVSCZ7D"],"uri":["http://zotero.org/users/local/pVrkb6Vr/items/DWVSCZ7D"],"itemData":{"id":71,"type":"article-journal","title":"A cellular automaton model for freeway traffic","container-title":"Journal de Physique I","page":"2221-2229","volume":"2","issue":"12","source":"jp1.journaldephysique.org","abstract":"Journal de Physique I, Journal de Physique Archives représente une mine d informations facile à consulter sur la manière dont la physique a été publiée depuis 1872.","DOI":"10.1051/jp1:1992277","ISSN":"1155-4304, 1286-4862","journalAbbreviation":"J. Phys. I France","language":"en","author":[{"family":"Nagel","given":"Kai"},{"family":"Schreckenberg","given":"Michael"}],"issued":{"date-parts":[["1992",12,1]]}}}],"schema":"https://github.com/citation-style-language/schema/raw/master/csl-citation.json"} </w:instrText>
+      </w:r>
+      <w:r>
+        <w:rPr>
+          <w:rFonts w:ascii="Garamond" w:hAnsi="Garamond" w:cs="Times New Roman"/>
+          <w:sz w:val="24"/>
+        </w:rPr>
+        <w:fldChar w:fldCharType="separate"/>
+      </w:r>
+      <w:r>
+        <w:rPr>
+          <w:rFonts w:ascii="Garamond" w:hAnsi="Garamond" w:cs="Times New Roman"/>
+          <w:noProof/>
+          <w:sz w:val="24"/>
+        </w:rPr>
+        <w:t>[2]</w:t>
+      </w:r>
+      <w:r>
+        <w:rPr>
+          <w:rFonts w:ascii="Garamond" w:hAnsi="Garamond" w:cs="Times New Roman"/>
+          <w:sz w:val="24"/>
+        </w:rPr>
+        <w:fldChar w:fldCharType="end"/>
+      </w:r>
+      <w:r>
+        <w:rPr>
+          <w:rFonts w:ascii="Garamond" w:hAnsi="Garamond" w:cs="Times New Roman"/>
+          <w:sz w:val="24"/>
+        </w:rPr>
+        <w:t xml:space="preserve"> </w:t>
+      </w:r>
+      <w:r>
+        <w:rPr>
+          <w:rFonts w:ascii="Garamond" w:hAnsi="Garamond" w:cs="Times New Roman"/>
+          <w:sz w:val="24"/>
+        </w:rPr>
+        <w:t xml:space="preserve">Also </w:t>
+      </w:r>
+      <w:r>
+        <w:rPr>
+          <w:rFonts w:ascii="Garamond" w:hAnsi="Garamond" w:cs="Times New Roman"/>
+          <w:sz w:val="24"/>
+        </w:rPr>
+        <w:t xml:space="preserve">in </w:t>
+      </w:r>
+      <w:r>
+        <w:rPr>
+          <w:rFonts w:ascii="Garamond" w:hAnsi="Garamond" w:cs="Times New Roman"/>
+          <w:sz w:val="24"/>
+        </w:rPr>
+        <w:t xml:space="preserve">Microscopic models, </w:t>
+      </w:r>
+      <w:r>
+        <w:rPr>
+          <w:rFonts w:ascii="Garamond" w:hAnsi="Garamond" w:cs="Times New Roman"/>
+          <w:sz w:val="24"/>
+        </w:rPr>
+        <w:t xml:space="preserve">classed as discrete models, </w:t>
+      </w:r>
+      <w:r>
+        <w:rPr>
+          <w:rFonts w:ascii="Garamond" w:hAnsi="Garamond" w:cs="Times New Roman"/>
+          <w:sz w:val="24"/>
+        </w:rPr>
+        <w:t>which model</w:t>
+      </w:r>
+      <w:r>
+        <w:rPr>
+          <w:rFonts w:ascii="Garamond" w:hAnsi="Garamond" w:cs="Times New Roman"/>
+          <w:sz w:val="24"/>
+        </w:rPr>
+        <w:t xml:space="preserve"> the</w:t>
+      </w:r>
+      <w:r>
+        <w:rPr>
+          <w:rFonts w:ascii="Garamond" w:hAnsi="Garamond" w:cs="Times New Roman"/>
+          <w:sz w:val="24"/>
+        </w:rPr>
+        <w:t xml:space="preserve"> individual entities separately</w:t>
+      </w:r>
+      <w:r>
+        <w:rPr>
+          <w:rFonts w:ascii="Garamond" w:hAnsi="Garamond" w:cs="Times New Roman"/>
+          <w:sz w:val="24"/>
+        </w:rPr>
+        <w:t xml:space="preserve"> at a high level of detail, the individual </w:t>
+      </w:r>
+      <w:r>
+        <w:rPr>
+          <w:rFonts w:ascii="Garamond" w:hAnsi="Garamond" w:cs="Times New Roman"/>
+          <w:sz w:val="24"/>
+        </w:rPr>
+        <w:t>entities (</w:t>
+      </w:r>
+      <w:r>
+        <w:rPr>
+          <w:rFonts w:ascii="Garamond" w:hAnsi="Garamond" w:cs="Times New Roman"/>
+          <w:sz w:val="24"/>
+        </w:rPr>
+        <w:t>vehicles)</w:t>
+      </w:r>
+      <w:r>
+        <w:rPr>
+          <w:rFonts w:ascii="Garamond" w:hAnsi="Garamond" w:cs="Times New Roman"/>
+          <w:sz w:val="24"/>
+        </w:rPr>
+        <w:t xml:space="preserve"> </w:t>
+      </w:r>
+      <w:r>
+        <w:rPr>
+          <w:rFonts w:ascii="Garamond" w:hAnsi="Garamond" w:cs="Times New Roman"/>
+          <w:sz w:val="24"/>
+        </w:rPr>
+        <w:t xml:space="preserve">are </w:t>
+      </w:r>
+      <w:r>
+        <w:rPr>
+          <w:rFonts w:ascii="Garamond" w:hAnsi="Garamond" w:cs="Times New Roman"/>
+          <w:sz w:val="24"/>
+        </w:rPr>
+        <w:t xml:space="preserve">tracked separately as they interact with </w:t>
+      </w:r>
+      <w:r>
+        <w:rPr>
+          <w:rFonts w:ascii="Garamond" w:hAnsi="Garamond" w:cs="Times New Roman"/>
+          <w:sz w:val="24"/>
+        </w:rPr>
+        <w:t>other vehicles</w:t>
+      </w:r>
+      <w:r>
+        <w:rPr>
+          <w:rFonts w:ascii="Garamond" w:hAnsi="Garamond" w:cs="Times New Roman"/>
+          <w:sz w:val="24"/>
+        </w:rPr>
+        <w:t xml:space="preserve"> and the environment. The </w:t>
+      </w:r>
+      <w:r>
+        <w:rPr>
+          <w:rFonts w:ascii="Garamond" w:hAnsi="Garamond" w:cs="Times New Roman"/>
+          <w:sz w:val="24"/>
+        </w:rPr>
+        <w:t>interactions</w:t>
+      </w:r>
+      <w:r>
+        <w:rPr>
+          <w:rFonts w:ascii="Garamond" w:hAnsi="Garamond" w:cs="Times New Roman"/>
+          <w:sz w:val="24"/>
+        </w:rPr>
+        <w:t xml:space="preserve"> are largely governed by car-following and lane-</w:t>
+      </w:r>
+      <w:r>
+        <w:rPr>
+          <w:rFonts w:ascii="Garamond" w:hAnsi="Garamond" w:cs="Times New Roman"/>
+          <w:sz w:val="24"/>
+        </w:rPr>
+        <w:t>changing logic</w:t>
+      </w:r>
+      <w:r>
+        <w:rPr>
+          <w:rFonts w:ascii="Garamond" w:hAnsi="Garamond" w:cs="Times New Roman"/>
+          <w:sz w:val="24"/>
+        </w:rPr>
+        <w:t>.</w:t>
+      </w:r>
+      <w:r>
+        <w:rPr>
+          <w:rFonts w:ascii="Garamond" w:hAnsi="Garamond" w:cs="Times New Roman"/>
+          <w:sz w:val="24"/>
+        </w:rPr>
+        <w:fldChar w:fldCharType="begin"/>
+      </w:r>
+      <w:r>
+        <w:rPr>
+          <w:rFonts w:ascii="Garamond" w:hAnsi="Garamond" w:cs="Times New Roman"/>
+          <w:sz w:val="24"/>
+        </w:rPr>
+        <w:instrText xml:space="preserve"> ADDIN ZOTERO_ITEM CSL_CITATION {"citationID":"p3avoqtl1","properties":{"formattedCitation":"[3]","plainCitation":"[3]"},"citationItems":[{"id":90,"uris":["http://zotero.org/users/local/pVrkb6Vr/items/IPVR4XED"],"uri":["http://zotero.org/users/local/pVrkb6Vr/items/IPVR4XED"],"itemData":{"id":90,"type":"article-journal","title":"Best Pratice Manual","container-title":"Deliverable D8 of the SMARTEST project) Disponível em&lt; http://www. its. leeds. ac. uk/projects/smartest/delivd8. html&gt; Acessado cm (05 de maio de 2002","source":"Google Scholar","URL":"http://www.academia.edu/download/40470740/Best_Practice_Manual20151129-6824-1izrlcq.pdf","author":[{"family":"Lind","given":"Gunnar"},{"family":"Schmidt","given":"Kristina"},{"family":"Anderson","given":"H."},{"family":"Algers","given":"Staffan"},{"family":"Canepari","given":"Gianni"},{"family":"Di Taranto","given":"Carlo"},{"family":"Bernauer","given":"Eric"},{"family":"Bréheret","given":"Laurent"},{"family":"Gabrad","given":"J. F."},{"family":"Fox","given":"Ken"}],"issued":{"date-parts":[["1999"]]},"accessed":{"date-parts":[["2017",4,15]]}}}],"schema":"https://github.com/citation-style-language/schema/raw/master/csl-citation.json"} </w:instrText>
+      </w:r>
+      <w:r>
+        <w:rPr>
+          <w:rFonts w:ascii="Garamond" w:hAnsi="Garamond" w:cs="Times New Roman"/>
+          <w:sz w:val="24"/>
+        </w:rPr>
+        <w:fldChar w:fldCharType="separate"/>
+      </w:r>
+      <w:r>
+        <w:rPr>
+          <w:rFonts w:ascii="Garamond" w:hAnsi="Garamond" w:cs="Times New Roman"/>
+          <w:noProof/>
+          <w:sz w:val="24"/>
+        </w:rPr>
+        <w:t>[3]</w:t>
+      </w:r>
+      <w:r>
+        <w:rPr>
+          <w:rFonts w:ascii="Garamond" w:hAnsi="Garamond" w:cs="Times New Roman"/>
+          <w:sz w:val="24"/>
+        </w:rPr>
+        <w:fldChar w:fldCharType="end"/>
+      </w:r>
+      <w:r>
+        <w:rPr>
+          <w:rFonts w:ascii="Garamond" w:hAnsi="Garamond" w:cs="Times New Roman"/>
+          <w:sz w:val="24"/>
+        </w:rPr>
+        <w:fldChar w:fldCharType="begin"/>
+      </w:r>
+      <w:r>
+        <w:rPr>
+          <w:rFonts w:ascii="Garamond" w:hAnsi="Garamond" w:cs="Times New Roman"/>
+          <w:sz w:val="24"/>
+        </w:rPr>
+        <w:instrText xml:space="preserve"> ADDIN ZOTERO_ITEM CSL_CITATION {"citationID":"1v0rrm7url","properties":{"formattedCitation":"[4], [5]","plainCitation":"[4], [5]"},"citationItems":[{"id":88,"uris":["http://zotero.org/users/local/pVrkb6Vr/items/7ID442V2"],"uri":["http://zotero.org/users/local/pVrkb6Vr/items/7ID442V2"],"itemData":{"id":88,"type":"paper-conference","title":"Urban Traffic Simulation with Psycho-physical Vehicle-following Models","container-title":"Proceedings of the 29th Conference on Winter Simulation","collection-title":"WSC '97","publisher":"IEEE Computer Society","publisher-place":"Washington, DC, USA","page":"1222–1229","source":"ACM Digital Library","event-place":"Washington, DC, USA","URL":"http://dx.doi.org/10.1145/268437.268764","DOI":"10.1145/268437.268764","ISBN":"978-0-7803-4278-1","author":[{"family":"Schulze","given":"Thomas"},{"family":"Fliess","given":"Thomas"}],"issued":{"date-parts":[["1997"]]},"accessed":{"date-parts":[["2017",4,15]]}}},{"id":98,"uris":["http://zotero.org/users/local/pVrkb6Vr/items/UH3PN5NJ"],"uri":["http://zotero.org/users/local/pVrkb6Vr/items/UH3PN5NJ"],"itemData":{"id":98,"type":"post-weblog","title":"Traffic Simulation using Agent-Based Modelling | Andrew Lansdowne","URL":"http://andrew.lansdowne.me/2006/04/06/traffic-simulation-using-agent-based-modelling/","accessed":{"date-parts":[["2017",4,15]]}}}],"schema":"https://github.com/citation-style-language/schema/raw/master/csl-citation.json"} </w:instrText>
+      </w:r>
+      <w:r>
+        <w:rPr>
+          <w:rFonts w:ascii="Garamond" w:hAnsi="Garamond" w:cs="Times New Roman"/>
+          <w:sz w:val="24"/>
+        </w:rPr>
+        <w:fldChar w:fldCharType="separate"/>
+      </w:r>
+      <w:r>
+        <w:rPr>
+          <w:rFonts w:ascii="Garamond" w:hAnsi="Garamond" w:cs="Times New Roman"/>
+          <w:noProof/>
+          <w:sz w:val="24"/>
+        </w:rPr>
+        <w:t>[4][5]</w:t>
+      </w:r>
+      <w:r>
+        <w:rPr>
+          <w:rFonts w:ascii="Garamond" w:hAnsi="Garamond" w:cs="Times New Roman"/>
+          <w:sz w:val="24"/>
+        </w:rPr>
+        <w:fldChar w:fldCharType="end"/>
+      </w:r>
+      <w:r>
+        <w:rPr>
+          <w:rFonts w:ascii="Garamond" w:hAnsi="Garamond" w:cs="Times New Roman"/>
+          <w:sz w:val="24"/>
+        </w:rPr>
+        <w:t xml:space="preserve"> </w:t>
+      </w:r>
+      <w:r>
+        <w:rPr>
+          <w:rFonts w:ascii="Garamond" w:hAnsi="Garamond" w:cs="Times New Roman"/>
+          <w:sz w:val="24"/>
+        </w:rPr>
+        <w:t>.</w:t>
+      </w:r>
+      <w:r>
+        <w:rPr>
+          <w:rFonts w:ascii="Garamond" w:hAnsi="Garamond" w:cs="Times New Roman"/>
+          <w:sz w:val="24"/>
+        </w:rPr>
+        <w:t xml:space="preserve"> One </w:t>
+      </w:r>
+      <w:r>
+        <w:rPr>
+          <w:rFonts w:ascii="Garamond" w:hAnsi="Garamond" w:cs="Times New Roman"/>
+          <w:sz w:val="24"/>
+        </w:rPr>
+        <w:t>well-known</w:t>
+      </w:r>
+      <w:r>
+        <w:rPr>
+          <w:rFonts w:ascii="Garamond" w:hAnsi="Garamond" w:cs="Times New Roman"/>
+          <w:sz w:val="24"/>
+        </w:rPr>
+        <w:t xml:space="preserve"> model, among v</w:t>
+      </w:r>
+      <w:r>
+        <w:rPr>
+          <w:rFonts w:ascii="Garamond" w:hAnsi="Garamond" w:cs="Times New Roman"/>
+          <w:sz w:val="24"/>
+        </w:rPr>
+        <w:t xml:space="preserve">arious vehicle following models, which attempt to describe </w:t>
+      </w:r>
+      <w:r>
+        <w:rPr>
+          <w:rFonts w:ascii="Garamond" w:hAnsi="Garamond" w:cs="Times New Roman"/>
+          <w:sz w:val="24"/>
+        </w:rPr>
+        <w:t xml:space="preserve">vehicle following based on anti-collision concept is the </w:t>
+      </w:r>
+      <w:r>
+        <w:rPr>
+          <w:rFonts w:ascii="Garamond" w:hAnsi="Garamond" w:cs="Times New Roman"/>
+          <w:sz w:val="24"/>
+        </w:rPr>
+        <w:t>“</w:t>
+      </w:r>
+      <w:r>
+        <w:rPr>
+          <w:rFonts w:ascii="Garamond" w:hAnsi="Garamond" w:cs="Times New Roman"/>
+          <w:sz w:val="24"/>
+        </w:rPr>
+        <w:t>Gipps</w:t>
+      </w:r>
+      <w:r>
+        <w:rPr>
+          <w:rFonts w:ascii="Garamond" w:hAnsi="Garamond" w:cs="Times New Roman"/>
+          <w:sz w:val="24"/>
+        </w:rPr>
+        <w:t xml:space="preserve"> model</w:t>
+      </w:r>
+      <w:r>
+        <w:rPr>
+          <w:rFonts w:ascii="Garamond" w:hAnsi="Garamond" w:cs="Times New Roman"/>
+          <w:sz w:val="24"/>
+        </w:rPr>
+        <w:t>”</w:t>
+      </w:r>
+      <w:r>
+        <w:rPr>
+          <w:rFonts w:ascii="Garamond" w:hAnsi="Garamond" w:cs="Times New Roman"/>
+          <w:sz w:val="24"/>
+        </w:rPr>
+        <w:t>, developed in 1981</w:t>
+      </w:r>
+      <w:r>
+        <w:rPr>
+          <w:rFonts w:ascii="Garamond" w:hAnsi="Garamond" w:cs="Times New Roman"/>
+          <w:sz w:val="24"/>
+        </w:rPr>
+        <w:t xml:space="preserve"> </w:t>
+      </w:r>
+      <w:r>
+        <w:rPr>
+          <w:rFonts w:ascii="Garamond" w:hAnsi="Garamond" w:cs="Times New Roman"/>
+          <w:sz w:val="24"/>
+        </w:rPr>
+        <w:fldChar w:fldCharType="begin"/>
+      </w:r>
+      <w:r>
+        <w:rPr>
+          <w:rFonts w:ascii="Garamond" w:hAnsi="Garamond" w:cs="Times New Roman"/>
+          <w:sz w:val="24"/>
+        </w:rPr>
+        <w:instrText xml:space="preserve"> ADDIN ZOTERO_ITEM CSL_CITATION {"citationID":"q1g6rp400","properties":{"formattedCitation":"[5], [6]","plainCitation":"[5], [6]"},"citationItems":[{"id":92,"uris":["http://zotero.org/users/local/pVrkb6Vr/items/KCJI5H53"],"uri":["http://zotero.org/users/local/pVrkb6Vr/items/KCJI5H53"],"itemData":{"id":92,"type":"paper-conference","title":"Simulating Network Traffic Flows with a Massively Parallel Computing Architecture","container-title":"Proceedings of the 25th Conference on Winter Simulation","collection-title":"WSC '93","publisher":"ACM","publisher-place":"New York, NY, USA","page":"762–770","source":"ACM Digital Library","event-place":"New York, NY, USA","URL":"http://doi.acm.org/10.1145/256563.256840","DOI":"10.1145/256563.256840","ISBN":"978-0-7803-1381-1","author":[{"family":"Chang","given":"Gang-Len"},{"family":"Junchaya","given":"Thanavat"}],"issued":{"date-parts":[["1993"]]},"accessed":{"date-parts":[["2017",4,15]]}}},{"id":98,"uris":["http://zotero.org/users/local/pVrkb6Vr/items/UH3PN5NJ"],"uri":["http://zotero.org/users/local/pVrkb6Vr/items/UH3PN5NJ"],"itemData":{"id":98,"type":"post-weblog","title":"Traffic Simulation using Agent-Based Modelling | Andrew Lansdowne","URL":"http://andrew.lansdowne.me/2006/04/06/traffic-simulation-using-agent-based-modelling/","accessed":{"date-parts":[["2017",4,15]]}}}],"schema":"https://github.com/citation-style-language/schema/raw/master/csl-citation.json"} </w:instrText>
+      </w:r>
+      <w:r>
+        <w:rPr>
+          <w:rFonts w:ascii="Garamond" w:hAnsi="Garamond" w:cs="Times New Roman"/>
+          <w:sz w:val="24"/>
+        </w:rPr>
+        <w:fldChar w:fldCharType="separate"/>
+      </w:r>
+      <w:r>
+        <w:rPr>
+          <w:rFonts w:ascii="Garamond" w:hAnsi="Garamond" w:cs="Times New Roman"/>
+          <w:noProof/>
+          <w:sz w:val="24"/>
+        </w:rPr>
+        <w:t>[5], [6]</w:t>
+      </w:r>
+      <w:r>
+        <w:rPr>
+          <w:rFonts w:ascii="Garamond" w:hAnsi="Garamond" w:cs="Times New Roman"/>
+          <w:sz w:val="24"/>
+        </w:rPr>
+        <w:fldChar w:fldCharType="end"/>
+      </w:r>
+      <w:r>
+        <w:rPr>
+          <w:rFonts w:ascii="Garamond" w:hAnsi="Garamond" w:cs="Times New Roman"/>
+          <w:sz w:val="24"/>
+        </w:rPr>
+        <w:t>. In this m</w:t>
+      </w:r>
+      <w:r>
+        <w:rPr>
+          <w:rFonts w:ascii="Garamond" w:hAnsi="Garamond" w:cs="Times New Roman"/>
+          <w:sz w:val="24"/>
+        </w:rPr>
+        <w:t>odel a vehicle always aims to be</w:t>
+      </w:r>
+      <w:r>
+        <w:rPr>
+          <w:rFonts w:ascii="Garamond" w:hAnsi="Garamond" w:cs="Times New Roman"/>
+          <w:sz w:val="24"/>
+        </w:rPr>
+        <w:t xml:space="preserve"> able to stop safely if the vehicle it is following</w:t>
+      </w:r>
+      <w:r>
+        <w:rPr>
+          <w:rFonts w:ascii="Garamond" w:hAnsi="Garamond" w:cs="Times New Roman"/>
+          <w:sz w:val="24"/>
+        </w:rPr>
+        <w:t xml:space="preserve"> performs an emergency stop </w:t>
+      </w:r>
+      <w:r>
+        <w:rPr>
+          <w:rFonts w:ascii="Garamond" w:hAnsi="Garamond" w:cs="Times New Roman"/>
+          <w:sz w:val="24"/>
+        </w:rPr>
+        <w:fldChar w:fldCharType="begin"/>
+      </w:r>
+      <w:r>
+        <w:rPr>
+          <w:rFonts w:ascii="Garamond" w:hAnsi="Garamond" w:cs="Times New Roman"/>
+          <w:sz w:val="24"/>
+        </w:rPr>
+        <w:instrText xml:space="preserve"> ADDIN ZOTERO_ITEM CSL_CITATION {"citationID":"tgucgqrm1","properties":{"formattedCitation":"[6]","plainCitation":"[6]"},"citationItems":[{"id":92,"uris":["http://zotero.org/users/local/pVrkb6Vr/items/KCJI5H53"],"uri":["http://zotero.org/users/local/pVrkb6Vr/items/KCJI5H53"],"itemData":{"id":92,"type":"paper-conference","title":"Simulating Network Traffic Flows with a Massively Parallel Computing Architecture","container-title":"Proceedings of the 25th Conference on Winter Simulation","collection-title":"WSC '93","publisher":"ACM","publisher-place":"New York, NY, USA","page":"762–770","source":"ACM Digital Library","event-place":"New York, NY, USA","URL":"http://doi.acm.org/10.1145/256563.256840","DOI":"10.1145/256563.256840","ISBN":"978-0-7803-1381-1","author":[{"family":"Chang","given":"Gang-Len"},{"family":"Junchaya","given":"Thanavat"}],"issued":{"date-parts":[["1993"]]},"accessed":{"date-parts":[["2017",4,15]]}}}],"schema":"https://github.com/citation-style-language/schema/raw/master/csl-citation.json"} </w:instrText>
+      </w:r>
+      <w:r>
+        <w:rPr>
+          <w:rFonts w:ascii="Garamond" w:hAnsi="Garamond" w:cs="Times New Roman"/>
+          <w:sz w:val="24"/>
+        </w:rPr>
+        <w:fldChar w:fldCharType="separate"/>
+      </w:r>
+      <w:r>
+        <w:rPr>
+          <w:rFonts w:ascii="Garamond" w:hAnsi="Garamond" w:cs="Times New Roman"/>
+          <w:noProof/>
+          <w:sz w:val="24"/>
+        </w:rPr>
+        <w:t>[6]</w:t>
+      </w:r>
+      <w:r>
+        <w:rPr>
+          <w:rFonts w:ascii="Garamond" w:hAnsi="Garamond" w:cs="Times New Roman"/>
+          <w:sz w:val="24"/>
+        </w:rPr>
+        <w:fldChar w:fldCharType="end"/>
+      </w:r>
+      <w:r>
+        <w:rPr>
+          <w:rFonts w:ascii="Garamond" w:hAnsi="Garamond" w:cs="Times New Roman"/>
+          <w:sz w:val="24"/>
+        </w:rPr>
+        <w:t>. Another class of models known as the “Psycho-physical” vehicle following models</w:t>
+      </w:r>
+      <w:r>
+        <w:rPr>
+          <w:rFonts w:ascii="Garamond" w:hAnsi="Garamond" w:cs="Times New Roman"/>
+          <w:sz w:val="24"/>
+        </w:rPr>
+        <w:t xml:space="preserve"> attempt to capture both the physical and human components of vehicle control.</w:t>
+      </w:r>
+      <w:r>
+        <w:rPr>
+          <w:rFonts w:ascii="Garamond" w:hAnsi="Garamond" w:cs="Times New Roman"/>
+          <w:sz w:val="24"/>
+        </w:rPr>
+        <w:t xml:space="preserve"> They do this by maintaining a vehicle state, where the current state is determined through the differences in speed </w:t>
+      </w:r>
+      <w:r>
+        <w:rPr>
+          <w:rFonts w:ascii="Garamond" w:hAnsi="Garamond" w:cs="Times New Roman"/>
+          <w:sz w:val="24"/>
+        </w:rPr>
+        <w:t>and dista</w:t>
+      </w:r>
+      <w:r>
+        <w:rPr>
+          <w:rFonts w:ascii="Garamond" w:hAnsi="Garamond" w:cs="Times New Roman"/>
+          <w:sz w:val="24"/>
+        </w:rPr>
+        <w:t xml:space="preserve">nce to the leading vehicle </w:t>
+      </w:r>
+      <w:r>
+        <w:rPr>
+          <w:rFonts w:ascii="Garamond" w:hAnsi="Garamond" w:cs="Times New Roman"/>
+          <w:sz w:val="24"/>
+        </w:rPr>
+        <w:fldChar w:fldCharType="begin"/>
+      </w:r>
+      <w:r>
+        <w:rPr>
+          <w:rFonts w:ascii="Garamond" w:hAnsi="Garamond" w:cs="Times New Roman"/>
+          <w:sz w:val="24"/>
+        </w:rPr>
+        <w:instrText xml:space="preserve"> ADDIN ZOTERO_ITEM CSL_CITATION {"citationID":"1rhoandbb0","properties":{"formattedCitation":"[4]","plainCitation":"[4]"},"citationItems":[{"id":88,"uris":["http://zotero.org/users/local/pVrkb6Vr/items/7ID442V2"],"uri":["http://zotero.org/users/local/pVrkb6Vr/items/7ID442V2"],"itemData":{"id":88,"type":"paper-conference","title":"Urban Traffic Simulation with Psycho-physical Vehicle-following Models","container-title":"Proceedings of the 29th Conference on Winter Simulation","collection-title":"WSC '97","publisher":"IEEE Computer Society","publisher-place":"Washington, DC, USA","page":"1222–1229","source":"ACM Digital Library","event-place":"Washington, DC, USA","URL":"http://dx.doi.org/10.1145/268437.268764","DOI":"10.1145/268437.268764","ISBN":"978-0-7803-4278-1","author":[{"family":"Schulze","given":"Thomas"},{"family":"Fliess","given":"Thomas"}],"issued":{"date-parts":[["1997"]]},"accessed":{"date-parts":[["2017",4,15]]}}}],"schema":"https://github.com/citation-style-language/schema/raw/master/csl-citation.json"} </w:instrText>
+      </w:r>
+      <w:r>
+        <w:rPr>
+          <w:rFonts w:ascii="Garamond" w:hAnsi="Garamond" w:cs="Times New Roman"/>
+          <w:sz w:val="24"/>
+        </w:rPr>
+        <w:fldChar w:fldCharType="separate"/>
+      </w:r>
+      <w:r>
+        <w:rPr>
+          <w:rFonts w:ascii="Garamond" w:hAnsi="Garamond" w:cs="Times New Roman"/>
+          <w:noProof/>
+          <w:sz w:val="24"/>
+        </w:rPr>
+        <w:t>[4]</w:t>
+      </w:r>
+      <w:r>
+        <w:rPr>
+          <w:rFonts w:ascii="Garamond" w:hAnsi="Garamond" w:cs="Times New Roman"/>
+          <w:sz w:val="24"/>
+        </w:rPr>
+        <w:fldChar w:fldCharType="end"/>
+      </w:r>
+      <w:r>
+        <w:rPr>
+          <w:rFonts w:ascii="Garamond" w:hAnsi="Garamond" w:cs="Times New Roman"/>
+          <w:sz w:val="24"/>
+        </w:rPr>
+        <w:t>.</w:t>
+      </w:r>
+    </w:p>
+    <w:p>
+      <w:pPr>
+        <w:pStyle w:val="ListParagraph"/>
+        <w:jc w:val="both"/>
+        <w:rPr>
+          <w:rFonts w:ascii="Garamond" w:hAnsi="Garamond" w:cs="Times New Roman"/>
+          <w:sz w:val="24"/>
+        </w:rPr>
+      </w:pPr>
+    </w:p>
+    <w:p>
+      <w:pPr>
+        <w:pStyle w:val="ListParagraph"/>
+        <w:numPr>
+          <w:ilvl w:val="0"/>
+          <w:numId w:val="5"/>
+        </w:numPr>
+        <w:jc w:val="both"/>
+        <w:rPr>
+          <w:rFonts w:ascii="Garamond" w:hAnsi="Garamond" w:cs="Times New Roman"/>
+          <w:b/>
+          <w:color w:val="365F91" w:themeColor="accent1" w:themeShade="BF"/>
+          <w:sz w:val="24"/>
+        </w:rPr>
+      </w:pPr>
+      <w:r>
+        <w:rPr>
+          <w:rFonts w:ascii="Garamond" w:hAnsi="Garamond" w:cs="Times New Roman"/>
+          <w:b/>
+          <w:color w:val="365F91" w:themeColor="accent1" w:themeShade="BF"/>
+          <w:sz w:val="24"/>
+        </w:rPr>
+        <w:t>Agent Based Simulation</w:t>
+      </w:r>
+    </w:p>
+    <w:p>
+      <w:pPr>
+        <w:pStyle w:val="ListParagraph"/>
+        <w:jc w:val="both"/>
+        <w:rPr>
+          <w:rFonts w:ascii="Garamond" w:hAnsi="Garamond" w:cs="Times New Roman"/>
+          <w:sz w:val="24"/>
+        </w:rPr>
+      </w:pPr>
+      <w:r>
+        <w:rPr>
+          <w:rFonts w:ascii="Garamond" w:hAnsi="Garamond" w:cs="Times New Roman"/>
+          <w:sz w:val="24"/>
+        </w:rPr>
+        <w:t>A relatively new concept, Agent based systems</w:t>
+      </w:r>
+      <w:r>
+        <w:rPr>
+          <w:rFonts w:ascii="Garamond" w:hAnsi="Garamond" w:cs="Times New Roman"/>
+          <w:sz w:val="24"/>
+        </w:rPr>
+        <w:t xml:space="preserve"> have gained popularity over the years. Agents defined</w:t>
+      </w:r>
+      <w:r>
+        <w:rPr>
+          <w:rFonts w:ascii="Garamond" w:hAnsi="Garamond" w:cs="Times New Roman"/>
+          <w:sz w:val="24"/>
+        </w:rPr>
+        <w:t xml:space="preserve"> </w:t>
+      </w:r>
+      <w:r>
+        <w:rPr>
+          <w:rFonts w:ascii="Garamond" w:hAnsi="Garamond" w:cs="Times New Roman"/>
+          <w:sz w:val="24"/>
+        </w:rPr>
+        <w:t>as the computing entities, which receive input, form their environment and react in a manner that influences their environment. Agents have objectives, and can aim to achieve these objectives through plans or acti</w:t>
+      </w:r>
+      <w:r>
+        <w:rPr>
+          <w:rFonts w:ascii="Garamond" w:hAnsi="Garamond" w:cs="Times New Roman"/>
+          <w:sz w:val="24"/>
+        </w:rPr>
+        <w:t xml:space="preserve">ons that they decide to perform </w:t>
+      </w:r>
+      <w:r>
+        <w:rPr>
+          <w:rFonts w:ascii="Garamond" w:hAnsi="Garamond" w:cs="Times New Roman"/>
+          <w:sz w:val="24"/>
+        </w:rPr>
+        <w:fldChar w:fldCharType="begin"/>
+      </w:r>
+      <w:r>
+        <w:rPr>
+          <w:rFonts w:ascii="Garamond" w:hAnsi="Garamond" w:cs="Times New Roman"/>
+          <w:sz w:val="24"/>
+        </w:rPr>
+        <w:instrText xml:space="preserve"> ADDIN ZOTERO_ITEM CSL_CITATION {"citationID":"1hg688306d","properties":{"formattedCitation":"[7]","plainCitation":"[7]"},"citationItems":[{"id":94,"uris":["http://zotero.org/users/local/pVrkb6Vr/items/QWDECC47"],"uri":["http://zotero.org/users/local/pVrkb6Vr/items/QWDECC47"],"itemData":{"id":94,"type":"book","title":"Multi-agent systems: An introduction to distributed artificial intelligence","publisher":"Addison-Wesley Professional","publisher-place":"Harlow","number-of-pages":"528","edition":"1 edition","source":"Amazon","event-place":"Harlow","abstract":"In this book, Jacques Ferber has brought together all the recent developments in the field of multi-agent systems - an area that has seen increasing interest and major developments over the last few years. The author draws on work carried out in various disciplines, including information technology, sociology and cognitive psychology to provide a coherent and instructive picture of the current state-of-the-art. The book introduces and defines the fundamental concepts that need to be understood, clearly describes the work that has been done, and invites readers to reflect upon the possibilities of the future.","ISBN":"978-0-201-36048-6","shortTitle":"Multi-agent systems","language":"English","author":[{"family":"Ferber","given":"Jacques"}],"issued":{"date-parts":[["1999",2,25]]}}}],"schema":"https://github.com/citation-style-language/schema/raw/master/csl-citation.json"} </w:instrText>
+      </w:r>
+      <w:r>
+        <w:rPr>
+          <w:rFonts w:ascii="Garamond" w:hAnsi="Garamond" w:cs="Times New Roman"/>
+          <w:sz w:val="24"/>
+        </w:rPr>
+        <w:fldChar w:fldCharType="separate"/>
+      </w:r>
+      <w:r>
+        <w:rPr>
+          <w:rFonts w:ascii="Garamond" w:hAnsi="Garamond" w:cs="Times New Roman"/>
+          <w:noProof/>
+          <w:sz w:val="24"/>
+        </w:rPr>
+        <w:t>[7]</w:t>
+      </w:r>
+      <w:r>
+        <w:rPr>
+          <w:rFonts w:ascii="Garamond" w:hAnsi="Garamond" w:cs="Times New Roman"/>
+          <w:sz w:val="24"/>
+        </w:rPr>
+        <w:fldChar w:fldCharType="end"/>
+      </w:r>
+      <w:r>
+        <w:rPr>
+          <w:rFonts w:ascii="Garamond" w:hAnsi="Garamond" w:cs="Times New Roman"/>
+          <w:sz w:val="24"/>
+        </w:rPr>
+        <w:t xml:space="preserve"> .</w:t>
+      </w:r>
+      <w:r>
+        <w:rPr>
+          <w:rFonts w:ascii="Garamond" w:hAnsi="Garamond" w:cs="Times New Roman"/>
+          <w:sz w:val="24"/>
+        </w:rPr>
+        <w:t xml:space="preserve"> In agent based </w:t>
+      </w:r>
+      <w:r>
+        <w:rPr>
+          <w:rFonts w:ascii="Garamond" w:hAnsi="Garamond" w:cs="Times New Roman"/>
+          <w:sz w:val="24"/>
+        </w:rPr>
+        <w:lastRenderedPageBreak/>
+        <w:t>traffic simulation, the environment is the road network and the agents are the vehicles who can influence the agents in its sphere o</w:t>
+      </w:r>
+      <w:r>
+        <w:rPr>
+          <w:rFonts w:ascii="Garamond" w:hAnsi="Garamond" w:cs="Times New Roman"/>
+          <w:sz w:val="24"/>
+        </w:rPr>
+        <w:t xml:space="preserve">f influence </w:t>
+      </w:r>
+      <w:r>
+        <w:rPr>
+          <w:rFonts w:ascii="Garamond" w:hAnsi="Garamond" w:cs="Times New Roman"/>
+          <w:sz w:val="24"/>
+        </w:rPr>
+        <w:fldChar w:fldCharType="begin"/>
+      </w:r>
+      <w:r>
+        <w:rPr>
+          <w:rFonts w:ascii="Garamond" w:hAnsi="Garamond" w:cs="Times New Roman"/>
+          <w:sz w:val="24"/>
+        </w:rPr>
+        <w:instrText xml:space="preserve"> ADDIN ZOTERO_ITEM CSL_CITATION {"citationID":"4f7lm103k","properties":{"formattedCitation":"[5]","plainCitation":"[5]"},"citationItems":[{"id":98,"uris":["http://zotero.org/users/local/pVrkb6Vr/items/UH3PN5NJ"],"uri":["http://zotero.org/users/local/pVrkb6Vr/items/UH3PN5NJ"],"itemData":{"id":98,"type":"post-weblog","title":"Traffic Simulation using Agent-Based Modelling | Andrew Lansdowne","URL":"http://andrew.lansdowne.me/2006/04/06/traffic-simulation-using-agent-based-modelling/","accessed":{"date-parts":[["2017",4,15]]}}}],"schema":"https://github.com/citation-style-language/schema/raw/master/csl-citation.json"} </w:instrText>
+      </w:r>
+      <w:r>
+        <w:rPr>
+          <w:rFonts w:ascii="Garamond" w:hAnsi="Garamond" w:cs="Times New Roman"/>
+          <w:sz w:val="24"/>
+        </w:rPr>
+        <w:fldChar w:fldCharType="separate"/>
+      </w:r>
+      <w:r>
+        <w:rPr>
+          <w:rFonts w:ascii="Garamond" w:hAnsi="Garamond" w:cs="Times New Roman"/>
+          <w:noProof/>
+          <w:sz w:val="24"/>
+        </w:rPr>
+        <w:t>[5]</w:t>
+      </w:r>
+      <w:r>
+        <w:rPr>
+          <w:rFonts w:ascii="Garamond" w:hAnsi="Garamond" w:cs="Times New Roman"/>
+          <w:sz w:val="24"/>
+        </w:rPr>
+        <w:fldChar w:fldCharType="end"/>
+      </w:r>
+      <w:r>
+        <w:rPr>
+          <w:rFonts w:ascii="Garamond" w:hAnsi="Garamond" w:cs="Times New Roman"/>
+          <w:sz w:val="24"/>
+        </w:rPr>
+        <w:t xml:space="preserve"> </w:t>
+      </w:r>
+      <w:r>
+        <w:rPr>
+          <w:rFonts w:ascii="Garamond" w:hAnsi="Garamond" w:cs="Times New Roman"/>
+          <w:sz w:val="24"/>
+        </w:rPr>
+        <w:t xml:space="preserve">. </w:t>
+      </w:r>
+    </w:p>
+    <w:p>
+      <w:pPr>
+        <w:pStyle w:val="ListParagraph"/>
+        <w:jc w:val="both"/>
+        <w:rPr>
+          <w:rFonts w:ascii="Garamond" w:hAnsi="Garamond" w:cs="Times New Roman"/>
+          <w:sz w:val="24"/>
+        </w:rPr>
+      </w:pPr>
+    </w:p>
+    <w:p>
+      <w:pPr>
+        <w:pStyle w:val="ListParagraph"/>
+        <w:numPr>
+          <w:ilvl w:val="0"/>
+          <w:numId w:val="5"/>
+        </w:numPr>
+        <w:jc w:val="both"/>
+        <w:rPr>
+          <w:rFonts w:ascii="Garamond" w:hAnsi="Garamond" w:cs="Times New Roman"/>
+          <w:b/>
+          <w:color w:val="365F91" w:themeColor="accent1" w:themeShade="BF"/>
+          <w:sz w:val="24"/>
+        </w:rPr>
+      </w:pPr>
+      <w:r>
+        <w:rPr>
+          <w:rFonts w:ascii="Garamond" w:hAnsi="Garamond" w:cs="Times New Roman"/>
+          <w:b/>
+          <w:color w:val="365F91" w:themeColor="accent1" w:themeShade="BF"/>
+          <w:sz w:val="24"/>
+        </w:rPr>
+        <w:t>Cloud based communication</w:t>
+      </w:r>
+    </w:p>
+    <w:p>
+      <w:pPr>
+        <w:pStyle w:val="ListParagraph"/>
+        <w:jc w:val="both"/>
+        <w:rPr>
+          <w:rFonts w:ascii="Garamond" w:hAnsi="Garamond" w:cs="Times New Roman"/>
+          <w:sz w:val="24"/>
+        </w:rPr>
+      </w:pPr>
+      <w:r>
+        <w:rPr>
+          <w:rFonts w:ascii="Garamond" w:hAnsi="Garamond" w:cs="Times New Roman"/>
+          <w:sz w:val="24"/>
+        </w:rPr>
+        <w:t xml:space="preserve">Tesla </w:t>
+      </w:r>
+      <w:r>
+        <w:rPr>
+          <w:rFonts w:ascii="Garamond" w:hAnsi="Garamond" w:cs="Times New Roman"/>
+          <w:sz w:val="24"/>
+        </w:rPr>
+        <w:t xml:space="preserve">has not only made pure electric cars possible on the market, but also </w:t>
+      </w:r>
+      <w:r>
+        <w:rPr>
+          <w:rFonts w:ascii="Garamond" w:hAnsi="Garamond" w:cs="Times New Roman"/>
+          <w:sz w:val="24"/>
+        </w:rPr>
+        <w:t xml:space="preserve">introduce the swarm </w:t>
+      </w:r>
+      <w:r>
+        <w:rPr>
+          <w:rFonts w:ascii="Garamond" w:hAnsi="Garamond" w:cs="Times New Roman"/>
+          <w:sz w:val="24"/>
+        </w:rPr>
+        <w:softHyphen/>
+      </w:r>
+      <w:r>
+        <w:rPr>
+          <w:rFonts w:ascii="Garamond" w:hAnsi="Garamond" w:cs="Times New Roman"/>
+          <w:sz w:val="24"/>
+        </w:rPr>
+        <w:t>intelligence-learning</w:t>
+      </w:r>
+      <w:r>
+        <w:rPr>
+          <w:rFonts w:ascii="Garamond" w:hAnsi="Garamond" w:cs="Times New Roman"/>
+          <w:sz w:val="24"/>
+        </w:rPr>
+        <w:t xml:space="preserve"> network among their Tesla vehicles. This implantation, for example, collects the traffic information (construction, accident, </w:t>
+      </w:r>
+      <w:r>
+        <w:rPr>
+          <w:rFonts w:ascii="Garamond" w:hAnsi="Garamond" w:cs="Times New Roman"/>
+          <w:sz w:val="24"/>
+        </w:rPr>
+        <w:t>speeding camera…) from each car while they are being driven around the globe, and then uploads it to a global server so that every other car</w:t>
+      </w:r>
+      <w:r>
+        <w:rPr>
+          <w:rFonts w:ascii="Garamond" w:hAnsi="Garamond" w:cs="Times New Roman"/>
+          <w:sz w:val="24"/>
+        </w:rPr>
+        <w:t xml:space="preserve"> can access to it.</w:t>
+      </w:r>
+    </w:p>
+    <w:p>
+      <w:pPr>
+        <w:ind w:left="502"/>
+        <w:jc w:val="both"/>
+        <w:rPr>
+          <w:rFonts w:ascii="Garamond" w:hAnsi="Garamond" w:cs="Times New Roman"/>
+          <w:sz w:val="24"/>
+        </w:rPr>
+      </w:pPr>
     </w:p>
     <w:p>
       <w:pPr>
@@ -354,24 +1526,15 @@
         </w:numPr>
         <w:rPr>
           <w:rFonts w:cstheme="minorHAnsi"/>
-          <w:color w:val="0070C0"/>
-        </w:rPr>
-      </w:pPr>
-      <w:proofErr w:type="spellStart"/>
+          <w:color w:val="FF0000"/>
+        </w:rPr>
+      </w:pPr>
       <w:r>
         <w:rPr>
           <w:rFonts w:cstheme="minorHAnsi"/>
-          <w:color w:val="0070C0"/>
-        </w:rPr>
-        <w:t>Gipps</w:t>
-      </w:r>
-      <w:proofErr w:type="spellEnd"/>
-      <w:r>
-        <w:rPr>
-          <w:rFonts w:cstheme="minorHAnsi"/>
-          <w:color w:val="0070C0"/>
-        </w:rPr>
-        <w:t xml:space="preserve"> Model</w:t>
+          <w:color w:val="FF0000"/>
+        </w:rPr>
+        <w:t>V2X communication</w:t>
       </w:r>
     </w:p>
     <w:p>
@@ -383,132 +1546,545 @@
         </w:numPr>
         <w:rPr>
           <w:rFonts w:cstheme="minorHAnsi"/>
-          <w:color w:val="0070C0"/>
+          <w:color w:val="FF0000"/>
         </w:rPr>
       </w:pPr>
       <w:r>
         <w:rPr>
           <w:rFonts w:cstheme="minorHAnsi"/>
-          <w:color w:val="0070C0"/>
-        </w:rPr>
-        <w:t>Psychophysical Model</w:t>
+          <w:color w:val="FF0000"/>
+        </w:rPr>
+        <w:t>Sensors for collision avoidance</w:t>
       </w:r>
     </w:p>
     <w:p>
       <w:pPr>
-        <w:pStyle w:val="ListParagraph"/>
-        <w:numPr>
-          <w:ilvl w:val="0"/>
-          <w:numId w:val="1"/>
-        </w:numPr>
-        <w:jc w:val="both"/>
-        <w:rPr>
-          <w:rFonts w:ascii="Garamond" w:hAnsi="Garamond" w:cs="Times New Roman"/>
-          <w:b/>
-        </w:rPr>
-      </w:pPr>
-      <w:r>
-        <w:rPr>
-          <w:rFonts w:ascii="Garamond" w:hAnsi="Garamond" w:cs="Times New Roman"/>
-          <w:b/>
-        </w:rPr>
-        <w:t>Cloud based communication</w:t>
-      </w:r>
+        <w:rPr>
+          <w:rFonts w:cstheme="minorHAnsi"/>
+        </w:rPr>
+      </w:pPr>
     </w:p>
     <w:p>
       <w:pPr>
-        <w:pStyle w:val="ListParagraph"/>
-        <w:ind w:left="502"/>
         <w:jc w:val="both"/>
         <w:rPr>
           <w:rFonts w:ascii="Garamond" w:hAnsi="Garamond" w:cs="Times New Roman"/>
-        </w:rPr>
-      </w:pPr>
-      <w:r>
-        <w:rPr>
-          <w:rFonts w:ascii="Garamond" w:hAnsi="Garamond" w:cs="Times New Roman"/>
-        </w:rPr>
-        <w:t xml:space="preserve">Tesla </w:t>
-      </w:r>
-      <w:r>
-        <w:rPr>
-          <w:rFonts w:ascii="Garamond" w:hAnsi="Garamond" w:cs="Times New Roman"/>
-        </w:rPr>
-        <w:t xml:space="preserve">has not only made pure electric cars possible on the market, but also </w:t>
-      </w:r>
-      <w:r>
-        <w:rPr>
-          <w:rFonts w:ascii="Garamond" w:hAnsi="Garamond" w:cs="Times New Roman"/>
-        </w:rPr>
-        <w:t xml:space="preserve">introduce the swarm intelligence learning network among their Tesla vehicles. This implantation, for example, collects the traffic information (construction, accident, </w:t>
-      </w:r>
-      <w:r>
-        <w:rPr>
-          <w:rFonts w:ascii="Garamond" w:hAnsi="Garamond" w:cs="Times New Roman"/>
-        </w:rPr>
-        <w:t>speeding camera…) from each car while they are being driven around the globe, and then uploads it to a global server so that every other car</w:t>
-      </w:r>
-      <w:r>
-        <w:rPr>
-          <w:rFonts w:ascii="Garamond" w:hAnsi="Garamond" w:cs="Times New Roman"/>
-        </w:rPr>
-        <w:t xml:space="preserve"> can access to it.</w:t>
+          <w:b/>
+          <w:sz w:val="40"/>
+          <w:szCs w:val="40"/>
+        </w:rPr>
+      </w:pPr>
+      <w:r>
+        <w:rPr>
+          <w:rFonts w:ascii="Garamond" w:hAnsi="Garamond" w:cs="Times New Roman"/>
+          <w:b/>
+          <w:sz w:val="40"/>
+          <w:szCs w:val="40"/>
+        </w:rPr>
+        <w:t>Methods</w:t>
       </w:r>
     </w:p>
     <w:p>
       <w:pPr>
-        <w:ind w:left="502"/>
         <w:jc w:val="both"/>
         <w:rPr>
           <w:rFonts w:ascii="Garamond" w:hAnsi="Garamond" w:cs="Times New Roman"/>
           <w:sz w:val="24"/>
         </w:rPr>
       </w:pPr>
+      <w:r>
+        <w:rPr>
+          <w:rFonts w:ascii="Garamond" w:hAnsi="Garamond" w:cs="Times New Roman"/>
+          <w:sz w:val="24"/>
+        </w:rPr>
+        <w:t>Since the design and development process for multi-agent simulations is differe</w:t>
+      </w:r>
+      <w:r>
+        <w:rPr>
+          <w:rFonts w:ascii="Garamond" w:hAnsi="Garamond" w:cs="Times New Roman"/>
+          <w:sz w:val="24"/>
+        </w:rPr>
+        <w:t>nt to traditional systems, literature suggests</w:t>
+      </w:r>
+      <w:r>
+        <w:rPr>
+          <w:rFonts w:ascii="Garamond" w:hAnsi="Garamond" w:cs="Times New Roman"/>
+          <w:sz w:val="24"/>
+        </w:rPr>
+        <w:t xml:space="preserve"> that the modeling is essentially a 7-stage process: brainstorming, theory, hypothesis, flowchart</w:t>
+      </w:r>
+      <w:r>
+        <w:rPr>
+          <w:rFonts w:ascii="Garamond" w:hAnsi="Garamond" w:cs="Times New Roman"/>
+          <w:sz w:val="24"/>
+        </w:rPr>
+        <w:t xml:space="preserve">, </w:t>
+      </w:r>
+      <w:r>
+        <w:rPr>
+          <w:rFonts w:ascii="Garamond" w:hAnsi="Garamond" w:cs="Times New Roman"/>
+          <w:sz w:val="24"/>
+        </w:rPr>
+        <w:t xml:space="preserve">code, analyze and publish </w:t>
+      </w:r>
+      <w:r>
+        <w:rPr>
+          <w:rFonts w:ascii="Garamond" w:hAnsi="Garamond" w:cs="Times New Roman"/>
+          <w:sz w:val="24"/>
+        </w:rPr>
+        <w:fldChar w:fldCharType="begin"/>
+      </w:r>
+      <w:r>
+        <w:rPr>
+          <w:rFonts w:ascii="Garamond" w:hAnsi="Garamond" w:cs="Times New Roman"/>
+          <w:sz w:val="24"/>
+        </w:rPr>
+        <w:instrText xml:space="preserve"> ADDIN ZOTERO_ITEM CSL_CITATION {"citationID":"1seh54ta39","properties":{"formattedCitation":"[5]","plainCitation":"[5]"},"citationItems":[{"id":98,"uris":["http://zotero.org/users/local/pVrkb6Vr/items/UH3PN5NJ"],"uri":["http://zotero.org/users/local/pVrkb6Vr/items/UH3PN5NJ"],"itemData":{"id":98,"type":"post-weblog","title":"Traffic Simulation using Agent-Based Modelling | Andrew Lansdowne","URL":"http://andrew.lansdowne.me/2006/04/06/traffic-simulation-using-agent-based-modelling/","accessed":{"date-parts":[["2017",4,15]]}}}],"schema":"https://github.com/citation-style-language/schema/raw/master/csl-citation.json"} </w:instrText>
+      </w:r>
+      <w:r>
+        <w:rPr>
+          <w:rFonts w:ascii="Garamond" w:hAnsi="Garamond" w:cs="Times New Roman"/>
+          <w:sz w:val="24"/>
+        </w:rPr>
+        <w:fldChar w:fldCharType="separate"/>
+      </w:r>
+      <w:r>
+        <w:rPr>
+          <w:rFonts w:ascii="Garamond" w:hAnsi="Garamond" w:cs="Times New Roman"/>
+          <w:noProof/>
+          <w:sz w:val="24"/>
+        </w:rPr>
+        <w:t>[5]</w:t>
+      </w:r>
+      <w:r>
+        <w:rPr>
+          <w:rFonts w:ascii="Garamond" w:hAnsi="Garamond" w:cs="Times New Roman"/>
+          <w:sz w:val="24"/>
+        </w:rPr>
+        <w:fldChar w:fldCharType="end"/>
+      </w:r>
+      <w:r>
+        <w:rPr>
+          <w:rFonts w:ascii="Garamond" w:hAnsi="Garamond" w:cs="Times New Roman"/>
+          <w:sz w:val="24"/>
+        </w:rPr>
+        <w:t xml:space="preserve">. </w:t>
+      </w:r>
+      <w:r>
+        <w:rPr>
+          <w:rFonts w:ascii="Garamond" w:hAnsi="Garamond" w:cs="Times New Roman"/>
+          <w:sz w:val="24"/>
+        </w:rPr>
+        <w:t xml:space="preserve">Although complex design and </w:t>
+      </w:r>
+      <w:r>
+        <w:rPr>
+          <w:rFonts w:ascii="Garamond" w:hAnsi="Garamond" w:cs="Times New Roman"/>
+          <w:sz w:val="24"/>
+        </w:rPr>
+        <w:t>development methodologies</w:t>
+      </w:r>
+      <w:r>
+        <w:rPr>
+          <w:rFonts w:ascii="Garamond" w:hAnsi="Garamond" w:cs="Times New Roman"/>
+          <w:sz w:val="24"/>
+        </w:rPr>
+        <w:t xml:space="preserve"> </w:t>
+      </w:r>
+      <w:r>
+        <w:rPr>
+          <w:rFonts w:ascii="Garamond" w:hAnsi="Garamond" w:cs="Times New Roman"/>
+          <w:sz w:val="24"/>
+        </w:rPr>
+        <w:fldChar w:fldCharType="begin"/>
+      </w:r>
+      <w:r>
+        <w:rPr>
+          <w:rFonts w:ascii="Garamond" w:hAnsi="Garamond" w:cs="Times New Roman"/>
+          <w:sz w:val="24"/>
+        </w:rPr>
+        <w:instrText xml:space="preserve"> ADDIN ZOTERO_ITEM CSL_CITATION {"citationID":"28n5a6gu88","properties":{"formattedCitation":"[8]","plainCitation":"[8]"},"citationItems":[{"id":96,"uris":["http://zotero.org/users/local/pVrkb6Vr/items/UZK45P4Z"],"uri":["http://zotero.org/users/local/pVrkb6Vr/items/UZK45P4Z"],"itemData":{"id":96,"type":"book","title":"Agent-Oriented Information Systems IV: 8th International Bi-Conference Workshop, AOIS 2006, Hakodate, Japan, May 9, 2006 and Luxembourg, Luxembourg, June 6, 2006, Revised Selected Papers","publisher":"Springer","number-of-pages":"240","source":"Google Books","abstract":"This is the eighth year that the Agent-Oriented Information Systems (AOIS) workshops have been held. Papers submitted to AOIS show an increase in quality and maturity as agent technology is being increasingly seen as a viable alternative for software and systems development. In AOIS, we focus on the application of agent technology in information systems development and explore the potential for facilitating the increased usage of agent technology in the creation of information systems in the widest sense. This year’s workshops were held in conjunction with two major, international computing research conferences: the first, in May 2006, was affiliated with the AAMAS conference in Hakadote, Japan and chaired by Garcia, Ghose and Kolp. The second was held in conjunction with the international CAiSE conference held in Luxembourg (June 2006) and chaired by Bresciani, Henderson-Sellers and Mouratidis. (Details of all preceding workshops are to be found at http:// www. aois. org. ) The best papers from both these meetings were identified and authors invited to revise and extend their papers in light of the reviewers’ comments and feedback at the workshop. Following submission to this compendium volume, another round of reviews was undertaken resulting in what you can read here. These re-reviews were undertaken by three members of the Programme Committee – we wish to thank both the authors for undertaking the necessary revisions and the reviewers for this extra call on their precious time.","ISBN":"978-3-540-77990-2","note":"Google-Books-ID: M7GoCAAAQBAJ","shortTitle":"Agent-Oriented Information Systems IV","language":"en","author":[{"family":"Kolp","given":"Manuel"},{"family":"Henderson-Sellers","given":"Brian"},{"family":"Mouratidis","given":"Haralambos"},{"family":"Garcia","given":"Alessandro"},{"family":"Ghose","given":"Aditya"},{"family":"Bresciani","given":"Paolo"}],"issued":{"date-parts":[["2008",2,29]]}}}],"schema":"https://github.com/citation-style-language/schema/raw/master/csl-citation.json"} </w:instrText>
+      </w:r>
+      <w:r>
+        <w:rPr>
+          <w:rFonts w:ascii="Garamond" w:hAnsi="Garamond" w:cs="Times New Roman"/>
+          <w:sz w:val="24"/>
+        </w:rPr>
+        <w:fldChar w:fldCharType="separate"/>
+      </w:r>
+      <w:r>
+        <w:rPr>
+          <w:rFonts w:ascii="Garamond" w:hAnsi="Garamond" w:cs="Times New Roman"/>
+          <w:noProof/>
+          <w:sz w:val="24"/>
+        </w:rPr>
+        <w:t>[8]</w:t>
+      </w:r>
+      <w:r>
+        <w:rPr>
+          <w:rFonts w:ascii="Garamond" w:hAnsi="Garamond" w:cs="Times New Roman"/>
+          <w:sz w:val="24"/>
+        </w:rPr>
+        <w:fldChar w:fldCharType="end"/>
+      </w:r>
+      <w:r>
+        <w:rPr>
+          <w:rFonts w:ascii="Garamond" w:hAnsi="Garamond" w:cs="Times New Roman"/>
+          <w:sz w:val="24"/>
+        </w:rPr>
+        <w:t xml:space="preserve"> like MESSAGE, PASSI, </w:t>
+      </w:r>
+      <w:proofErr w:type="spellStart"/>
+      <w:r>
+        <w:rPr>
+          <w:rFonts w:ascii="Garamond" w:hAnsi="Garamond" w:cs="Times New Roman"/>
+          <w:sz w:val="24"/>
+        </w:rPr>
+        <w:t>Tropos</w:t>
+      </w:r>
+      <w:proofErr w:type="spellEnd"/>
+      <w:r>
+        <w:rPr>
+          <w:rFonts w:ascii="Garamond" w:hAnsi="Garamond" w:cs="Times New Roman"/>
+          <w:sz w:val="24"/>
+        </w:rPr>
+        <w:t xml:space="preserve">, Prometheus, </w:t>
+      </w:r>
+      <w:proofErr w:type="spellStart"/>
+      <w:r>
+        <w:rPr>
+          <w:rFonts w:ascii="Garamond" w:hAnsi="Garamond" w:cs="Times New Roman"/>
+          <w:sz w:val="24"/>
+        </w:rPr>
+        <w:t>MaSE</w:t>
+      </w:r>
+      <w:proofErr w:type="spellEnd"/>
+      <w:r>
+        <w:rPr>
+          <w:rFonts w:ascii="Garamond" w:hAnsi="Garamond" w:cs="Times New Roman"/>
+          <w:sz w:val="24"/>
+        </w:rPr>
+        <w:t xml:space="preserve"> etc. exist, for the purpose of this project, existing methodologies such as the Agent UML will be incorporated also keeping in mind the 7-stage process.</w:t>
+      </w:r>
+      <w:r>
+        <w:rPr>
+          <w:rFonts w:ascii="Garamond" w:hAnsi="Garamond" w:cs="Times New Roman"/>
+          <w:sz w:val="24"/>
+        </w:rPr>
+        <w:t xml:space="preserve"> The idea is to write the Multi-agent traffic system in an OO language like C++ or Java. This is mainly because agents can be considered as an extension to objects. </w:t>
+      </w:r>
     </w:p>
     <w:p>
       <w:pPr>
-        <w:pStyle w:val="ListParagraph"/>
-        <w:numPr>
-          <w:ilvl w:val="0"/>
-          <w:numId w:val="1"/>
-        </w:numPr>
-        <w:rPr>
-          <w:rFonts w:cstheme="minorHAnsi"/>
-          <w:color w:val="FF0000"/>
-        </w:rPr>
-      </w:pPr>
-      <w:r>
-        <w:rPr>
-          <w:rFonts w:cstheme="minorHAnsi"/>
-          <w:color w:val="FF0000"/>
-        </w:rPr>
-        <w:t>V2X communication</w:t>
+        <w:jc w:val="both"/>
+        <w:rPr>
+          <w:rFonts w:ascii="Garamond" w:hAnsi="Garamond" w:cs="Times New Roman"/>
+          <w:sz w:val="24"/>
+        </w:rPr>
+      </w:pPr>
+      <w:r>
+        <w:rPr>
+          <w:rFonts w:ascii="Garamond" w:hAnsi="Garamond" w:cs="Times New Roman"/>
+          <w:sz w:val="24"/>
+        </w:rPr>
+        <w:t>A</w:t>
+      </w:r>
+      <w:r>
+        <w:rPr>
+          <w:rFonts w:ascii="Garamond" w:hAnsi="Garamond" w:cs="Times New Roman"/>
+          <w:sz w:val="24"/>
+        </w:rPr>
+        <w:t xml:space="preserve"> multilane traffic scenario with different vehicles</w:t>
+      </w:r>
+      <w:r>
+        <w:rPr>
+          <w:rFonts w:ascii="Garamond" w:hAnsi="Garamond" w:cs="Times New Roman"/>
+          <w:sz w:val="24"/>
+        </w:rPr>
+        <w:t xml:space="preserve"> (agents)</w:t>
+      </w:r>
+      <w:r>
+        <w:rPr>
+          <w:rFonts w:ascii="Garamond" w:hAnsi="Garamond" w:cs="Times New Roman"/>
+          <w:sz w:val="24"/>
+        </w:rPr>
+        <w:t xml:space="preserve"> will be imple</w:t>
+      </w:r>
+      <w:r>
+        <w:rPr>
+          <w:rFonts w:ascii="Garamond" w:hAnsi="Garamond" w:cs="Times New Roman"/>
+          <w:sz w:val="24"/>
+        </w:rPr>
+        <w:t xml:space="preserve">mented in ROS (Robot Operating System). </w:t>
+      </w:r>
+      <w:r>
+        <w:rPr>
+          <w:rFonts w:ascii="Garamond" w:hAnsi="Garamond" w:cs="Times New Roman"/>
+          <w:sz w:val="24"/>
+        </w:rPr>
+        <w:t xml:space="preserve">The integrated Stage simulator is chosen to be the </w:t>
+      </w:r>
+      <w:r>
+        <w:rPr>
+          <w:rFonts w:ascii="Garamond" w:hAnsi="Garamond" w:cs="Times New Roman"/>
+          <w:sz w:val="24"/>
+        </w:rPr>
+        <w:t xml:space="preserve">testing </w:t>
+      </w:r>
+      <w:r>
+        <w:rPr>
+          <w:rFonts w:ascii="Garamond" w:hAnsi="Garamond" w:cs="Times New Roman"/>
+          <w:sz w:val="24"/>
+        </w:rPr>
+        <w:t xml:space="preserve">environment </w:t>
+      </w:r>
+      <w:r>
+        <w:rPr>
+          <w:rFonts w:ascii="Garamond" w:hAnsi="Garamond" w:cs="Times New Roman"/>
+          <w:sz w:val="24"/>
+        </w:rPr>
+        <w:t>because of its</w:t>
+      </w:r>
+      <w:r>
+        <w:rPr>
+          <w:rFonts w:ascii="Garamond" w:hAnsi="Garamond" w:cs="Times New Roman"/>
+          <w:sz w:val="24"/>
+        </w:rPr>
+        <w:t xml:space="preserve"> read</w:t>
+      </w:r>
+      <w:r>
+        <w:rPr>
+          <w:rFonts w:ascii="Garamond" w:hAnsi="Garamond" w:cs="Times New Roman"/>
+          <w:sz w:val="24"/>
+        </w:rPr>
+        <w:t>il</w:t>
+      </w:r>
+      <w:r>
+        <w:rPr>
+          <w:rFonts w:ascii="Garamond" w:hAnsi="Garamond" w:cs="Times New Roman"/>
+          <w:sz w:val="24"/>
+        </w:rPr>
+        <w:t xml:space="preserve">y </w:t>
+      </w:r>
+      <w:r>
+        <w:rPr>
+          <w:rFonts w:ascii="Garamond" w:hAnsi="Garamond" w:cs="Times New Roman"/>
+          <w:sz w:val="24"/>
+        </w:rPr>
+        <w:t xml:space="preserve">available </w:t>
+      </w:r>
+      <w:r>
+        <w:rPr>
+          <w:rFonts w:ascii="Garamond" w:hAnsi="Garamond" w:cs="Times New Roman"/>
+          <w:sz w:val="24"/>
+        </w:rPr>
+        <w:t>models such as laser scanner and ultrasonic sensors</w:t>
+      </w:r>
+      <w:r>
+        <w:rPr>
+          <w:rFonts w:ascii="Garamond" w:hAnsi="Garamond" w:cs="Times New Roman"/>
+          <w:sz w:val="24"/>
+        </w:rPr>
+        <w:t>, which</w:t>
+      </w:r>
+      <w:r>
+        <w:rPr>
+          <w:rFonts w:ascii="Garamond" w:hAnsi="Garamond" w:cs="Times New Roman"/>
+          <w:sz w:val="24"/>
+        </w:rPr>
+        <w:t xml:space="preserve"> are going to </w:t>
+      </w:r>
+      <w:r>
+        <w:rPr>
+          <w:rFonts w:ascii="Garamond" w:hAnsi="Garamond" w:cs="Times New Roman"/>
+          <w:sz w:val="24"/>
+        </w:rPr>
+        <w:t xml:space="preserve">significantly </w:t>
+      </w:r>
+      <w:r>
+        <w:rPr>
+          <w:rFonts w:ascii="Garamond" w:hAnsi="Garamond" w:cs="Times New Roman"/>
+          <w:sz w:val="24"/>
+        </w:rPr>
+        <w:t xml:space="preserve">reduce the </w:t>
+      </w:r>
+      <w:r>
+        <w:rPr>
+          <w:rFonts w:ascii="Garamond" w:hAnsi="Garamond" w:cs="Times New Roman"/>
+          <w:sz w:val="24"/>
+        </w:rPr>
+        <w:t xml:space="preserve">time </w:t>
+      </w:r>
+      <w:r>
+        <w:rPr>
+          <w:rFonts w:ascii="Garamond" w:hAnsi="Garamond" w:cs="Times New Roman"/>
+          <w:sz w:val="24"/>
+        </w:rPr>
+        <w:t xml:space="preserve">we invest in building up basic functions and </w:t>
+      </w:r>
+      <w:r>
+        <w:rPr>
+          <w:rFonts w:ascii="Garamond" w:hAnsi="Garamond" w:cs="Times New Roman"/>
+          <w:sz w:val="24"/>
+        </w:rPr>
+        <w:t>in turn</w:t>
+      </w:r>
+      <w:r>
+        <w:rPr>
+          <w:rFonts w:ascii="Garamond" w:hAnsi="Garamond" w:cs="Times New Roman"/>
+          <w:sz w:val="24"/>
+        </w:rPr>
+        <w:t xml:space="preserve"> focusing more on designing agent’s behavior. </w:t>
       </w:r>
     </w:p>
     <w:p>
       <w:pPr>
-        <w:pStyle w:val="ListParagraph"/>
-        <w:numPr>
-          <w:ilvl w:val="0"/>
-          <w:numId w:val="1"/>
-        </w:numPr>
-        <w:rPr>
-          <w:rFonts w:cstheme="minorHAnsi"/>
-          <w:color w:val="FF0000"/>
-        </w:rPr>
-      </w:pPr>
-      <w:r>
-        <w:rPr>
-          <w:rFonts w:cstheme="minorHAnsi"/>
-          <w:color w:val="FF0000"/>
-        </w:rPr>
-        <w:t>Sensors for collision avoidance</w:t>
+        <w:jc w:val="both"/>
+        <w:rPr>
+          <w:rFonts w:ascii="Garamond" w:hAnsi="Garamond" w:cs="Times New Roman"/>
+          <w:sz w:val="24"/>
+        </w:rPr>
+      </w:pPr>
+      <w:r>
+        <w:rPr>
+          <w:rFonts w:ascii="Garamond" w:hAnsi="Garamond" w:cs="Times New Roman"/>
+          <w:sz w:val="24"/>
+        </w:rPr>
+        <w:t xml:space="preserve">The </w:t>
+      </w:r>
+      <w:r>
+        <w:rPr>
+          <w:rFonts w:ascii="Garamond" w:hAnsi="Garamond" w:cs="Times New Roman"/>
+          <w:sz w:val="24"/>
+        </w:rPr>
+        <w:t>simulation</w:t>
+      </w:r>
+      <w:r>
+        <w:rPr>
+          <w:rFonts w:ascii="Garamond" w:hAnsi="Garamond" w:cs="Times New Roman"/>
+          <w:sz w:val="24"/>
+        </w:rPr>
+        <w:t xml:space="preserve"> is split into main three parts, such as modeling of the world, the vehicle, and traffic scenarios. </w:t>
+      </w:r>
+      <w:r>
+        <w:rPr>
+          <w:rFonts w:ascii="Garamond" w:hAnsi="Garamond" w:cs="Times New Roman"/>
+          <w:sz w:val="24"/>
+        </w:rPr>
+        <w:t>According to different scenarios</w:t>
+      </w:r>
+      <w:r>
+        <w:rPr>
+          <w:rFonts w:ascii="Garamond" w:hAnsi="Garamond" w:cs="Times New Roman"/>
+          <w:sz w:val="24"/>
+        </w:rPr>
+        <w:t xml:space="preserve">, one or more lanes may be blocked by an obstacle that </w:t>
+      </w:r>
+      <w:r>
+        <w:rPr>
+          <w:rFonts w:ascii="Garamond" w:hAnsi="Garamond" w:cs="Times New Roman"/>
+          <w:sz w:val="24"/>
+        </w:rPr>
+        <w:t xml:space="preserve">either </w:t>
+      </w:r>
+      <w:r>
+        <w:rPr>
+          <w:rFonts w:ascii="Garamond" w:hAnsi="Garamond" w:cs="Times New Roman"/>
+          <w:sz w:val="24"/>
+        </w:rPr>
+        <w:t>slightly or h</w:t>
+      </w:r>
+      <w:r>
+        <w:rPr>
+          <w:rFonts w:ascii="Garamond" w:hAnsi="Garamond" w:cs="Times New Roman"/>
+          <w:sz w:val="24"/>
+        </w:rPr>
+        <w:t xml:space="preserve">eavily impact the traffic flow. While the former </w:t>
+      </w:r>
+      <w:r>
+        <w:rPr>
+          <w:rFonts w:ascii="Garamond" w:hAnsi="Garamond" w:cs="Times New Roman"/>
+          <w:sz w:val="24"/>
+        </w:rPr>
+        <w:t xml:space="preserve">arriving </w:t>
+      </w:r>
+      <w:r>
+        <w:rPr>
+          <w:rFonts w:ascii="Garamond" w:hAnsi="Garamond" w:cs="Times New Roman"/>
+          <w:sz w:val="24"/>
+        </w:rPr>
+        <w:t xml:space="preserve">group of </w:t>
+      </w:r>
+      <w:r>
+        <w:rPr>
+          <w:rFonts w:ascii="Garamond" w:hAnsi="Garamond" w:cs="Times New Roman"/>
+          <w:sz w:val="24"/>
+        </w:rPr>
+        <w:t xml:space="preserve">vehicles </w:t>
+      </w:r>
+      <w:r>
+        <w:rPr>
+          <w:rFonts w:ascii="Garamond" w:hAnsi="Garamond" w:cs="Times New Roman"/>
+          <w:sz w:val="24"/>
+        </w:rPr>
+        <w:t xml:space="preserve">might be stuck in the traffic jam, the later coming traffic </w:t>
+      </w:r>
+      <w:r>
+        <w:rPr>
+          <w:rFonts w:ascii="Garamond" w:hAnsi="Garamond" w:cs="Times New Roman"/>
+          <w:sz w:val="24"/>
+        </w:rPr>
+        <w:t xml:space="preserve">will </w:t>
+      </w:r>
+      <w:r>
+        <w:rPr>
+          <w:rFonts w:ascii="Garamond" w:hAnsi="Garamond" w:cs="Times New Roman"/>
+          <w:sz w:val="24"/>
+        </w:rPr>
+        <w:t xml:space="preserve">need to </w:t>
+      </w:r>
+      <w:r>
+        <w:rPr>
+          <w:rFonts w:ascii="Garamond" w:hAnsi="Garamond" w:cs="Times New Roman"/>
+          <w:sz w:val="24"/>
+        </w:rPr>
+        <w:t xml:space="preserve">coordinate </w:t>
+      </w:r>
+      <w:r>
+        <w:rPr>
+          <w:rFonts w:ascii="Garamond" w:hAnsi="Garamond" w:cs="Times New Roman"/>
+          <w:sz w:val="24"/>
+        </w:rPr>
+        <w:t>with each other in order to by</w:t>
+      </w:r>
+      <w:r>
+        <w:rPr>
+          <w:rFonts w:ascii="Garamond" w:hAnsi="Garamond" w:cs="Times New Roman"/>
+          <w:sz w:val="24"/>
+        </w:rPr>
+        <w:t>pass</w:t>
+      </w:r>
+      <w:r>
+        <w:rPr>
+          <w:rFonts w:ascii="Garamond" w:hAnsi="Garamond" w:cs="Times New Roman"/>
+          <w:sz w:val="24"/>
+        </w:rPr>
+        <w:t xml:space="preserve"> the obstacle or choose another route in a most efficient manner. In addition, t</w:t>
+      </w:r>
+      <w:r>
+        <w:rPr>
+          <w:rFonts w:ascii="Garamond" w:hAnsi="Garamond" w:cs="Times New Roman"/>
+          <w:sz w:val="24"/>
+        </w:rPr>
+        <w:t xml:space="preserve">he vehicle model will consist of the dynamics of real vehicle aptly scaled for simulation so that the results shall be realistic. </w:t>
       </w:r>
     </w:p>
     <w:p>
       <w:pPr>
-        <w:rPr>
-          <w:rFonts w:cstheme="minorHAnsi"/>
+        <w:jc w:val="both"/>
+        <w:rPr>
+          <w:rFonts w:ascii="Garamond" w:hAnsi="Garamond" w:cs="Times New Roman"/>
+          <w:sz w:val="24"/>
         </w:rPr>
       </w:pPr>
     </w:p>
@@ -517,20 +2093,9 @@
         <w:jc w:val="both"/>
         <w:rPr>
           <w:rFonts w:ascii="Garamond" w:hAnsi="Garamond" w:cs="Times New Roman"/>
-          <w:b/>
-          <w:sz w:val="26"/>
-          <w:szCs w:val="26"/>
-        </w:rPr>
-      </w:pPr>
-      <w:r>
-        <w:rPr>
-          <w:rFonts w:ascii="Garamond" w:hAnsi="Garamond" w:cs="Times New Roman"/>
-          <w:b/>
-          <w:sz w:val="26"/>
-          <w:szCs w:val="26"/>
-        </w:rPr>
-        <w:t>Methods</w:t>
-      </w:r>
+          <w:sz w:val="24"/>
+        </w:rPr>
+      </w:pPr>
     </w:p>
     <w:p>
       <w:pPr>
@@ -540,319 +2105,698 @@
           <w:sz w:val="24"/>
         </w:rPr>
       </w:pPr>
-      <w:r>
-        <w:rPr>
-          <w:rFonts w:ascii="Garamond" w:hAnsi="Garamond" w:cs="Times New Roman"/>
-          <w:sz w:val="24"/>
-        </w:rPr>
-        <w:t>A</w:t>
-      </w:r>
-      <w:r>
-        <w:rPr>
-          <w:rFonts w:ascii="Garamond" w:hAnsi="Garamond" w:cs="Times New Roman"/>
-          <w:sz w:val="24"/>
-        </w:rPr>
-        <w:t xml:space="preserve"> multilane traffic scenario with different vehicles</w:t>
-      </w:r>
-      <w:r>
-        <w:rPr>
-          <w:rFonts w:ascii="Garamond" w:hAnsi="Garamond" w:cs="Times New Roman"/>
-          <w:sz w:val="24"/>
-        </w:rPr>
-        <w:t xml:space="preserve"> (agents)</w:t>
-      </w:r>
-      <w:r>
-        <w:rPr>
-          <w:rFonts w:ascii="Garamond" w:hAnsi="Garamond" w:cs="Times New Roman"/>
-          <w:sz w:val="24"/>
-        </w:rPr>
-        <w:t xml:space="preserve"> will be imple</w:t>
-      </w:r>
-      <w:r>
-        <w:rPr>
-          <w:rFonts w:ascii="Garamond" w:hAnsi="Garamond" w:cs="Times New Roman"/>
-          <w:sz w:val="24"/>
-        </w:rPr>
-        <w:t xml:space="preserve">mented in ROS (Robot Operating System). </w:t>
-      </w:r>
-      <w:r>
-        <w:rPr>
-          <w:rFonts w:ascii="Garamond" w:hAnsi="Garamond" w:cs="Times New Roman"/>
-          <w:sz w:val="24"/>
-        </w:rPr>
-        <w:t xml:space="preserve">The integrated Stage simulator is chosen to be the </w:t>
-      </w:r>
-      <w:r>
-        <w:rPr>
-          <w:rFonts w:ascii="Garamond" w:hAnsi="Garamond" w:cs="Times New Roman"/>
-          <w:sz w:val="24"/>
-        </w:rPr>
-        <w:t xml:space="preserve">testing </w:t>
-      </w:r>
-      <w:r>
-        <w:rPr>
-          <w:rFonts w:ascii="Garamond" w:hAnsi="Garamond" w:cs="Times New Roman"/>
-          <w:sz w:val="24"/>
-        </w:rPr>
-        <w:t xml:space="preserve">environment </w:t>
-      </w:r>
-      <w:r>
-        <w:rPr>
-          <w:rFonts w:ascii="Garamond" w:hAnsi="Garamond" w:cs="Times New Roman"/>
-          <w:sz w:val="24"/>
-        </w:rPr>
-        <w:t>because of its</w:t>
-      </w:r>
-      <w:r>
-        <w:rPr>
-          <w:rFonts w:ascii="Garamond" w:hAnsi="Garamond" w:cs="Times New Roman"/>
-          <w:sz w:val="24"/>
-        </w:rPr>
-        <w:t xml:space="preserve"> read</w:t>
-      </w:r>
-      <w:r>
-        <w:rPr>
-          <w:rFonts w:ascii="Garamond" w:hAnsi="Garamond" w:cs="Times New Roman"/>
-          <w:sz w:val="24"/>
-        </w:rPr>
-        <w:t>il</w:t>
-      </w:r>
-      <w:r>
-        <w:rPr>
-          <w:rFonts w:ascii="Garamond" w:hAnsi="Garamond" w:cs="Times New Roman"/>
-          <w:sz w:val="24"/>
-        </w:rPr>
-        <w:t xml:space="preserve">y </w:t>
-      </w:r>
-      <w:r>
-        <w:rPr>
-          <w:rFonts w:ascii="Garamond" w:hAnsi="Garamond" w:cs="Times New Roman"/>
-          <w:sz w:val="24"/>
-        </w:rPr>
-        <w:t xml:space="preserve">available </w:t>
-      </w:r>
-      <w:r>
-        <w:rPr>
-          <w:rFonts w:ascii="Garamond" w:hAnsi="Garamond" w:cs="Times New Roman"/>
-          <w:sz w:val="24"/>
-        </w:rPr>
-        <w:t>models such as laser scanner and ultrasonic sensors</w:t>
-      </w:r>
-      <w:r>
-        <w:rPr>
-          <w:rFonts w:ascii="Garamond" w:hAnsi="Garamond" w:cs="Times New Roman"/>
-          <w:sz w:val="24"/>
-        </w:rPr>
-        <w:t>, which</w:t>
-      </w:r>
-      <w:r>
-        <w:rPr>
-          <w:rFonts w:ascii="Garamond" w:hAnsi="Garamond" w:cs="Times New Roman"/>
-          <w:sz w:val="24"/>
-        </w:rPr>
-        <w:t xml:space="preserve"> are going to </w:t>
-      </w:r>
-      <w:r>
-        <w:rPr>
-          <w:rFonts w:ascii="Garamond" w:hAnsi="Garamond" w:cs="Times New Roman"/>
-          <w:sz w:val="24"/>
-        </w:rPr>
-        <w:t xml:space="preserve">significantly </w:t>
-      </w:r>
-      <w:r>
-        <w:rPr>
-          <w:rFonts w:ascii="Garamond" w:hAnsi="Garamond" w:cs="Times New Roman"/>
-          <w:sz w:val="24"/>
-        </w:rPr>
-        <w:t xml:space="preserve">reduce the </w:t>
-      </w:r>
-      <w:r>
-        <w:rPr>
-          <w:rFonts w:ascii="Garamond" w:hAnsi="Garamond" w:cs="Times New Roman"/>
-          <w:sz w:val="24"/>
-        </w:rPr>
-        <w:t xml:space="preserve">time </w:t>
-      </w:r>
-      <w:r>
-        <w:rPr>
-          <w:rFonts w:ascii="Garamond" w:hAnsi="Garamond" w:cs="Times New Roman"/>
-          <w:sz w:val="24"/>
-        </w:rPr>
-        <w:t xml:space="preserve">we invest in building up basic functions and </w:t>
-      </w:r>
-      <w:r>
-        <w:rPr>
-          <w:rFonts w:ascii="Garamond" w:hAnsi="Garamond" w:cs="Times New Roman"/>
-          <w:sz w:val="24"/>
-        </w:rPr>
-        <w:t>in turn</w:t>
-      </w:r>
-      <w:r>
-        <w:rPr>
-          <w:rFonts w:ascii="Garamond" w:hAnsi="Garamond" w:cs="Times New Roman"/>
-          <w:sz w:val="24"/>
-        </w:rPr>
-        <w:t xml:space="preserve"> focusing more on </w:t>
-      </w:r>
-      <w:r>
-        <w:rPr>
-          <w:rFonts w:ascii="Garamond" w:hAnsi="Garamond" w:cs="Times New Roman"/>
-          <w:sz w:val="24"/>
-        </w:rPr>
-        <w:t>design</w:t>
-      </w:r>
-      <w:r>
-        <w:rPr>
-          <w:rFonts w:ascii="Garamond" w:hAnsi="Garamond" w:cs="Times New Roman"/>
-          <w:sz w:val="24"/>
-        </w:rPr>
-        <w:t xml:space="preserve">ing agent’s behavior. </w:t>
-      </w:r>
     </w:p>
     <w:p>
       <w:pPr>
         <w:jc w:val="both"/>
         <w:rPr>
           <w:rFonts w:ascii="Garamond" w:hAnsi="Garamond" w:cs="Times New Roman"/>
-          <w:sz w:val="24"/>
-        </w:rPr>
-      </w:pPr>
-      <w:r>
-        <w:rPr>
-          <w:rFonts w:ascii="Garamond" w:hAnsi="Garamond" w:cs="Times New Roman"/>
-          <w:sz w:val="24"/>
-        </w:rPr>
-        <w:t xml:space="preserve">The </w:t>
-      </w:r>
-      <w:r>
-        <w:rPr>
-          <w:rFonts w:ascii="Garamond" w:hAnsi="Garamond" w:cs="Times New Roman"/>
-          <w:sz w:val="24"/>
-        </w:rPr>
-        <w:t>simulation</w:t>
-      </w:r>
-      <w:r>
-        <w:rPr>
-          <w:rFonts w:ascii="Garamond" w:hAnsi="Garamond" w:cs="Times New Roman"/>
-          <w:sz w:val="24"/>
-        </w:rPr>
-        <w:t xml:space="preserve"> is split into main three parts, such as modeling of the world, the vehicle, and traffic scenarios. </w:t>
-      </w:r>
-      <w:r>
-        <w:rPr>
-          <w:rFonts w:ascii="Garamond" w:hAnsi="Garamond" w:cs="Times New Roman"/>
-          <w:sz w:val="24"/>
-        </w:rPr>
-        <w:t>According to different scenarios</w:t>
-      </w:r>
-      <w:r>
-        <w:rPr>
-          <w:rFonts w:ascii="Garamond" w:hAnsi="Garamond" w:cs="Times New Roman"/>
-          <w:sz w:val="24"/>
-        </w:rPr>
-        <w:t xml:space="preserve">, one or more lanes may be blocked by an obstacle that </w:t>
-      </w:r>
-      <w:r>
-        <w:rPr>
-          <w:rFonts w:ascii="Garamond" w:hAnsi="Garamond" w:cs="Times New Roman"/>
-          <w:sz w:val="24"/>
-        </w:rPr>
-        <w:t xml:space="preserve">either </w:t>
-      </w:r>
-      <w:r>
-        <w:rPr>
-          <w:rFonts w:ascii="Garamond" w:hAnsi="Garamond" w:cs="Times New Roman"/>
-          <w:sz w:val="24"/>
-        </w:rPr>
-        <w:t>slightly or h</w:t>
-      </w:r>
-      <w:r>
-        <w:rPr>
-          <w:rFonts w:ascii="Garamond" w:hAnsi="Garamond" w:cs="Times New Roman"/>
-          <w:sz w:val="24"/>
-        </w:rPr>
-        <w:t xml:space="preserve">eavily impact the traffic flow. While the former </w:t>
-      </w:r>
-      <w:r>
-        <w:rPr>
-          <w:rFonts w:ascii="Garamond" w:hAnsi="Garamond" w:cs="Times New Roman"/>
-          <w:sz w:val="24"/>
-        </w:rPr>
-        <w:t xml:space="preserve">arriving </w:t>
-      </w:r>
-      <w:r>
-        <w:rPr>
-          <w:rFonts w:ascii="Garamond" w:hAnsi="Garamond" w:cs="Times New Roman"/>
-          <w:sz w:val="24"/>
-        </w:rPr>
-        <w:t xml:space="preserve">group of </w:t>
-      </w:r>
-      <w:r>
-        <w:rPr>
-          <w:rFonts w:ascii="Garamond" w:hAnsi="Garamond" w:cs="Times New Roman"/>
-          <w:sz w:val="24"/>
-        </w:rPr>
-        <w:t xml:space="preserve">vehicles </w:t>
-      </w:r>
-      <w:r>
-        <w:rPr>
-          <w:rFonts w:ascii="Garamond" w:hAnsi="Garamond" w:cs="Times New Roman"/>
-          <w:sz w:val="24"/>
-        </w:rPr>
-        <w:t xml:space="preserve">might be stuck in the traffic jam, the later coming traffic </w:t>
-      </w:r>
-      <w:r>
-        <w:rPr>
-          <w:rFonts w:ascii="Garamond" w:hAnsi="Garamond" w:cs="Times New Roman"/>
-          <w:sz w:val="24"/>
-        </w:rPr>
-        <w:t xml:space="preserve">will </w:t>
-      </w:r>
-      <w:r>
-        <w:rPr>
-          <w:rFonts w:ascii="Garamond" w:hAnsi="Garamond" w:cs="Times New Roman"/>
-          <w:sz w:val="24"/>
-        </w:rPr>
-        <w:t xml:space="preserve">need to </w:t>
-      </w:r>
-      <w:r>
-        <w:rPr>
-          <w:rFonts w:ascii="Garamond" w:hAnsi="Garamond" w:cs="Times New Roman"/>
-          <w:sz w:val="24"/>
-        </w:rPr>
-        <w:t xml:space="preserve">coordinate </w:t>
-      </w:r>
-      <w:r>
-        <w:rPr>
-          <w:rFonts w:ascii="Garamond" w:hAnsi="Garamond" w:cs="Times New Roman"/>
-          <w:sz w:val="24"/>
-        </w:rPr>
-        <w:t>with each other in order to by</w:t>
-      </w:r>
-      <w:r>
-        <w:rPr>
-          <w:rFonts w:ascii="Garamond" w:hAnsi="Garamond" w:cs="Times New Roman"/>
-          <w:sz w:val="24"/>
-        </w:rPr>
-        <w:t>pass</w:t>
-      </w:r>
-      <w:r>
-        <w:rPr>
-          <w:rFonts w:ascii="Garamond" w:hAnsi="Garamond" w:cs="Times New Roman"/>
-          <w:sz w:val="24"/>
-        </w:rPr>
-        <w:t xml:space="preserve"> the obstacle or choose another route in a most efficient manner. In addition, t</w:t>
-      </w:r>
-      <w:r>
-        <w:rPr>
-          <w:rFonts w:ascii="Garamond" w:hAnsi="Garamond" w:cs="Times New Roman"/>
-          <w:sz w:val="24"/>
-        </w:rPr>
-        <w:t xml:space="preserve">he vehicle model will consist of the dynamics of real vehicle aptly scaled for simulation so that the results shall be realistic. </w:t>
+          <w:b/>
+          <w:sz w:val="40"/>
+          <w:szCs w:val="40"/>
+        </w:rPr>
+      </w:pPr>
+      <w:r>
+        <w:rPr>
+          <w:rFonts w:ascii="Garamond" w:hAnsi="Garamond" w:cs="Times New Roman"/>
+          <w:b/>
+          <w:sz w:val="40"/>
+          <w:szCs w:val="40"/>
+        </w:rPr>
+        <w:t>References</w:t>
       </w:r>
     </w:p>
     <w:p>
       <w:pPr>
+        <w:pStyle w:val="Bibliography"/>
+        <w:rPr>
+          <w:rFonts w:ascii="Garamond" w:hAnsi="Garamond"/>
+          <w:sz w:val="24"/>
+        </w:rPr>
+      </w:pPr>
+      <w:r>
+        <w:rPr>
+          <w:rFonts w:ascii="Garamond" w:hAnsi="Garamond" w:cs="Times New Roman"/>
+        </w:rPr>
+        <w:fldChar w:fldCharType="begin"/>
+      </w:r>
+      <w:r>
+        <w:rPr>
+          <w:rFonts w:ascii="Garamond" w:hAnsi="Garamond" w:cs="Times New Roman"/>
+        </w:rPr>
+        <w:instrText xml:space="preserve"> ADDIN ZOTERO_BIBL {"custom":[]} CSL_BIBLIOGRAPHY </w:instrText>
+      </w:r>
+      <w:r>
+        <w:rPr>
+          <w:rFonts w:ascii="Garamond" w:hAnsi="Garamond" w:cs="Times New Roman"/>
+        </w:rPr>
+        <w:fldChar w:fldCharType="separate"/>
+      </w:r>
+      <w:r>
+        <w:rPr>
+          <w:rFonts w:ascii="Garamond" w:hAnsi="Garamond"/>
+          <w:sz w:val="24"/>
+        </w:rPr>
+        <w:t>[1]</w:t>
+      </w:r>
+      <w:r>
+        <w:rPr>
+          <w:rFonts w:ascii="Garamond" w:hAnsi="Garamond"/>
+          <w:sz w:val="24"/>
+        </w:rPr>
+        <w:tab/>
+        <w:t xml:space="preserve">P. Ball, </w:t>
+      </w:r>
+      <w:r>
+        <w:rPr>
+          <w:rFonts w:ascii="Garamond" w:hAnsi="Garamond"/>
+          <w:i/>
+          <w:iCs/>
+          <w:sz w:val="24"/>
+        </w:rPr>
+        <w:t>Critical Mass: How One Thing Leads to Another</w:t>
+      </w:r>
+      <w:r>
+        <w:rPr>
+          <w:rFonts w:ascii="Garamond" w:hAnsi="Garamond"/>
+          <w:sz w:val="24"/>
+        </w:rPr>
+        <w:t>. London: Arrow, 2005.</w:t>
+      </w:r>
+    </w:p>
+    <w:p>
+      <w:pPr>
+        <w:pStyle w:val="Bibliography"/>
+        <w:rPr>
+          <w:rFonts w:ascii="Garamond" w:hAnsi="Garamond"/>
+          <w:sz w:val="24"/>
+        </w:rPr>
+      </w:pPr>
+      <w:r>
+        <w:rPr>
+          <w:rFonts w:ascii="Garamond" w:hAnsi="Garamond"/>
+          <w:sz w:val="24"/>
+        </w:rPr>
+        <w:t>[2]</w:t>
+      </w:r>
+      <w:r>
+        <w:rPr>
+          <w:rFonts w:ascii="Garamond" w:hAnsi="Garamond"/>
+          <w:sz w:val="24"/>
+        </w:rPr>
+        <w:tab/>
+        <w:t xml:space="preserve">K. Nagel and M. </w:t>
+      </w:r>
+      <w:proofErr w:type="spellStart"/>
+      <w:r>
+        <w:rPr>
+          <w:rFonts w:ascii="Garamond" w:hAnsi="Garamond"/>
+          <w:sz w:val="24"/>
+        </w:rPr>
+        <w:t>Schreckenberg</w:t>
+      </w:r>
+      <w:proofErr w:type="spellEnd"/>
+      <w:r>
+        <w:rPr>
+          <w:rFonts w:ascii="Garamond" w:hAnsi="Garamond"/>
+          <w:sz w:val="24"/>
+        </w:rPr>
+        <w:t xml:space="preserve">, “A cellular automaton model for freeway traffic,” </w:t>
+      </w:r>
+      <w:r>
+        <w:rPr>
+          <w:rFonts w:ascii="Garamond" w:hAnsi="Garamond"/>
+          <w:i/>
+          <w:iCs/>
+          <w:sz w:val="24"/>
+        </w:rPr>
+        <w:t>J. Phys. I</w:t>
+      </w:r>
+      <w:r>
+        <w:rPr>
+          <w:rFonts w:ascii="Garamond" w:hAnsi="Garamond"/>
+          <w:sz w:val="24"/>
+        </w:rPr>
+        <w:t>, vol. 2, no. 12, pp. 2221–2229, Dec. 1992.</w:t>
+      </w:r>
+    </w:p>
+    <w:p>
+      <w:pPr>
+        <w:pStyle w:val="Bibliography"/>
+        <w:rPr>
+          <w:rFonts w:ascii="Garamond" w:hAnsi="Garamond"/>
+          <w:sz w:val="24"/>
+        </w:rPr>
+      </w:pPr>
+      <w:r>
+        <w:rPr>
+          <w:rFonts w:ascii="Garamond" w:hAnsi="Garamond"/>
+          <w:sz w:val="24"/>
+        </w:rPr>
+        <w:t>[3]</w:t>
+      </w:r>
+      <w:r>
+        <w:rPr>
+          <w:rFonts w:ascii="Garamond" w:hAnsi="Garamond"/>
+          <w:sz w:val="24"/>
+        </w:rPr>
+        <w:tab/>
+        <w:t xml:space="preserve">G. Lind </w:t>
+      </w:r>
+      <w:r>
+        <w:rPr>
+          <w:rFonts w:ascii="Garamond" w:hAnsi="Garamond"/>
+          <w:i/>
+          <w:iCs/>
+          <w:sz w:val="24"/>
+        </w:rPr>
+        <w:t>et al.</w:t>
+      </w:r>
+      <w:r>
+        <w:rPr>
+          <w:rFonts w:ascii="Garamond" w:hAnsi="Garamond"/>
+          <w:sz w:val="24"/>
+        </w:rPr>
+        <w:t xml:space="preserve">, “Best </w:t>
+      </w:r>
+      <w:proofErr w:type="spellStart"/>
+      <w:r>
+        <w:rPr>
+          <w:rFonts w:ascii="Garamond" w:hAnsi="Garamond"/>
+          <w:sz w:val="24"/>
+        </w:rPr>
+        <w:t>Pratice</w:t>
+      </w:r>
+      <w:proofErr w:type="spellEnd"/>
+      <w:r>
+        <w:rPr>
+          <w:rFonts w:ascii="Garamond" w:hAnsi="Garamond"/>
+          <w:sz w:val="24"/>
+        </w:rPr>
+        <w:t xml:space="preserve"> Manual,” </w:t>
+      </w:r>
+      <w:proofErr w:type="spellStart"/>
+      <w:r>
+        <w:rPr>
+          <w:rFonts w:ascii="Garamond" w:hAnsi="Garamond"/>
+          <w:i/>
+          <w:iCs/>
+          <w:sz w:val="24"/>
+        </w:rPr>
+        <w:t>Deliv</w:t>
+      </w:r>
+      <w:proofErr w:type="spellEnd"/>
+      <w:r>
+        <w:rPr>
+          <w:rFonts w:ascii="Garamond" w:hAnsi="Garamond"/>
+          <w:i/>
+          <w:iCs/>
+          <w:sz w:val="24"/>
+        </w:rPr>
+        <w:t xml:space="preserve">. </w:t>
+      </w:r>
+      <w:proofErr w:type="gramStart"/>
+      <w:r>
+        <w:rPr>
+          <w:rFonts w:ascii="Garamond" w:hAnsi="Garamond"/>
+          <w:i/>
+          <w:iCs/>
+          <w:sz w:val="24"/>
+        </w:rPr>
+        <w:t xml:space="preserve">D8 SMARTEST </w:t>
+      </w:r>
+      <w:proofErr w:type="spellStart"/>
+      <w:r>
+        <w:rPr>
+          <w:rFonts w:ascii="Garamond" w:hAnsi="Garamond"/>
+          <w:i/>
+          <w:iCs/>
+          <w:sz w:val="24"/>
+        </w:rPr>
+        <w:t>Proj</w:t>
+      </w:r>
+      <w:proofErr w:type="spellEnd"/>
+      <w:r>
+        <w:rPr>
+          <w:rFonts w:ascii="Garamond" w:hAnsi="Garamond"/>
+          <w:i/>
+          <w:iCs/>
+          <w:sz w:val="24"/>
+        </w:rPr>
+        <w:t>.</w:t>
+      </w:r>
+      <w:proofErr w:type="gramEnd"/>
+      <w:r>
+        <w:rPr>
+          <w:rFonts w:ascii="Garamond" w:hAnsi="Garamond"/>
+          <w:i/>
+          <w:iCs/>
+          <w:sz w:val="24"/>
+        </w:rPr>
+        <w:t xml:space="preserve"> </w:t>
+      </w:r>
+      <w:proofErr w:type="spellStart"/>
+      <w:proofErr w:type="gramStart"/>
+      <w:r>
+        <w:rPr>
+          <w:rFonts w:ascii="Garamond" w:hAnsi="Garamond"/>
+          <w:i/>
+          <w:iCs/>
+          <w:sz w:val="24"/>
+        </w:rPr>
+        <w:t>Disponível</w:t>
+      </w:r>
+      <w:proofErr w:type="spellEnd"/>
+      <w:r>
+        <w:rPr>
+          <w:rFonts w:ascii="Garamond" w:hAnsi="Garamond"/>
+          <w:i/>
+          <w:iCs/>
+          <w:sz w:val="24"/>
+        </w:rPr>
+        <w:t xml:space="preserve"> </w:t>
+      </w:r>
+      <w:proofErr w:type="spellStart"/>
+      <w:r>
+        <w:rPr>
+          <w:rFonts w:ascii="Garamond" w:hAnsi="Garamond"/>
+          <w:i/>
+          <w:iCs/>
+          <w:sz w:val="24"/>
+        </w:rPr>
+        <w:t>Em</w:t>
+      </w:r>
+      <w:proofErr w:type="spellEnd"/>
+      <w:r>
+        <w:rPr>
+          <w:rFonts w:ascii="Garamond" w:hAnsi="Garamond"/>
+          <w:i/>
+          <w:iCs/>
+          <w:sz w:val="24"/>
+        </w:rPr>
+        <w:t xml:space="preserve"> </w:t>
+      </w:r>
+      <w:proofErr w:type="spellStart"/>
+      <w:r>
+        <w:rPr>
+          <w:rFonts w:ascii="Garamond" w:hAnsi="Garamond"/>
+          <w:i/>
+          <w:iCs/>
+          <w:sz w:val="24"/>
+        </w:rPr>
+        <w:t>Httpwww</w:t>
+      </w:r>
+      <w:proofErr w:type="spellEnd"/>
+      <w:r>
+        <w:rPr>
+          <w:rFonts w:ascii="Garamond" w:hAnsi="Garamond"/>
+          <w:i/>
+          <w:iCs/>
+          <w:sz w:val="24"/>
+        </w:rPr>
+        <w:t xml:space="preserve"> Its Leeds Ac Ukprojectssmartestdelivd8 Html </w:t>
+      </w:r>
+      <w:proofErr w:type="spellStart"/>
+      <w:r>
+        <w:rPr>
+          <w:rFonts w:ascii="Garamond" w:hAnsi="Garamond"/>
+          <w:i/>
+          <w:iCs/>
+          <w:sz w:val="24"/>
+        </w:rPr>
+        <w:t>Acessado</w:t>
+      </w:r>
+      <w:proofErr w:type="spellEnd"/>
+      <w:r>
+        <w:rPr>
+          <w:rFonts w:ascii="Garamond" w:hAnsi="Garamond"/>
+          <w:i/>
+          <w:iCs/>
+          <w:sz w:val="24"/>
+        </w:rPr>
+        <w:t xml:space="preserve"> Cm 05 </w:t>
+      </w:r>
+      <w:proofErr w:type="spellStart"/>
+      <w:r>
+        <w:rPr>
+          <w:rFonts w:ascii="Garamond" w:hAnsi="Garamond"/>
+          <w:i/>
+          <w:iCs/>
+          <w:sz w:val="24"/>
+        </w:rPr>
+        <w:t>Maio</w:t>
+      </w:r>
+      <w:proofErr w:type="spellEnd"/>
+      <w:r>
+        <w:rPr>
+          <w:rFonts w:ascii="Garamond" w:hAnsi="Garamond"/>
+          <w:i/>
+          <w:iCs/>
+          <w:sz w:val="24"/>
+        </w:rPr>
+        <w:t xml:space="preserve"> 2002</w:t>
+      </w:r>
+      <w:r>
+        <w:rPr>
+          <w:rFonts w:ascii="Garamond" w:hAnsi="Garamond"/>
+          <w:sz w:val="24"/>
+        </w:rPr>
+        <w:t>, 1999.</w:t>
+      </w:r>
+      <w:proofErr w:type="gramEnd"/>
+    </w:p>
+    <w:p>
+      <w:pPr>
+        <w:pStyle w:val="Bibliography"/>
+        <w:rPr>
+          <w:rFonts w:ascii="Garamond" w:hAnsi="Garamond"/>
+          <w:sz w:val="24"/>
+        </w:rPr>
+      </w:pPr>
+      <w:r>
+        <w:rPr>
+          <w:rFonts w:ascii="Garamond" w:hAnsi="Garamond"/>
+          <w:sz w:val="24"/>
+        </w:rPr>
+        <w:t>[4]</w:t>
+      </w:r>
+      <w:r>
+        <w:rPr>
+          <w:rFonts w:ascii="Garamond" w:hAnsi="Garamond"/>
+          <w:sz w:val="24"/>
+        </w:rPr>
+        <w:tab/>
+        <w:t xml:space="preserve">T. Schulze and T. </w:t>
+      </w:r>
+      <w:proofErr w:type="spellStart"/>
+      <w:r>
+        <w:rPr>
+          <w:rFonts w:ascii="Garamond" w:hAnsi="Garamond"/>
+          <w:sz w:val="24"/>
+        </w:rPr>
+        <w:t>Fliess</w:t>
+      </w:r>
+      <w:proofErr w:type="spellEnd"/>
+      <w:r>
+        <w:rPr>
+          <w:rFonts w:ascii="Garamond" w:hAnsi="Garamond"/>
+          <w:sz w:val="24"/>
+        </w:rPr>
+        <w:t xml:space="preserve">, “Urban Traffic Simulation with Psycho-physical Vehicle-following Models,” in </w:t>
+      </w:r>
+      <w:r>
+        <w:rPr>
+          <w:rFonts w:ascii="Garamond" w:hAnsi="Garamond"/>
+          <w:i/>
+          <w:iCs/>
+          <w:sz w:val="24"/>
+        </w:rPr>
+        <w:t>Proceedings of the 29th Conference on Winter Simulation</w:t>
+      </w:r>
+      <w:r>
+        <w:rPr>
+          <w:rFonts w:ascii="Garamond" w:hAnsi="Garamond"/>
+          <w:sz w:val="24"/>
+        </w:rPr>
+        <w:t>, Washington, DC, USA, 1997, pp. 1222–1229.</w:t>
+      </w:r>
+    </w:p>
+    <w:p>
+      <w:pPr>
+        <w:pStyle w:val="Bibliography"/>
+        <w:rPr>
+          <w:rFonts w:ascii="Garamond" w:hAnsi="Garamond"/>
+          <w:sz w:val="24"/>
+        </w:rPr>
+      </w:pPr>
+      <w:r>
+        <w:rPr>
+          <w:rFonts w:ascii="Garamond" w:hAnsi="Garamond"/>
+          <w:sz w:val="24"/>
+        </w:rPr>
+        <w:t>[5]</w:t>
+      </w:r>
+      <w:r>
+        <w:rPr>
+          <w:rFonts w:ascii="Garamond" w:hAnsi="Garamond"/>
+          <w:sz w:val="24"/>
+        </w:rPr>
+        <w:tab/>
+        <w:t xml:space="preserve">“Traffic Simulation using Agent-Based </w:t>
+      </w:r>
+      <w:proofErr w:type="spellStart"/>
+      <w:r>
+        <w:rPr>
+          <w:rFonts w:ascii="Garamond" w:hAnsi="Garamond"/>
+          <w:sz w:val="24"/>
+        </w:rPr>
+        <w:t>Modelling</w:t>
+      </w:r>
+      <w:proofErr w:type="spellEnd"/>
+      <w:r>
+        <w:rPr>
+          <w:rFonts w:ascii="Garamond" w:hAnsi="Garamond"/>
+          <w:sz w:val="24"/>
+        </w:rPr>
+        <w:t xml:space="preserve"> | Andrew Lansdowne.</w:t>
+      </w:r>
+      <w:proofErr w:type="gramStart"/>
+      <w:r>
+        <w:rPr>
+          <w:rFonts w:ascii="Garamond" w:hAnsi="Garamond"/>
+          <w:sz w:val="24"/>
+        </w:rPr>
+        <w:t>” .</w:t>
+      </w:r>
+      <w:proofErr w:type="gramEnd"/>
+    </w:p>
+    <w:p>
+      <w:pPr>
+        <w:pStyle w:val="Bibliography"/>
+        <w:rPr>
+          <w:rFonts w:ascii="Garamond" w:hAnsi="Garamond"/>
+          <w:sz w:val="24"/>
+        </w:rPr>
+      </w:pPr>
+      <w:r>
+        <w:rPr>
+          <w:rFonts w:ascii="Garamond" w:hAnsi="Garamond"/>
+          <w:sz w:val="24"/>
+        </w:rPr>
+        <w:t>[6]</w:t>
+      </w:r>
+      <w:r>
+        <w:rPr>
+          <w:rFonts w:ascii="Garamond" w:hAnsi="Garamond"/>
+          <w:sz w:val="24"/>
+        </w:rPr>
+        <w:tab/>
+        <w:t>G</w:t>
+      </w:r>
+      <w:proofErr w:type="gramStart"/>
+      <w:r>
+        <w:rPr>
+          <w:rFonts w:ascii="Garamond" w:hAnsi="Garamond"/>
+          <w:sz w:val="24"/>
+        </w:rPr>
+        <w:t>.-</w:t>
+      </w:r>
+      <w:proofErr w:type="gramEnd"/>
+      <w:r>
+        <w:rPr>
+          <w:rFonts w:ascii="Garamond" w:hAnsi="Garamond"/>
+          <w:sz w:val="24"/>
+        </w:rPr>
+        <w:t xml:space="preserve">L. Chang and T. </w:t>
+      </w:r>
+      <w:proofErr w:type="spellStart"/>
+      <w:r>
+        <w:rPr>
+          <w:rFonts w:ascii="Garamond" w:hAnsi="Garamond"/>
+          <w:sz w:val="24"/>
+        </w:rPr>
+        <w:t>Junchaya</w:t>
+      </w:r>
+      <w:proofErr w:type="spellEnd"/>
+      <w:r>
+        <w:rPr>
+          <w:rFonts w:ascii="Garamond" w:hAnsi="Garamond"/>
+          <w:sz w:val="24"/>
+        </w:rPr>
+        <w:t xml:space="preserve">, “Simulating Network Traffic Flows with a Massively Parallel Computing Architecture,” in </w:t>
+      </w:r>
+      <w:r>
+        <w:rPr>
+          <w:rFonts w:ascii="Garamond" w:hAnsi="Garamond"/>
+          <w:i/>
+          <w:iCs/>
+          <w:sz w:val="24"/>
+        </w:rPr>
+        <w:t>Proceedings of the 25th Conference on Winter Simulation</w:t>
+      </w:r>
+      <w:r>
+        <w:rPr>
+          <w:rFonts w:ascii="Garamond" w:hAnsi="Garamond"/>
+          <w:sz w:val="24"/>
+        </w:rPr>
+        <w:t>, New York, NY, USA, 1993, pp. 762–770.</w:t>
+      </w:r>
+    </w:p>
+    <w:p>
+      <w:pPr>
+        <w:pStyle w:val="Bibliography"/>
+        <w:rPr>
+          <w:rFonts w:ascii="Garamond" w:hAnsi="Garamond"/>
+          <w:sz w:val="24"/>
+        </w:rPr>
+      </w:pPr>
+      <w:r>
+        <w:rPr>
+          <w:rFonts w:ascii="Garamond" w:hAnsi="Garamond"/>
+          <w:sz w:val="24"/>
+        </w:rPr>
+        <w:t>[7]</w:t>
+      </w:r>
+      <w:r>
+        <w:rPr>
+          <w:rFonts w:ascii="Garamond" w:hAnsi="Garamond"/>
+          <w:sz w:val="24"/>
+        </w:rPr>
+        <w:tab/>
+        <w:t xml:space="preserve">J. Ferber, </w:t>
+      </w:r>
+      <w:r>
+        <w:rPr>
+          <w:rFonts w:ascii="Garamond" w:hAnsi="Garamond"/>
+          <w:i/>
+          <w:iCs/>
+          <w:sz w:val="24"/>
+        </w:rPr>
+        <w:t>Multi-agent systems: An introduction to distributed artificial intelligence</w:t>
+      </w:r>
+      <w:r>
+        <w:rPr>
+          <w:rFonts w:ascii="Garamond" w:hAnsi="Garamond"/>
+          <w:sz w:val="24"/>
+        </w:rPr>
+        <w:t>, 1 edition. Harlow: Addison-Wesley Professional, 1999.</w:t>
+      </w:r>
+    </w:p>
+    <w:p>
+      <w:pPr>
+        <w:pStyle w:val="Bibliography"/>
+        <w:rPr>
+          <w:rFonts w:ascii="Garamond" w:hAnsi="Garamond"/>
+          <w:sz w:val="24"/>
+        </w:rPr>
+      </w:pPr>
+      <w:r>
+        <w:rPr>
+          <w:rFonts w:ascii="Garamond" w:hAnsi="Garamond"/>
+          <w:sz w:val="24"/>
+        </w:rPr>
+        <w:t>[8]</w:t>
+      </w:r>
+      <w:r>
+        <w:rPr>
+          <w:rFonts w:ascii="Garamond" w:hAnsi="Garamond"/>
+          <w:sz w:val="24"/>
+        </w:rPr>
+        <w:tab/>
+        <w:t xml:space="preserve">M. </w:t>
+      </w:r>
+      <w:proofErr w:type="spellStart"/>
+      <w:r>
+        <w:rPr>
+          <w:rFonts w:ascii="Garamond" w:hAnsi="Garamond"/>
+          <w:sz w:val="24"/>
+        </w:rPr>
+        <w:t>Kolp</w:t>
+      </w:r>
+      <w:proofErr w:type="spellEnd"/>
+      <w:r>
+        <w:rPr>
+          <w:rFonts w:ascii="Garamond" w:hAnsi="Garamond"/>
+          <w:sz w:val="24"/>
+        </w:rPr>
+        <w:t xml:space="preserve">, B. Henderson-Sellers, H. </w:t>
+      </w:r>
+      <w:proofErr w:type="spellStart"/>
+      <w:r>
+        <w:rPr>
+          <w:rFonts w:ascii="Garamond" w:hAnsi="Garamond"/>
+          <w:sz w:val="24"/>
+        </w:rPr>
+        <w:t>Mouratidis</w:t>
+      </w:r>
+      <w:proofErr w:type="spellEnd"/>
+      <w:r>
+        <w:rPr>
+          <w:rFonts w:ascii="Garamond" w:hAnsi="Garamond"/>
+          <w:sz w:val="24"/>
+        </w:rPr>
+        <w:t xml:space="preserve">, A. Garcia, A. </w:t>
+      </w:r>
+      <w:proofErr w:type="spellStart"/>
+      <w:r>
+        <w:rPr>
+          <w:rFonts w:ascii="Garamond" w:hAnsi="Garamond"/>
+          <w:sz w:val="24"/>
+        </w:rPr>
+        <w:t>Ghose</w:t>
+      </w:r>
+      <w:proofErr w:type="spellEnd"/>
+      <w:r>
+        <w:rPr>
+          <w:rFonts w:ascii="Garamond" w:hAnsi="Garamond"/>
+          <w:sz w:val="24"/>
+        </w:rPr>
+        <w:t xml:space="preserve">, and P. </w:t>
+      </w:r>
+      <w:proofErr w:type="spellStart"/>
+      <w:r>
+        <w:rPr>
+          <w:rFonts w:ascii="Garamond" w:hAnsi="Garamond"/>
+          <w:sz w:val="24"/>
+        </w:rPr>
+        <w:t>Bresciani</w:t>
+      </w:r>
+      <w:proofErr w:type="spellEnd"/>
+      <w:r>
+        <w:rPr>
+          <w:rFonts w:ascii="Garamond" w:hAnsi="Garamond"/>
+          <w:sz w:val="24"/>
+        </w:rPr>
+        <w:t xml:space="preserve">, </w:t>
+      </w:r>
+      <w:r>
+        <w:rPr>
+          <w:rFonts w:ascii="Garamond" w:hAnsi="Garamond"/>
+          <w:i/>
+          <w:iCs/>
+          <w:sz w:val="24"/>
+        </w:rPr>
+        <w:t>Agent-Oriented Information Systems IV: 8th International Bi-Conference Workshop, AOIS 2006, Hakodate, Japan, May 9, 2006 and Luxembourg, Luxembourg, June 6, 2006, Revised Selected Papers</w:t>
+      </w:r>
+      <w:r>
+        <w:rPr>
+          <w:rFonts w:ascii="Garamond" w:hAnsi="Garamond"/>
+          <w:sz w:val="24"/>
+        </w:rPr>
+        <w:t xml:space="preserve">. </w:t>
+      </w:r>
+      <w:proofErr w:type="gramStart"/>
+      <w:r>
+        <w:rPr>
+          <w:rFonts w:ascii="Garamond" w:hAnsi="Garamond"/>
+          <w:sz w:val="24"/>
+        </w:rPr>
+        <w:t>Springer, 2008.</w:t>
+      </w:r>
+      <w:proofErr w:type="gramEnd"/>
+    </w:p>
+    <w:p>
+      <w:pPr>
         <w:jc w:val="both"/>
         <w:rPr>
           <w:rFonts w:ascii="Garamond" w:hAnsi="Garamond" w:cs="Times New Roman"/>
@@ -862,9 +2806,143 @@
       <w:r>
         <w:rPr>
           <w:rFonts w:ascii="Garamond" w:hAnsi="Garamond" w:cs="Times New Roman"/>
+          <w:sz w:val="24"/>
+        </w:rPr>
+        <w:fldChar w:fldCharType="end"/>
+      </w:r>
+    </w:p>
+    <w:p>
+      <w:pPr>
+        <w:jc w:val="both"/>
+        <w:rPr>
+          <w:rFonts w:ascii="Garamond" w:hAnsi="Garamond" w:cs="Times New Roman"/>
+          <w:sz w:val="24"/>
+        </w:rPr>
+      </w:pPr>
+    </w:p>
+    <w:p>
+      <w:pPr>
+        <w:jc w:val="both"/>
+        <w:rPr>
+          <w:rFonts w:ascii="Garamond" w:hAnsi="Garamond" w:cs="Times New Roman"/>
+          <w:sz w:val="24"/>
+        </w:rPr>
+      </w:pPr>
+    </w:p>
+    <w:p>
+      <w:pPr>
+        <w:jc w:val="both"/>
+        <w:rPr>
+          <w:rFonts w:ascii="Garamond" w:hAnsi="Garamond" w:cs="Times New Roman"/>
+          <w:sz w:val="24"/>
+        </w:rPr>
+      </w:pPr>
+    </w:p>
+    <w:p>
+      <w:pPr>
+        <w:jc w:val="both"/>
+        <w:rPr>
+          <w:rFonts w:ascii="Garamond" w:hAnsi="Garamond" w:cs="Times New Roman"/>
+          <w:sz w:val="24"/>
+        </w:rPr>
+      </w:pPr>
+    </w:p>
+    <w:p>
+      <w:pPr>
+        <w:jc w:val="both"/>
+        <w:rPr>
+          <w:rFonts w:ascii="Garamond" w:hAnsi="Garamond" w:cs="Times New Roman"/>
+          <w:sz w:val="24"/>
+        </w:rPr>
+      </w:pPr>
+    </w:p>
+    <w:p>
+      <w:pPr>
+        <w:jc w:val="both"/>
+        <w:rPr>
+          <w:rFonts w:ascii="Garamond" w:hAnsi="Garamond" w:cs="Times New Roman"/>
+          <w:sz w:val="24"/>
+        </w:rPr>
+      </w:pPr>
+    </w:p>
+    <w:p>
+      <w:pPr>
+        <w:jc w:val="both"/>
+        <w:rPr>
+          <w:rFonts w:ascii="Garamond" w:hAnsi="Garamond" w:cs="Times New Roman"/>
+          <w:sz w:val="24"/>
+        </w:rPr>
+      </w:pPr>
+    </w:p>
+    <w:p>
+      <w:pPr>
+        <w:jc w:val="both"/>
+        <w:rPr>
+          <w:rFonts w:ascii="Garamond" w:hAnsi="Garamond" w:cs="Times New Roman"/>
+          <w:sz w:val="24"/>
+        </w:rPr>
+      </w:pPr>
+    </w:p>
+    <w:p>
+      <w:pPr>
+        <w:jc w:val="both"/>
+        <w:rPr>
+          <w:rFonts w:ascii="Garamond" w:hAnsi="Garamond" w:cs="Times New Roman"/>
+          <w:sz w:val="24"/>
+        </w:rPr>
+      </w:pPr>
+    </w:p>
+    <w:p>
+      <w:pPr>
+        <w:jc w:val="both"/>
+        <w:rPr>
+          <w:rFonts w:ascii="Garamond" w:hAnsi="Garamond" w:cs="Times New Roman"/>
+          <w:sz w:val="24"/>
+        </w:rPr>
+      </w:pPr>
+    </w:p>
+    <w:p>
+      <w:pPr>
+        <w:jc w:val="both"/>
+        <w:rPr>
+          <w:rFonts w:ascii="Garamond" w:hAnsi="Garamond" w:cs="Times New Roman"/>
+          <w:sz w:val="24"/>
+        </w:rPr>
+      </w:pPr>
+    </w:p>
+    <w:p>
+      <w:pPr>
+        <w:jc w:val="both"/>
+        <w:rPr>
+          <w:rFonts w:ascii="Garamond" w:hAnsi="Garamond" w:cs="Times New Roman"/>
+          <w:sz w:val="24"/>
+        </w:rPr>
+      </w:pPr>
+    </w:p>
+    <w:p>
+      <w:pPr>
+        <w:jc w:val="both"/>
+        <w:rPr>
+          <w:rFonts w:ascii="Garamond" w:hAnsi="Garamond" w:cs="Times New Roman"/>
+          <w:sz w:val="24"/>
+        </w:rPr>
+      </w:pPr>
+    </w:p>
+    <w:p>
+      <w:pPr>
+        <w:jc w:val="both"/>
+        <w:rPr>
+          <w:rFonts w:ascii="Garamond" w:hAnsi="Garamond" w:cs="Times New Roman"/>
+          <w:sz w:val="40"/>
+          <w:szCs w:val="40"/>
+        </w:rPr>
+      </w:pPr>
+      <w:r>
+        <w:rPr>
+          <w:rFonts w:ascii="Garamond" w:hAnsi="Garamond" w:cs="Times New Roman"/>
           <w:b/>
-          <w:sz w:val="26"/>
-          <w:szCs w:val="26"/>
+          <w:sz w:val="40"/>
+          <w:szCs w:val="40"/>
         </w:rPr>
         <w:lastRenderedPageBreak/>
         <w:t>Timeline</w:t>
@@ -874,6 +2952,12 @@
       <w:tblPr>
         <w:tblStyle w:val="PlainTable4"/>
         <w:tblW w:w="10123" w:type="dxa"/>
+        <w:tblBorders>
+          <w:top w:val="single" w:sz="4" w:space="0" w:color="A6A6A6" w:themeColor="background1" w:themeShade="A6"/>
+          <w:left w:val="single" w:sz="4" w:space="0" w:color="A6A6A6" w:themeColor="background1" w:themeShade="A6"/>
+          <w:bottom w:val="single" w:sz="4" w:space="0" w:color="A6A6A6" w:themeColor="background1" w:themeShade="A6"/>
+          <w:right w:val="single" w:sz="4" w:space="0" w:color="A6A6A6" w:themeColor="background1" w:themeShade="A6"/>
+        </w:tblBorders>
         <w:tblLayout w:type="fixed"/>
         <w:tblLook w:val="04A0" w:firstRow="1" w:lastRow="0" w:firstColumn="1" w:lastColumn="0" w:noHBand="0" w:noVBand="1"/>
       </w:tblPr>
@@ -901,6 +2985,11 @@
             <w:cnfStyle w:val="001000000000" w:firstRow="0" w:lastRow="0" w:firstColumn="1" w:lastColumn="0" w:oddVBand="0" w:evenVBand="0" w:oddHBand="0" w:evenHBand="0" w:firstRowFirstColumn="0" w:firstRowLastColumn="0" w:lastRowFirstColumn="0" w:lastRowLastColumn="0"/>
             <w:tcW w:w="2660" w:type="dxa"/>
             <w:vMerge w:val="restart"/>
+            <w:tcBorders>
+              <w:top w:val="single" w:sz="4" w:space="0" w:color="A6A6A6" w:themeColor="background1" w:themeShade="A6"/>
+              <w:bottom w:val="nil"/>
+              <w:right w:val="single" w:sz="4" w:space="0" w:color="A6A6A6" w:themeColor="background1" w:themeShade="A6"/>
+            </w:tcBorders>
           </w:tcPr>
           <w:p>
             <w:pPr>
@@ -918,6 +3007,9 @@
           <w:tcPr>
             <w:tcW w:w="2126" w:type="dxa"/>
             <w:gridSpan w:val="3"/>
+            <w:tcBorders>
+              <w:left w:val="single" w:sz="4" w:space="0" w:color="A6A6A6" w:themeColor="background1" w:themeShade="A6"/>
+            </w:tcBorders>
             <w:noWrap/>
           </w:tcPr>
           <w:p>
@@ -1015,6 +3107,11 @@
             <w:cnfStyle w:val="001000000000" w:firstRow="0" w:lastRow="0" w:firstColumn="1" w:lastColumn="0" w:oddVBand="0" w:evenVBand="0" w:oddHBand="0" w:evenHBand="0" w:firstRowFirstColumn="0" w:firstRowLastColumn="0" w:lastRowFirstColumn="0" w:lastRowLastColumn="0"/>
             <w:tcW w:w="2660" w:type="dxa"/>
             <w:vMerge/>
+            <w:tcBorders>
+              <w:top w:val="nil"/>
+              <w:bottom w:val="nil"/>
+              <w:right w:val="single" w:sz="4" w:space="0" w:color="A6A6A6" w:themeColor="background1" w:themeShade="A6"/>
+            </w:tcBorders>
             <w:hideMark/>
           </w:tcPr>
           <w:p>
@@ -1032,6 +3129,9 @@
         <w:tc>
           <w:tcPr>
             <w:tcW w:w="709" w:type="dxa"/>
+            <w:tcBorders>
+              <w:left w:val="single" w:sz="4" w:space="0" w:color="A6A6A6" w:themeColor="background1" w:themeShade="A6"/>
+            </w:tcBorders>
             <w:noWrap/>
             <w:hideMark/>
           </w:tcPr>
@@ -1368,6 +3468,11 @@
           <w:tcPr>
             <w:cnfStyle w:val="001000000000" w:firstRow="0" w:lastRow="0" w:firstColumn="1" w:lastColumn="0" w:oddVBand="0" w:evenVBand="0" w:oddHBand="0" w:evenHBand="0" w:firstRowFirstColumn="0" w:firstRowLastColumn="0" w:lastRowFirstColumn="0" w:lastRowLastColumn="0"/>
             <w:tcW w:w="2660" w:type="dxa"/>
+            <w:tcBorders>
+              <w:top w:val="nil"/>
+              <w:bottom w:val="nil"/>
+              <w:right w:val="single" w:sz="4" w:space="0" w:color="A6A6A6" w:themeColor="background1" w:themeShade="A6"/>
+            </w:tcBorders>
             <w:noWrap/>
             <w:hideMark/>
           </w:tcPr>
@@ -1396,6 +3501,9 @@
         <w:tc>
           <w:tcPr>
             <w:tcW w:w="709" w:type="dxa"/>
+            <w:tcBorders>
+              <w:left w:val="single" w:sz="4" w:space="0" w:color="A6A6A6" w:themeColor="background1" w:themeShade="A6"/>
+            </w:tcBorders>
             <w:noWrap/>
             <w:hideMark/>
           </w:tcPr>
@@ -1724,6 +3832,11 @@
           <w:tcPr>
             <w:cnfStyle w:val="001000000000" w:firstRow="0" w:lastRow="0" w:firstColumn="1" w:lastColumn="0" w:oddVBand="0" w:evenVBand="0" w:oddHBand="0" w:evenHBand="0" w:firstRowFirstColumn="0" w:firstRowLastColumn="0" w:lastRowFirstColumn="0" w:lastRowLastColumn="0"/>
             <w:tcW w:w="2660" w:type="dxa"/>
+            <w:tcBorders>
+              <w:top w:val="nil"/>
+              <w:bottom w:val="nil"/>
+              <w:right w:val="single" w:sz="4" w:space="0" w:color="A6A6A6" w:themeColor="background1" w:themeShade="A6"/>
+            </w:tcBorders>
             <w:noWrap/>
             <w:hideMark/>
           </w:tcPr>
@@ -1787,6 +3900,9 @@
         <w:tc>
           <w:tcPr>
             <w:tcW w:w="709" w:type="dxa"/>
+            <w:tcBorders>
+              <w:left w:val="single" w:sz="4" w:space="0" w:color="A6A6A6" w:themeColor="background1" w:themeShade="A6"/>
+            </w:tcBorders>
             <w:noWrap/>
             <w:hideMark/>
           </w:tcPr>
@@ -2014,6 +4130,11 @@
           <w:tcPr>
             <w:cnfStyle w:val="001000000000" w:firstRow="0" w:lastRow="0" w:firstColumn="1" w:lastColumn="0" w:oddVBand="0" w:evenVBand="0" w:oddHBand="0" w:evenHBand="0" w:firstRowFirstColumn="0" w:firstRowLastColumn="0" w:lastRowFirstColumn="0" w:lastRowLastColumn="0"/>
             <w:tcW w:w="2660" w:type="dxa"/>
+            <w:tcBorders>
+              <w:top w:val="nil"/>
+              <w:bottom w:val="nil"/>
+              <w:right w:val="single" w:sz="4" w:space="0" w:color="A6A6A6" w:themeColor="background1" w:themeShade="A6"/>
+            </w:tcBorders>
             <w:noWrap/>
             <w:hideMark/>
           </w:tcPr>
@@ -2054,6 +4175,9 @@
         <w:tc>
           <w:tcPr>
             <w:tcW w:w="709" w:type="dxa"/>
+            <w:tcBorders>
+              <w:left w:val="single" w:sz="4" w:space="0" w:color="A6A6A6" w:themeColor="background1" w:themeShade="A6"/>
+            </w:tcBorders>
             <w:noWrap/>
             <w:hideMark/>
           </w:tcPr>
@@ -2282,6 +4406,11 @@
           <w:tcPr>
             <w:cnfStyle w:val="001000000000" w:firstRow="0" w:lastRow="0" w:firstColumn="1" w:lastColumn="0" w:oddVBand="0" w:evenVBand="0" w:oddHBand="0" w:evenHBand="0" w:firstRowFirstColumn="0" w:firstRowLastColumn="0" w:lastRowFirstColumn="0" w:lastRowLastColumn="0"/>
             <w:tcW w:w="2660" w:type="dxa"/>
+            <w:tcBorders>
+              <w:top w:val="nil"/>
+              <w:bottom w:val="nil"/>
+              <w:right w:val="single" w:sz="4" w:space="0" w:color="A6A6A6" w:themeColor="background1" w:themeShade="A6"/>
+            </w:tcBorders>
             <w:noWrap/>
             <w:hideMark/>
           </w:tcPr>
@@ -2323,6 +4452,9 @@
         <w:tc>
           <w:tcPr>
             <w:tcW w:w="709" w:type="dxa"/>
+            <w:tcBorders>
+              <w:left w:val="single" w:sz="4" w:space="0" w:color="A6A6A6" w:themeColor="background1" w:themeShade="A6"/>
+            </w:tcBorders>
             <w:noWrap/>
             <w:hideMark/>
           </w:tcPr>
@@ -2550,6 +4682,11 @@
           <w:tcPr>
             <w:cnfStyle w:val="001000000000" w:firstRow="0" w:lastRow="0" w:firstColumn="1" w:lastColumn="0" w:oddVBand="0" w:evenVBand="0" w:oddHBand="0" w:evenHBand="0" w:firstRowFirstColumn="0" w:firstRowLastColumn="0" w:lastRowFirstColumn="0" w:lastRowLastColumn="0"/>
             <w:tcW w:w="2660" w:type="dxa"/>
+            <w:tcBorders>
+              <w:top w:val="nil"/>
+              <w:bottom w:val="nil"/>
+              <w:right w:val="single" w:sz="4" w:space="0" w:color="A6A6A6" w:themeColor="background1" w:themeShade="A6"/>
+            </w:tcBorders>
             <w:noWrap/>
             <w:hideMark/>
           </w:tcPr>
@@ -2591,6 +4728,9 @@
         <w:tc>
           <w:tcPr>
             <w:tcW w:w="709" w:type="dxa"/>
+            <w:tcBorders>
+              <w:left w:val="single" w:sz="4" w:space="0" w:color="A6A6A6" w:themeColor="background1" w:themeShade="A6"/>
+            </w:tcBorders>
             <w:noWrap/>
             <w:hideMark/>
           </w:tcPr>
@@ -2819,6 +4959,11 @@
           <w:tcPr>
             <w:cnfStyle w:val="001000000000" w:firstRow="0" w:lastRow="0" w:firstColumn="1" w:lastColumn="0" w:oddVBand="0" w:evenVBand="0" w:oddHBand="0" w:evenHBand="0" w:firstRowFirstColumn="0" w:firstRowLastColumn="0" w:lastRowFirstColumn="0" w:lastRowLastColumn="0"/>
             <w:tcW w:w="2660" w:type="dxa"/>
+            <w:tcBorders>
+              <w:top w:val="nil"/>
+              <w:bottom w:val="nil"/>
+              <w:right w:val="single" w:sz="4" w:space="0" w:color="A6A6A6" w:themeColor="background1" w:themeShade="A6"/>
+            </w:tcBorders>
             <w:noWrap/>
             <w:hideMark/>
           </w:tcPr>
@@ -2847,6 +4992,9 @@
         <w:tc>
           <w:tcPr>
             <w:tcW w:w="709" w:type="dxa"/>
+            <w:tcBorders>
+              <w:left w:val="single" w:sz="4" w:space="0" w:color="A6A6A6" w:themeColor="background1" w:themeShade="A6"/>
+            </w:tcBorders>
             <w:noWrap/>
             <w:hideMark/>
           </w:tcPr>
@@ -3111,6 +5259,11 @@
           <w:tcPr>
             <w:cnfStyle w:val="001000000000" w:firstRow="0" w:lastRow="0" w:firstColumn="1" w:lastColumn="0" w:oddVBand="0" w:evenVBand="0" w:oddHBand="0" w:evenHBand="0" w:firstRowFirstColumn="0" w:firstRowLastColumn="0" w:lastRowFirstColumn="0" w:lastRowLastColumn="0"/>
             <w:tcW w:w="2660" w:type="dxa"/>
+            <w:tcBorders>
+              <w:top w:val="nil"/>
+              <w:bottom w:val="nil"/>
+              <w:right w:val="single" w:sz="4" w:space="0" w:color="A6A6A6" w:themeColor="background1" w:themeShade="A6"/>
+            </w:tcBorders>
             <w:noWrap/>
             <w:hideMark/>
           </w:tcPr>
@@ -3152,6 +5305,9 @@
         <w:tc>
           <w:tcPr>
             <w:tcW w:w="709" w:type="dxa"/>
+            <w:tcBorders>
+              <w:left w:val="single" w:sz="4" w:space="0" w:color="A6A6A6" w:themeColor="background1" w:themeShade="A6"/>
+            </w:tcBorders>
             <w:noWrap/>
             <w:hideMark/>
           </w:tcPr>
@@ -3231,8 +5387,6 @@
                 <w:lang w:eastAsia="zh-TW"/>
               </w:rPr>
             </w:pPr>
-            <w:bookmarkStart w:id="0" w:name="_GoBack"/>
-            <w:bookmarkEnd w:id="0"/>
           </w:p>
         </w:tc>
         <w:tc>
@@ -3382,6 +5536,11 @@
           <w:tcPr>
             <w:cnfStyle w:val="001000000000" w:firstRow="0" w:lastRow="0" w:firstColumn="1" w:lastColumn="0" w:oddVBand="0" w:evenVBand="0" w:oddHBand="0" w:evenHBand="0" w:firstRowFirstColumn="0" w:firstRowLastColumn="0" w:lastRowFirstColumn="0" w:lastRowLastColumn="0"/>
             <w:tcW w:w="2660" w:type="dxa"/>
+            <w:tcBorders>
+              <w:top w:val="nil"/>
+              <w:bottom w:val="nil"/>
+              <w:right w:val="single" w:sz="4" w:space="0" w:color="A6A6A6" w:themeColor="background1" w:themeShade="A6"/>
+            </w:tcBorders>
             <w:noWrap/>
             <w:hideMark/>
           </w:tcPr>
@@ -3410,6 +5569,9 @@
         <w:tc>
           <w:tcPr>
             <w:tcW w:w="709" w:type="dxa"/>
+            <w:tcBorders>
+              <w:left w:val="single" w:sz="4" w:space="0" w:color="A6A6A6" w:themeColor="background1" w:themeShade="A6"/>
+            </w:tcBorders>
             <w:noWrap/>
             <w:hideMark/>
           </w:tcPr>
@@ -3674,6 +5836,11 @@
           <w:tcPr>
             <w:cnfStyle w:val="001000000000" w:firstRow="0" w:lastRow="0" w:firstColumn="1" w:lastColumn="0" w:oddVBand="0" w:evenVBand="0" w:oddHBand="0" w:evenHBand="0" w:firstRowFirstColumn="0" w:firstRowLastColumn="0" w:lastRowFirstColumn="0" w:lastRowLastColumn="0"/>
             <w:tcW w:w="2660" w:type="dxa"/>
+            <w:tcBorders>
+              <w:top w:val="nil"/>
+              <w:bottom w:val="nil"/>
+              <w:right w:val="single" w:sz="4" w:space="0" w:color="A6A6A6" w:themeColor="background1" w:themeShade="A6"/>
+            </w:tcBorders>
             <w:noWrap/>
             <w:hideMark/>
           </w:tcPr>
@@ -3715,6 +5882,9 @@
         <w:tc>
           <w:tcPr>
             <w:tcW w:w="709" w:type="dxa"/>
+            <w:tcBorders>
+              <w:left w:val="single" w:sz="4" w:space="0" w:color="A6A6A6" w:themeColor="background1" w:themeShade="A6"/>
+            </w:tcBorders>
             <w:noWrap/>
             <w:hideMark/>
           </w:tcPr>
@@ -3943,6 +6113,11 @@
           <w:tcPr>
             <w:cnfStyle w:val="001000000000" w:firstRow="0" w:lastRow="0" w:firstColumn="1" w:lastColumn="0" w:oddVBand="0" w:evenVBand="0" w:oddHBand="0" w:evenHBand="0" w:firstRowFirstColumn="0" w:firstRowLastColumn="0" w:lastRowFirstColumn="0" w:lastRowLastColumn="0"/>
             <w:tcW w:w="2660" w:type="dxa"/>
+            <w:tcBorders>
+              <w:top w:val="nil"/>
+              <w:bottom w:val="nil"/>
+              <w:right w:val="single" w:sz="4" w:space="0" w:color="A6A6A6" w:themeColor="background1" w:themeShade="A6"/>
+            </w:tcBorders>
             <w:noWrap/>
             <w:hideMark/>
           </w:tcPr>
@@ -3984,6 +6159,9 @@
         <w:tc>
           <w:tcPr>
             <w:tcW w:w="709" w:type="dxa"/>
+            <w:tcBorders>
+              <w:left w:val="single" w:sz="4" w:space="0" w:color="A6A6A6" w:themeColor="background1" w:themeShade="A6"/>
+            </w:tcBorders>
             <w:noWrap/>
             <w:hideMark/>
           </w:tcPr>
@@ -4211,6 +6389,11 @@
           <w:tcPr>
             <w:cnfStyle w:val="001000000000" w:firstRow="0" w:lastRow="0" w:firstColumn="1" w:lastColumn="0" w:oddVBand="0" w:evenVBand="0" w:oddHBand="0" w:evenHBand="0" w:firstRowFirstColumn="0" w:firstRowLastColumn="0" w:lastRowFirstColumn="0" w:lastRowLastColumn="0"/>
             <w:tcW w:w="2660" w:type="dxa"/>
+            <w:tcBorders>
+              <w:top w:val="nil"/>
+              <w:bottom w:val="nil"/>
+              <w:right w:val="single" w:sz="4" w:space="0" w:color="A6A6A6" w:themeColor="background1" w:themeShade="A6"/>
+            </w:tcBorders>
             <w:noWrap/>
             <w:hideMark/>
           </w:tcPr>
@@ -4252,6 +6435,9 @@
         <w:tc>
           <w:tcPr>
             <w:tcW w:w="709" w:type="dxa"/>
+            <w:tcBorders>
+              <w:left w:val="single" w:sz="4" w:space="0" w:color="A6A6A6" w:themeColor="background1" w:themeShade="A6"/>
+            </w:tcBorders>
             <w:noWrap/>
             <w:hideMark/>
           </w:tcPr>
@@ -4480,6 +6666,11 @@
           <w:tcPr>
             <w:cnfStyle w:val="001000000000" w:firstRow="0" w:lastRow="0" w:firstColumn="1" w:lastColumn="0" w:oddVBand="0" w:evenVBand="0" w:oddHBand="0" w:evenHBand="0" w:firstRowFirstColumn="0" w:firstRowLastColumn="0" w:lastRowFirstColumn="0" w:lastRowLastColumn="0"/>
             <w:tcW w:w="2660" w:type="dxa"/>
+            <w:tcBorders>
+              <w:top w:val="nil"/>
+              <w:bottom w:val="nil"/>
+              <w:right w:val="single" w:sz="4" w:space="0" w:color="A6A6A6" w:themeColor="background1" w:themeShade="A6"/>
+            </w:tcBorders>
             <w:noWrap/>
             <w:hideMark/>
           </w:tcPr>
@@ -4521,6 +6712,9 @@
         <w:tc>
           <w:tcPr>
             <w:tcW w:w="709" w:type="dxa"/>
+            <w:tcBorders>
+              <w:left w:val="single" w:sz="4" w:space="0" w:color="A6A6A6" w:themeColor="background1" w:themeShade="A6"/>
+            </w:tcBorders>
             <w:noWrap/>
             <w:hideMark/>
           </w:tcPr>
@@ -4748,6 +6942,11 @@
           <w:tcPr>
             <w:cnfStyle w:val="001000000000" w:firstRow="0" w:lastRow="0" w:firstColumn="1" w:lastColumn="0" w:oddVBand="0" w:evenVBand="0" w:oddHBand="0" w:evenHBand="0" w:firstRowFirstColumn="0" w:firstRowLastColumn="0" w:lastRowFirstColumn="0" w:lastRowLastColumn="0"/>
             <w:tcW w:w="2660" w:type="dxa"/>
+            <w:tcBorders>
+              <w:top w:val="nil"/>
+              <w:bottom w:val="nil"/>
+              <w:right w:val="single" w:sz="4" w:space="0" w:color="A6A6A6" w:themeColor="background1" w:themeShade="A6"/>
+            </w:tcBorders>
             <w:noWrap/>
             <w:hideMark/>
           </w:tcPr>
@@ -4789,6 +6988,9 @@
         <w:tc>
           <w:tcPr>
             <w:tcW w:w="709" w:type="dxa"/>
+            <w:tcBorders>
+              <w:left w:val="single" w:sz="4" w:space="0" w:color="A6A6A6" w:themeColor="background1" w:themeShade="A6"/>
+            </w:tcBorders>
             <w:noWrap/>
             <w:hideMark/>
           </w:tcPr>
@@ -5017,6 +7219,11 @@
           <w:tcPr>
             <w:cnfStyle w:val="001000000000" w:firstRow="0" w:lastRow="0" w:firstColumn="1" w:lastColumn="0" w:oddVBand="0" w:evenVBand="0" w:oddHBand="0" w:evenHBand="0" w:firstRowFirstColumn="0" w:firstRowLastColumn="0" w:lastRowFirstColumn="0" w:lastRowLastColumn="0"/>
             <w:tcW w:w="2660" w:type="dxa"/>
+            <w:tcBorders>
+              <w:top w:val="nil"/>
+              <w:bottom w:val="nil"/>
+              <w:right w:val="single" w:sz="4" w:space="0" w:color="A6A6A6" w:themeColor="background1" w:themeShade="A6"/>
+            </w:tcBorders>
             <w:noWrap/>
             <w:hideMark/>
           </w:tcPr>
@@ -5045,6 +7252,9 @@
         <w:tc>
           <w:tcPr>
             <w:tcW w:w="709" w:type="dxa"/>
+            <w:tcBorders>
+              <w:left w:val="single" w:sz="4" w:space="0" w:color="A6A6A6" w:themeColor="background1" w:themeShade="A6"/>
+            </w:tcBorders>
             <w:noWrap/>
             <w:hideMark/>
           </w:tcPr>
@@ -5308,6 +7518,11 @@
           <w:tcPr>
             <w:cnfStyle w:val="001000000000" w:firstRow="0" w:lastRow="0" w:firstColumn="1" w:lastColumn="0" w:oddVBand="0" w:evenVBand="0" w:oddHBand="0" w:evenHBand="0" w:firstRowFirstColumn="0" w:firstRowLastColumn="0" w:lastRowFirstColumn="0" w:lastRowLastColumn="0"/>
             <w:tcW w:w="2660" w:type="dxa"/>
+            <w:tcBorders>
+              <w:top w:val="nil"/>
+              <w:bottom w:val="single" w:sz="4" w:space="0" w:color="A6A6A6" w:themeColor="background1" w:themeShade="A6"/>
+              <w:right w:val="single" w:sz="4" w:space="0" w:color="A6A6A6" w:themeColor="background1" w:themeShade="A6"/>
+            </w:tcBorders>
             <w:noWrap/>
             <w:hideMark/>
           </w:tcPr>
@@ -5336,6 +7551,9 @@
         <w:tc>
           <w:tcPr>
             <w:tcW w:w="709" w:type="dxa"/>
+            <w:tcBorders>
+              <w:left w:val="single" w:sz="4" w:space="0" w:color="A6A6A6" w:themeColor="background1" w:themeShade="A6"/>
+            </w:tcBorders>
             <w:noWrap/>
             <w:hideMark/>
           </w:tcPr>
@@ -5655,6 +7873,51 @@
         </w:tc>
       </w:tr>
     </w:tbl>
+    <w:p>
+      <w:pPr>
+        <w:jc w:val="both"/>
+        <w:rPr>
+          <w:rFonts w:ascii="Garamond" w:hAnsi="Garamond" w:cs="Times New Roman"/>
+          <w:sz w:val="24"/>
+        </w:rPr>
+      </w:pPr>
+    </w:p>
+    <w:p>
+      <w:pPr>
+        <w:jc w:val="both"/>
+        <w:rPr>
+          <w:rFonts w:ascii="Garamond" w:hAnsi="Garamond" w:cs="Times New Roman"/>
+          <w:sz w:val="24"/>
+        </w:rPr>
+      </w:pPr>
+    </w:p>
+    <w:p>
+      <w:pPr>
+        <w:jc w:val="both"/>
+        <w:rPr>
+          <w:rFonts w:ascii="Garamond" w:hAnsi="Garamond" w:cs="Times New Roman"/>
+          <w:sz w:val="24"/>
+        </w:rPr>
+      </w:pPr>
+    </w:p>
+    <w:p>
+      <w:pPr>
+        <w:jc w:val="both"/>
+        <w:rPr>
+          <w:rFonts w:ascii="Garamond" w:hAnsi="Garamond" w:cs="Times New Roman"/>
+          <w:sz w:val="24"/>
+        </w:rPr>
+      </w:pPr>
+    </w:p>
+    <w:p>
+      <w:pPr>
+        <w:jc w:val="both"/>
+        <w:rPr>
+          <w:rFonts w:ascii="Garamond" w:hAnsi="Garamond" w:cs="Times New Roman"/>
+          <w:sz w:val="24"/>
+        </w:rPr>
+      </w:pPr>
+    </w:p>
     <w:p>
       <w:pPr>
         <w:jc w:val="both"/>
@@ -5675,7 +7938,7 @@
 </file>
 
 <file path=word/numbering.xml><?xml version="1.0" encoding="utf-8"?>
-<w:numbering xmlns:wpc="http://schemas.microsoft.com/office/word/2010/wordprocessingCanvas" xmlns:mo="http://schemas.microsoft.com/office/mac/office/2008/main" xmlns:mc="http://schemas.openxmlformats.org/markup-compatibility/2006" xmlns:mv="urn:schemas-microsoft-com:mac:vml" xmlns:o="urn:schemas-microsoft-com:office:office" xmlns:r="http://schemas.openxmlformats.org/officeDocument/2006/relationships" xmlns:m="http://schemas.openxmlformats.org/officeDocument/2006/math" xmlns:v="urn:schemas-microsoft-com:vml" xmlns:wp14="http://schemas.microsoft.com/office/word/2010/wordprocessingDrawing" xmlns:wp="http://schemas.openxmlformats.org/drawingml/2006/wordprocessingDrawing" xmlns:w10="urn:schemas-microsoft-com:office:word" xmlns:w="http://schemas.openxmlformats.org/wordprocessingml/2006/main" xmlns:w14="http://schemas.microsoft.com/office/word/2010/wordml" xmlns:w15="http://schemas.microsoft.com/office/word/2012/wordml" xmlns:wpg="http://schemas.microsoft.com/office/word/2010/wordprocessingGroup" xmlns:wpi="http://schemas.microsoft.com/office/word/2010/wordprocessingInk" xmlns:wne="http://schemas.microsoft.com/office/word/2006/wordml" xmlns:wps="http://schemas.microsoft.com/office/word/2010/wordprocessingShape" mc:Ignorable="w14 w15 wp14">
+<w:numbering xmlns:wpc="http://schemas.microsoft.com/office/word/2010/wordprocessingCanvas" xmlns:mo="http://schemas.microsoft.com/office/mac/office/2008/main" xmlns:mc="http://schemas.openxmlformats.org/markup-compatibility/2006" xmlns:mv="urn:schemas-microsoft-com:mac:vml" xmlns:o="urn:schemas-microsoft-com:office:office" xmlns:r="http://schemas.openxmlformats.org/officeDocument/2006/relationships" xmlns:m="http://schemas.openxmlformats.org/officeDocument/2006/math" xmlns:v="urn:schemas-microsoft-com:vml" xmlns:wp14="http://schemas.microsoft.com/office/word/2010/wordprocessingDrawing" xmlns:wp="http://schemas.openxmlformats.org/drawingml/2006/wordprocessingDrawing" xmlns:w10="urn:schemas-microsoft-com:office:word" xmlns:w="http://schemas.openxmlformats.org/wordprocessingml/2006/main" xmlns:w14="http://schemas.microsoft.com/office/word/2010/wordml" xmlns:wpg="http://schemas.microsoft.com/office/word/2010/wordprocessingGroup" xmlns:wpi="http://schemas.microsoft.com/office/word/2010/wordprocessingInk" xmlns:wne="http://schemas.microsoft.com/office/word/2006/wordml" xmlns:wps="http://schemas.microsoft.com/office/word/2010/wordprocessingShape" mc:Ignorable="w14 wp14">
   <w:abstractNum w:abstractNumId="0">
     <w:nsid w:val="08D63BF4"/>
     <w:multiLevelType w:val="hybridMultilevel"/>
@@ -6110,6 +8373,119 @@
       </w:pPr>
       <w:rPr>
         <w:rFonts w:ascii="Courier New" w:hAnsi="Courier New" w:cs="Courier New" w:hint="default"/>
+      </w:rPr>
+    </w:lvl>
+    <w:lvl w:ilvl="8" w:tplc="04090005" w:tentative="1">
+      <w:start w:val="1"/>
+      <w:numFmt w:val="bullet"/>
+      <w:lvlText w:val=""/>
+      <w:lvlJc w:val="left"/>
+      <w:pPr>
+        <w:ind w:left="6480" w:hanging="360"/>
+      </w:pPr>
+      <w:rPr>
+        <w:rFonts w:ascii="Wingdings" w:hAnsi="Wingdings" w:hint="default"/>
+      </w:rPr>
+    </w:lvl>
+  </w:abstractNum>
+  <w:abstractNum w:abstractNumId="4">
+    <w:nsid w:val="52DB5DC7"/>
+    <w:multiLevelType w:val="hybridMultilevel"/>
+    <w:tmpl w:val="73B8BD5E"/>
+    <w:lvl w:ilvl="0" w:tplc="04090001">
+      <w:start w:val="1"/>
+      <w:numFmt w:val="bullet"/>
+      <w:lvlText w:val=""/>
+      <w:lvlJc w:val="left"/>
+      <w:pPr>
+        <w:ind w:left="720" w:hanging="360"/>
+      </w:pPr>
+      <w:rPr>
+        <w:rFonts w:ascii="Symbol" w:hAnsi="Symbol" w:hint="default"/>
+      </w:rPr>
+    </w:lvl>
+    <w:lvl w:ilvl="1" w:tplc="04090003" w:tentative="1">
+      <w:start w:val="1"/>
+      <w:numFmt w:val="bullet"/>
+      <w:lvlText w:val="o"/>
+      <w:lvlJc w:val="left"/>
+      <w:pPr>
+        <w:ind w:left="1440" w:hanging="360"/>
+      </w:pPr>
+      <w:rPr>
+        <w:rFonts w:ascii="Courier New" w:hAnsi="Courier New" w:hint="default"/>
+      </w:rPr>
+    </w:lvl>
+    <w:lvl w:ilvl="2" w:tplc="04090005" w:tentative="1">
+      <w:start w:val="1"/>
+      <w:numFmt w:val="bullet"/>
+      <w:lvlText w:val=""/>
+      <w:lvlJc w:val="left"/>
+      <w:pPr>
+        <w:ind w:left="2160" w:hanging="360"/>
+      </w:pPr>
+      <w:rPr>
+        <w:rFonts w:ascii="Wingdings" w:hAnsi="Wingdings" w:hint="default"/>
+      </w:rPr>
+    </w:lvl>
+    <w:lvl w:ilvl="3" w:tplc="04090001" w:tentative="1">
+      <w:start w:val="1"/>
+      <w:numFmt w:val="bullet"/>
+      <w:lvlText w:val=""/>
+      <w:lvlJc w:val="left"/>
+      <w:pPr>
+        <w:ind w:left="2880" w:hanging="360"/>
+      </w:pPr>
+      <w:rPr>
+        <w:rFonts w:ascii="Symbol" w:hAnsi="Symbol" w:hint="default"/>
+      </w:rPr>
+    </w:lvl>
+    <w:lvl w:ilvl="4" w:tplc="04090003" w:tentative="1">
+      <w:start w:val="1"/>
+      <w:numFmt w:val="bullet"/>
+      <w:lvlText w:val="o"/>
+      <w:lvlJc w:val="left"/>
+      <w:pPr>
+        <w:ind w:left="3600" w:hanging="360"/>
+      </w:pPr>
+      <w:rPr>
+        <w:rFonts w:ascii="Courier New" w:hAnsi="Courier New" w:hint="default"/>
+      </w:rPr>
+    </w:lvl>
+    <w:lvl w:ilvl="5" w:tplc="04090005" w:tentative="1">
+      <w:start w:val="1"/>
+      <w:numFmt w:val="bullet"/>
+      <w:lvlText w:val=""/>
+      <w:lvlJc w:val="left"/>
+      <w:pPr>
+        <w:ind w:left="4320" w:hanging="360"/>
+      </w:pPr>
+      <w:rPr>
+        <w:rFonts w:ascii="Wingdings" w:hAnsi="Wingdings" w:hint="default"/>
+      </w:rPr>
+    </w:lvl>
+    <w:lvl w:ilvl="6" w:tplc="04090001" w:tentative="1">
+      <w:start w:val="1"/>
+      <w:numFmt w:val="bullet"/>
+      <w:lvlText w:val=""/>
+      <w:lvlJc w:val="left"/>
+      <w:pPr>
+        <w:ind w:left="5040" w:hanging="360"/>
+      </w:pPr>
+      <w:rPr>
+        <w:rFonts w:ascii="Symbol" w:hAnsi="Symbol" w:hint="default"/>
+      </w:rPr>
+    </w:lvl>
+    <w:lvl w:ilvl="7" w:tplc="04090003" w:tentative="1">
+      <w:start w:val="1"/>
+      <w:numFmt w:val="bullet"/>
+      <w:lvlText w:val="o"/>
+      <w:lvlJc w:val="left"/>
+      <w:pPr>
+        <w:ind w:left="5760" w:hanging="360"/>
+      </w:pPr>
+      <w:rPr>
+        <w:rFonts w:ascii="Courier New" w:hAnsi="Courier New" w:hint="default"/>
       </w:rPr>
     </w:lvl>
     <w:lvl w:ilvl="8" w:tplc="04090005" w:tentative="1">
@@ -6137,11 +8513,14 @@
   <w:num w:numId="4">
     <w:abstractNumId w:val="0"/>
   </w:num>
+  <w:num w:numId="5">
+    <w:abstractNumId w:val="4"/>
+  </w:num>
 </w:numbering>
 </file>
 
 <file path=word/styles.xml><?xml version="1.0" encoding="utf-8"?>
-<w:styles xmlns:mc="http://schemas.openxmlformats.org/markup-compatibility/2006" xmlns:r="http://schemas.openxmlformats.org/officeDocument/2006/relationships" xmlns:w="http://schemas.openxmlformats.org/wordprocessingml/2006/main" xmlns:w14="http://schemas.microsoft.com/office/word/2010/wordml" xmlns:w15="http://schemas.microsoft.com/office/word/2012/wordml" mc:Ignorable="w14 w15">
+<w:styles xmlns:mc="http://schemas.openxmlformats.org/markup-compatibility/2006" xmlns:r="http://schemas.openxmlformats.org/officeDocument/2006/relationships" xmlns:w="http://schemas.openxmlformats.org/wordprocessingml/2006/main" xmlns:w14="http://schemas.microsoft.com/office/word/2010/wordml" mc:Ignorable="w14">
   <w:docDefaults>
     <w:rPrDefault>
       <w:rPr>
@@ -6157,387 +8536,144 @@
       </w:pPr>
     </w:pPrDefault>
   </w:docDefaults>
-  <w:latentStyles w:defLockedState="0" w:defUIPriority="99" w:defSemiHidden="0" w:defUnhideWhenUsed="0" w:defQFormat="0" w:count="380">
-    <w:lsdException w:name="Normal" w:uiPriority="0" w:qFormat="1"/>
-    <w:lsdException w:name="heading 1" w:uiPriority="9" w:qFormat="1"/>
-    <w:lsdException w:name="heading 2" w:semiHidden="1" w:uiPriority="9" w:unhideWhenUsed="1" w:qFormat="1"/>
-    <w:lsdException w:name="heading 3" w:semiHidden="1" w:uiPriority="9" w:unhideWhenUsed="1" w:qFormat="1"/>
-    <w:lsdException w:name="heading 4" w:semiHidden="1" w:uiPriority="9" w:unhideWhenUsed="1" w:qFormat="1"/>
-    <w:lsdException w:name="heading 5" w:semiHidden="1" w:uiPriority="9" w:unhideWhenUsed="1" w:qFormat="1"/>
-    <w:lsdException w:name="heading 6" w:semiHidden="1" w:uiPriority="9" w:unhideWhenUsed="1" w:qFormat="1"/>
-    <w:lsdException w:name="heading 7" w:semiHidden="1" w:uiPriority="9" w:unhideWhenUsed="1" w:qFormat="1"/>
-    <w:lsdException w:name="heading 8" w:semiHidden="1" w:uiPriority="9" w:unhideWhenUsed="1" w:qFormat="1"/>
-    <w:lsdException w:name="heading 9" w:semiHidden="1" w:uiPriority="9" w:unhideWhenUsed="1" w:qFormat="1"/>
-    <w:lsdException w:name="index 1" w:semiHidden="1" w:unhideWhenUsed="1"/>
-    <w:lsdException w:name="index 2" w:semiHidden="1" w:unhideWhenUsed="1"/>
-    <w:lsdException w:name="index 3" w:semiHidden="1" w:unhideWhenUsed="1"/>
-    <w:lsdException w:name="index 4" w:semiHidden="1" w:unhideWhenUsed="1"/>
-    <w:lsdException w:name="index 5" w:semiHidden="1" w:unhideWhenUsed="1"/>
-    <w:lsdException w:name="index 6" w:semiHidden="1" w:unhideWhenUsed="1"/>
-    <w:lsdException w:name="index 7" w:semiHidden="1" w:unhideWhenUsed="1"/>
-    <w:lsdException w:name="index 8" w:semiHidden="1" w:unhideWhenUsed="1"/>
-    <w:lsdException w:name="index 9" w:semiHidden="1" w:unhideWhenUsed="1"/>
-    <w:lsdException w:name="toc 1" w:semiHidden="1" w:uiPriority="39" w:unhideWhenUsed="1"/>
-    <w:lsdException w:name="toc 2" w:semiHidden="1" w:uiPriority="39" w:unhideWhenUsed="1"/>
-    <w:lsdException w:name="toc 3" w:semiHidden="1" w:uiPriority="39" w:unhideWhenUsed="1"/>
-    <w:lsdException w:name="toc 4" w:semiHidden="1" w:uiPriority="39" w:unhideWhenUsed="1"/>
-    <w:lsdException w:name="toc 5" w:semiHidden="1" w:uiPriority="39" w:unhideWhenUsed="1"/>
-    <w:lsdException w:name="toc 6" w:semiHidden="1" w:uiPriority="39" w:unhideWhenUsed="1"/>
-    <w:lsdException w:name="toc 7" w:semiHidden="1" w:uiPriority="39" w:unhideWhenUsed="1"/>
-    <w:lsdException w:name="toc 8" w:semiHidden="1" w:uiPriority="39" w:unhideWhenUsed="1"/>
-    <w:lsdException w:name="toc 9" w:semiHidden="1" w:uiPriority="39" w:unhideWhenUsed="1"/>
-    <w:lsdException w:name="Normal Indent" w:semiHidden="1" w:unhideWhenUsed="1"/>
-    <w:lsdException w:name="footnote text" w:semiHidden="1" w:unhideWhenUsed="1"/>
-    <w:lsdException w:name="annotation text" w:semiHidden="1" w:unhideWhenUsed="1"/>
-    <w:lsdException w:name="header" w:semiHidden="1" w:unhideWhenUsed="1"/>
-    <w:lsdException w:name="footer" w:semiHidden="1" w:unhideWhenUsed="1"/>
-    <w:lsdException w:name="index heading" w:semiHidden="1" w:unhideWhenUsed="1"/>
-    <w:lsdException w:name="caption" w:semiHidden="1" w:uiPriority="35" w:unhideWhenUsed="1" w:qFormat="1"/>
-    <w:lsdException w:name="table of figures" w:semiHidden="1" w:unhideWhenUsed="1"/>
-    <w:lsdException w:name="envelope address" w:semiHidden="1" w:unhideWhenUsed="1"/>
-    <w:lsdException w:name="envelope return" w:semiHidden="1" w:unhideWhenUsed="1"/>
-    <w:lsdException w:name="footnote reference" w:semiHidden="1" w:unhideWhenUsed="1"/>
-    <w:lsdException w:name="annotation reference" w:semiHidden="1" w:unhideWhenUsed="1"/>
-    <w:lsdException w:name="line number" w:semiHidden="1" w:unhideWhenUsed="1"/>
-    <w:lsdException w:name="page number" w:semiHidden="1" w:unhideWhenUsed="1"/>
-    <w:lsdException w:name="endnote reference" w:semiHidden="1" w:unhideWhenUsed="1"/>
-    <w:lsdException w:name="endnote text" w:semiHidden="1" w:unhideWhenUsed="1"/>
-    <w:lsdException w:name="table of authorities" w:semiHidden="1" w:unhideWhenUsed="1"/>
-    <w:lsdException w:name="macro" w:semiHidden="1" w:unhideWhenUsed="1"/>
-    <w:lsdException w:name="toa heading" w:semiHidden="1" w:unhideWhenUsed="1"/>
-    <w:lsdException w:name="List" w:semiHidden="1" w:unhideWhenUsed="1"/>
-    <w:lsdException w:name="List Bullet" w:semiHidden="1" w:unhideWhenUsed="1"/>
-    <w:lsdException w:name="List Number" w:semiHidden="1" w:unhideWhenUsed="1"/>
-    <w:lsdException w:name="List 2" w:semiHidden="1" w:unhideWhenUsed="1"/>
-    <w:lsdException w:name="List 3" w:semiHidden="1" w:unhideWhenUsed="1"/>
-    <w:lsdException w:name="List 4" w:semiHidden="1" w:unhideWhenUsed="1"/>
-    <w:lsdException w:name="List 5" w:semiHidden="1" w:unhideWhenUsed="1"/>
-    <w:lsdException w:name="List Bullet 2" w:semiHidden="1" w:unhideWhenUsed="1"/>
-    <w:lsdException w:name="List Bullet 3" w:semiHidden="1" w:unhideWhenUsed="1"/>
-    <w:lsdException w:name="List Bullet 4" w:semiHidden="1" w:unhideWhenUsed="1"/>
-    <w:lsdException w:name="List Bullet 5" w:semiHidden="1" w:unhideWhenUsed="1"/>
-    <w:lsdException w:name="List Number 2" w:semiHidden="1" w:unhideWhenUsed="1"/>
-    <w:lsdException w:name="List Number 3" w:semiHidden="1" w:unhideWhenUsed="1"/>
-    <w:lsdException w:name="List Number 4" w:semiHidden="1" w:unhideWhenUsed="1"/>
-    <w:lsdException w:name="List Number 5" w:semiHidden="1" w:unhideWhenUsed="1"/>
-    <w:lsdException w:name="Title" w:uiPriority="10" w:qFormat="1"/>
-    <w:lsdException w:name="Closing" w:semiHidden="1" w:unhideWhenUsed="1"/>
-    <w:lsdException w:name="Signature" w:semiHidden="1" w:unhideWhenUsed="1"/>
-    <w:lsdException w:name="Default Paragraph Font" w:semiHidden="1" w:uiPriority="1" w:unhideWhenUsed="1"/>
-    <w:lsdException w:name="Body Text" w:semiHidden="1" w:unhideWhenUsed="1"/>
-    <w:lsdException w:name="Body Text Indent" w:semiHidden="1" w:unhideWhenUsed="1"/>
-    <w:lsdException w:name="List Continue" w:semiHidden="1" w:unhideWhenUsed="1"/>
-    <w:lsdException w:name="List Continue 2" w:semiHidden="1" w:unhideWhenUsed="1"/>
-    <w:lsdException w:name="List Continue 3" w:semiHidden="1" w:unhideWhenUsed="1"/>
-    <w:lsdException w:name="List Continue 4" w:semiHidden="1" w:unhideWhenUsed="1"/>
-    <w:lsdException w:name="List Continue 5" w:semiHidden="1" w:unhideWhenUsed="1"/>
-    <w:lsdException w:name="Message Header" w:semiHidden="1" w:unhideWhenUsed="1"/>
-    <w:lsdException w:name="Subtitle" w:uiPriority="11" w:qFormat="1"/>
-    <w:lsdException w:name="Salutation" w:semiHidden="1" w:unhideWhenUsed="1"/>
-    <w:lsdException w:name="Date" w:semiHidden="1" w:unhideWhenUsed="1"/>
-    <w:lsdException w:name="Body Text First Indent" w:semiHidden="1" w:unhideWhenUsed="1"/>
-    <w:lsdException w:name="Body Text First Indent 2" w:semiHidden="1" w:unhideWhenUsed="1"/>
-    <w:lsdException w:name="Note Heading" w:semiHidden="1" w:unhideWhenUsed="1"/>
-    <w:lsdException w:name="Body Text 2" w:semiHidden="1" w:unhideWhenUsed="1"/>
-    <w:lsdException w:name="Body Text 3" w:semiHidden="1" w:unhideWhenUsed="1"/>
-    <w:lsdException w:name="Body Text Indent 2" w:semiHidden="1" w:unhideWhenUsed="1"/>
-    <w:lsdException w:name="Body Text Indent 3" w:semiHidden="1" w:unhideWhenUsed="1"/>
-    <w:lsdException w:name="Block Text" w:semiHidden="1" w:unhideWhenUsed="1"/>
-    <w:lsdException w:name="Hyperlink" w:semiHidden="1" w:unhideWhenUsed="1"/>
-    <w:lsdException w:name="FollowedHyperlink" w:semiHidden="1" w:unhideWhenUsed="1"/>
-    <w:lsdException w:name="Strong" w:uiPriority="22" w:qFormat="1"/>
-    <w:lsdException w:name="Emphasis" w:uiPriority="20" w:qFormat="1"/>
-    <w:lsdException w:name="Document Map" w:semiHidden="1" w:unhideWhenUsed="1"/>
-    <w:lsdException w:name="Plain Text" w:semiHidden="1" w:unhideWhenUsed="1"/>
-    <w:lsdException w:name="E-mail Signature" w:semiHidden="1" w:unhideWhenUsed="1"/>
-    <w:lsdException w:name="HTML Top of Form" w:semiHidden="1" w:unhideWhenUsed="1"/>
-    <w:lsdException w:name="HTML Bottom of Form" w:semiHidden="1" w:unhideWhenUsed="1"/>
-    <w:lsdException w:name="Normal (Web)" w:semiHidden="1" w:unhideWhenUsed="1"/>
-    <w:lsdException w:name="HTML Acronym" w:semiHidden="1" w:unhideWhenUsed="1"/>
-    <w:lsdException w:name="HTML Address" w:semiHidden="1" w:unhideWhenUsed="1"/>
-    <w:lsdException w:name="HTML Cite" w:semiHidden="1" w:unhideWhenUsed="1"/>
-    <w:lsdException w:name="HTML Code" w:semiHidden="1" w:unhideWhenUsed="1"/>
-    <w:lsdException w:name="HTML Definition" w:semiHidden="1" w:unhideWhenUsed="1"/>
-    <w:lsdException w:name="HTML Keyboard" w:semiHidden="1" w:unhideWhenUsed="1"/>
-    <w:lsdException w:name="HTML Preformatted" w:semiHidden="1" w:unhideWhenUsed="1"/>
-    <w:lsdException w:name="HTML Sample" w:semiHidden="1" w:unhideWhenUsed="1"/>
-    <w:lsdException w:name="HTML Typewriter" w:semiHidden="1" w:unhideWhenUsed="1"/>
-    <w:lsdException w:name="HTML Variable" w:semiHidden="1" w:unhideWhenUsed="1"/>
-    <w:lsdException w:name="Normal Table" w:semiHidden="1" w:unhideWhenUsed="1"/>
-    <w:lsdException w:name="annotation subject" w:semiHidden="1" w:unhideWhenUsed="1"/>
-    <w:lsdException w:name="No List" w:semiHidden="1" w:unhideWhenUsed="1"/>
-    <w:lsdException w:name="Outline List 1" w:semiHidden="1" w:unhideWhenUsed="1"/>
-    <w:lsdException w:name="Outline List 2" w:semiHidden="1" w:unhideWhenUsed="1"/>
-    <w:lsdException w:name="Outline List 3" w:semiHidden="1" w:unhideWhenUsed="1"/>
-    <w:lsdException w:name="Table Simple 1" w:semiHidden="1" w:unhideWhenUsed="1"/>
-    <w:lsdException w:name="Table Simple 2" w:semiHidden="1" w:unhideWhenUsed="1"/>
-    <w:lsdException w:name="Table Simple 3" w:semiHidden="1" w:unhideWhenUsed="1"/>
-    <w:lsdException w:name="Table Classic 1" w:semiHidden="1" w:unhideWhenUsed="1"/>
-    <w:lsdException w:name="Table Classic 2" w:semiHidden="1" w:unhideWhenUsed="1"/>
-    <w:lsdException w:name="Table Classic 3" w:semiHidden="1" w:unhideWhenUsed="1"/>
-    <w:lsdException w:name="Table Classic 4" w:semiHidden="1" w:unhideWhenUsed="1"/>
-    <w:lsdException w:name="Table Colorful 1" w:semiHidden="1" w:unhideWhenUsed="1"/>
-    <w:lsdException w:name="Table Colorful 2" w:semiHidden="1" w:unhideWhenUsed="1"/>
-    <w:lsdException w:name="Table Colorful 3" w:semiHidden="1" w:unhideWhenUsed="1"/>
-    <w:lsdException w:name="Table Columns 1" w:semiHidden="1" w:unhideWhenUsed="1"/>
-    <w:lsdException w:name="Table Columns 2" w:semiHidden="1" w:unhideWhenUsed="1"/>
-    <w:lsdException w:name="Table Columns 3" w:semiHidden="1" w:unhideWhenUsed="1"/>
-    <w:lsdException w:name="Table Columns 4" w:semiHidden="1" w:unhideWhenUsed="1"/>
-    <w:lsdException w:name="Table Columns 5" w:semiHidden="1" w:unhideWhenUsed="1"/>
-    <w:lsdException w:name="Table Grid 1" w:semiHidden="1" w:unhideWhenUsed="1"/>
-    <w:lsdException w:name="Table Grid 2" w:semiHidden="1" w:unhideWhenUsed="1"/>
-    <w:lsdException w:name="Table Grid 3" w:semiHidden="1" w:unhideWhenUsed="1"/>
-    <w:lsdException w:name="Table Grid 4" w:semiHidden="1" w:unhideWhenUsed="1"/>
-    <w:lsdException w:name="Table Grid 5" w:semiHidden="1" w:unhideWhenUsed="1"/>
-    <w:lsdException w:name="Table Grid 6" w:semiHidden="1" w:unhideWhenUsed="1"/>
-    <w:lsdException w:name="Table Grid 7" w:semiHidden="1" w:unhideWhenUsed="1"/>
-    <w:lsdException w:name="Table Grid 8" w:semiHidden="1" w:unhideWhenUsed="1"/>
-    <w:lsdException w:name="Table List 1" w:semiHidden="1" w:unhideWhenUsed="1"/>
-    <w:lsdException w:name="Table List 2" w:semiHidden="1" w:unhideWhenUsed="1"/>
-    <w:lsdException w:name="Table List 3" w:semiHidden="1" w:unhideWhenUsed="1"/>
-    <w:lsdException w:name="Table List 4" w:semiHidden="1" w:unhideWhenUsed="1"/>
-    <w:lsdException w:name="Table List 5" w:semiHidden="1" w:unhideWhenUsed="1"/>
-    <w:lsdException w:name="Table List 6" w:semiHidden="1" w:unhideWhenUsed="1"/>
-    <w:lsdException w:name="Table List 7" w:semiHidden="1" w:unhideWhenUsed="1"/>
-    <w:lsdException w:name="Table List 8" w:semiHidden="1" w:unhideWhenUsed="1"/>
-    <w:lsdException w:name="Table 3D effects 1" w:semiHidden="1" w:unhideWhenUsed="1"/>
-    <w:lsdException w:name="Table 3D effects 2" w:semiHidden="1" w:unhideWhenUsed="1"/>
-    <w:lsdException w:name="Table 3D effects 3" w:semiHidden="1" w:unhideWhenUsed="1"/>
-    <w:lsdException w:name="Table Contemporary" w:semiHidden="1" w:unhideWhenUsed="1"/>
-    <w:lsdException w:name="Table Elegant" w:semiHidden="1" w:unhideWhenUsed="1"/>
-    <w:lsdException w:name="Table Professional" w:semiHidden="1" w:unhideWhenUsed="1"/>
-    <w:lsdException w:name="Table Subtle 1" w:semiHidden="1" w:unhideWhenUsed="1"/>
-    <w:lsdException w:name="Table Subtle 2" w:semiHidden="1" w:unhideWhenUsed="1"/>
-    <w:lsdException w:name="Table Web 1" w:semiHidden="1" w:unhideWhenUsed="1"/>
-    <w:lsdException w:name="Table Web 2" w:semiHidden="1" w:unhideWhenUsed="1"/>
-    <w:lsdException w:name="Table Web 3" w:semiHidden="1" w:unhideWhenUsed="1"/>
-    <w:lsdException w:name="Balloon Text" w:semiHidden="1" w:unhideWhenUsed="1"/>
-    <w:lsdException w:name="Table Grid" w:uiPriority="59"/>
-    <w:lsdException w:name="Table Theme" w:semiHidden="1" w:unhideWhenUsed="1"/>
-    <w:lsdException w:name="Note Level 1" w:semiHidden="1" w:unhideWhenUsed="1"/>
-    <w:lsdException w:name="Note Level 2" w:semiHidden="1" w:unhideWhenUsed="1"/>
-    <w:lsdException w:name="Note Level 3" w:semiHidden="1" w:unhideWhenUsed="1"/>
-    <w:lsdException w:name="Note Level 4" w:semiHidden="1" w:unhideWhenUsed="1"/>
-    <w:lsdException w:name="Note Level 5" w:semiHidden="1" w:unhideWhenUsed="1"/>
-    <w:lsdException w:name="Note Level 6" w:semiHidden="1" w:unhideWhenUsed="1"/>
-    <w:lsdException w:name="Note Level 7" w:semiHidden="1" w:unhideWhenUsed="1"/>
-    <w:lsdException w:name="Note Level 8" w:semiHidden="1" w:unhideWhenUsed="1"/>
-    <w:lsdException w:name="Note Level 9" w:semiHidden="1" w:unhideWhenUsed="1"/>
-    <w:lsdException w:name="Placeholder Text" w:semiHidden="1"/>
-    <w:lsdException w:name="No Spacing" w:uiPriority="1" w:qFormat="1"/>
-    <w:lsdException w:name="Light Shading" w:uiPriority="60"/>
-    <w:lsdException w:name="Light List" w:uiPriority="61"/>
-    <w:lsdException w:name="Light Grid" w:uiPriority="62"/>
-    <w:lsdException w:name="Medium Shading 1" w:uiPriority="63"/>
-    <w:lsdException w:name="Medium Shading 2" w:uiPriority="64"/>
-    <w:lsdException w:name="Medium List 1" w:uiPriority="65"/>
-    <w:lsdException w:name="Medium List 2" w:uiPriority="66"/>
-    <w:lsdException w:name="Medium Grid 1" w:uiPriority="67"/>
-    <w:lsdException w:name="Medium Grid 2" w:uiPriority="68"/>
-    <w:lsdException w:name="Medium Grid 3" w:uiPriority="69"/>
-    <w:lsdException w:name="Dark List" w:uiPriority="70"/>
-    <w:lsdException w:name="Colorful Shading" w:uiPriority="71"/>
-    <w:lsdException w:name="Colorful List" w:uiPriority="72"/>
-    <w:lsdException w:name="Colorful Grid" w:uiPriority="73"/>
-    <w:lsdException w:name="Light Shading Accent 1" w:uiPriority="60"/>
-    <w:lsdException w:name="Light List Accent 1" w:uiPriority="61"/>
-    <w:lsdException w:name="Light Grid Accent 1" w:uiPriority="62"/>
-    <w:lsdException w:name="Medium Shading 1 Accent 1" w:uiPriority="63"/>
-    <w:lsdException w:name="Medium Shading 2 Accent 1" w:uiPriority="64"/>
-    <w:lsdException w:name="Medium List 1 Accent 1" w:uiPriority="65"/>
-    <w:lsdException w:name="Revision" w:semiHidden="1"/>
-    <w:lsdException w:name="List Paragraph" w:uiPriority="34" w:qFormat="1"/>
-    <w:lsdException w:name="Quote" w:uiPriority="29" w:qFormat="1"/>
-    <w:lsdException w:name="Intense Quote" w:uiPriority="30" w:qFormat="1"/>
-    <w:lsdException w:name="Medium List 2 Accent 1" w:uiPriority="66"/>
-    <w:lsdException w:name="Medium Grid 1 Accent 1" w:uiPriority="67"/>
-    <w:lsdException w:name="Medium Grid 2 Accent 1" w:uiPriority="68"/>
-    <w:lsdException w:name="Medium Grid 3 Accent 1" w:uiPriority="69"/>
-    <w:lsdException w:name="Dark List Accent 1" w:uiPriority="70"/>
-    <w:lsdException w:name="Colorful Shading Accent 1" w:uiPriority="71"/>
-    <w:lsdException w:name="Colorful List Accent 1" w:uiPriority="72"/>
-    <w:lsdException w:name="Colorful Grid Accent 1" w:uiPriority="73"/>
-    <w:lsdException w:name="Light Shading Accent 2" w:uiPriority="60"/>
-    <w:lsdException w:name="Light List Accent 2" w:uiPriority="61"/>
-    <w:lsdException w:name="Light Grid Accent 2" w:uiPriority="62"/>
-    <w:lsdException w:name="Medium Shading 1 Accent 2" w:uiPriority="63"/>
-    <w:lsdException w:name="Medium Shading 2 Accent 2" w:uiPriority="64"/>
-    <w:lsdException w:name="Medium List 1 Accent 2" w:uiPriority="65"/>
-    <w:lsdException w:name="Medium List 2 Accent 2" w:uiPriority="66"/>
-    <w:lsdException w:name="Medium Grid 1 Accent 2" w:uiPriority="67"/>
-    <w:lsdException w:name="Medium Grid 2 Accent 2" w:uiPriority="68"/>
-    <w:lsdException w:name="Medium Grid 3 Accent 2" w:uiPriority="69"/>
-    <w:lsdException w:name="Dark List Accent 2" w:uiPriority="70"/>
-    <w:lsdException w:name="Colorful Shading Accent 2" w:uiPriority="71"/>
-    <w:lsdException w:name="Colorful List Accent 2" w:uiPriority="72"/>
-    <w:lsdException w:name="Colorful Grid Accent 2" w:uiPriority="73"/>
-    <w:lsdException w:name="Light Shading Accent 3" w:uiPriority="60"/>
-    <w:lsdException w:name="Light List Accent 3" w:uiPriority="61"/>
-    <w:lsdException w:name="Light Grid Accent 3" w:uiPriority="62"/>
-    <w:lsdException w:name="Medium Shading 1 Accent 3" w:uiPriority="63"/>
-    <w:lsdException w:name="Medium Shading 2 Accent 3" w:uiPriority="64"/>
-    <w:lsdException w:name="Medium List 1 Accent 3" w:uiPriority="65"/>
-    <w:lsdException w:name="Medium List 2 Accent 3" w:uiPriority="66"/>
-    <w:lsdException w:name="Medium Grid 1 Accent 3" w:uiPriority="67"/>
-    <w:lsdException w:name="Medium Grid 2 Accent 3" w:uiPriority="68"/>
-    <w:lsdException w:name="Medium Grid 3 Accent 3" w:uiPriority="69"/>
-    <w:lsdException w:name="Dark List Accent 3" w:uiPriority="70"/>
-    <w:lsdException w:name="Colorful Shading Accent 3" w:uiPriority="71"/>
-    <w:lsdException w:name="Colorful List Accent 3" w:uiPriority="72"/>
-    <w:lsdException w:name="Colorful Grid Accent 3" w:uiPriority="73"/>
-    <w:lsdException w:name="Light Shading Accent 4" w:uiPriority="60"/>
-    <w:lsdException w:name="Light List Accent 4" w:uiPriority="61"/>
-    <w:lsdException w:name="Light Grid Accent 4" w:uiPriority="62"/>
-    <w:lsdException w:name="Medium Shading 1 Accent 4" w:uiPriority="63"/>
-    <w:lsdException w:name="Medium Shading 2 Accent 4" w:uiPriority="64"/>
-    <w:lsdException w:name="Medium List 1 Accent 4" w:uiPriority="65"/>
-    <w:lsdException w:name="Medium List 2 Accent 4" w:uiPriority="66"/>
-    <w:lsdException w:name="Medium Grid 1 Accent 4" w:uiPriority="67"/>
-    <w:lsdException w:name="Medium Grid 2 Accent 4" w:uiPriority="68"/>
-    <w:lsdException w:name="Medium Grid 3 Accent 4" w:uiPriority="69"/>
-    <w:lsdException w:name="Dark List Accent 4" w:uiPriority="70"/>
-    <w:lsdException w:name="Colorful Shading Accent 4" w:uiPriority="71"/>
-    <w:lsdException w:name="Colorful List Accent 4" w:uiPriority="72"/>
-    <w:lsdException w:name="Colorful Grid Accent 4" w:uiPriority="73"/>
-    <w:lsdException w:name="Light Shading Accent 5" w:uiPriority="60"/>
-    <w:lsdException w:name="Light List Accent 5" w:uiPriority="61"/>
-    <w:lsdException w:name="Light Grid Accent 5" w:uiPriority="62"/>
-    <w:lsdException w:name="Medium Shading 1 Accent 5" w:uiPriority="63"/>
-    <w:lsdException w:name="Medium Shading 2 Accent 5" w:uiPriority="64"/>
-    <w:lsdException w:name="Medium List 1 Accent 5" w:uiPriority="65"/>
-    <w:lsdException w:name="Medium List 2 Accent 5" w:uiPriority="66"/>
-    <w:lsdException w:name="Medium Grid 1 Accent 5" w:uiPriority="67"/>
-    <w:lsdException w:name="Medium Grid 2 Accent 5" w:uiPriority="68"/>
-    <w:lsdException w:name="Medium Grid 3 Accent 5" w:uiPriority="69"/>
-    <w:lsdException w:name="Dark List Accent 5" w:uiPriority="70"/>
-    <w:lsdException w:name="Colorful Shading Accent 5" w:uiPriority="71"/>
-    <w:lsdException w:name="Colorful List Accent 5" w:uiPriority="72"/>
-    <w:lsdException w:name="Colorful Grid Accent 5" w:uiPriority="73"/>
-    <w:lsdException w:name="Light Shading Accent 6" w:uiPriority="60"/>
-    <w:lsdException w:name="Light List Accent 6" w:uiPriority="61"/>
-    <w:lsdException w:name="Light Grid Accent 6" w:uiPriority="62"/>
-    <w:lsdException w:name="Medium Shading 1 Accent 6" w:uiPriority="63"/>
-    <w:lsdException w:name="Medium Shading 2 Accent 6" w:uiPriority="64"/>
-    <w:lsdException w:name="Medium List 1 Accent 6" w:uiPriority="65"/>
-    <w:lsdException w:name="Medium List 2 Accent 6" w:uiPriority="66"/>
-    <w:lsdException w:name="Medium Grid 1 Accent 6" w:uiPriority="67"/>
-    <w:lsdException w:name="Medium Grid 2 Accent 6" w:uiPriority="68"/>
-    <w:lsdException w:name="Medium Grid 3 Accent 6" w:uiPriority="69"/>
-    <w:lsdException w:name="Dark List Accent 6" w:uiPriority="70"/>
-    <w:lsdException w:name="Colorful Shading Accent 6" w:uiPriority="71"/>
-    <w:lsdException w:name="Colorful List Accent 6" w:uiPriority="72"/>
-    <w:lsdException w:name="Colorful Grid Accent 6" w:uiPriority="73"/>
-    <w:lsdException w:name="Subtle Emphasis" w:uiPriority="19" w:qFormat="1"/>
-    <w:lsdException w:name="Intense Emphasis" w:uiPriority="21" w:qFormat="1"/>
-    <w:lsdException w:name="Subtle Reference" w:uiPriority="31" w:qFormat="1"/>
-    <w:lsdException w:name="Intense Reference" w:uiPriority="32" w:qFormat="1"/>
-    <w:lsdException w:name="Book Title" w:uiPriority="33" w:qFormat="1"/>
-    <w:lsdException w:name="Bibliography" w:semiHidden="1" w:uiPriority="37" w:unhideWhenUsed="1"/>
-    <w:lsdException w:name="TOC Heading" w:semiHidden="1" w:uiPriority="39" w:unhideWhenUsed="1" w:qFormat="1"/>
-    <w:lsdException w:name="Plain Table 1" w:uiPriority="41"/>
-    <w:lsdException w:name="Plain Table 2" w:uiPriority="42"/>
-    <w:lsdException w:name="Plain Table 3" w:uiPriority="43"/>
-    <w:lsdException w:name="Plain Table 4" w:uiPriority="44"/>
-    <w:lsdException w:name="Plain Table 5" w:uiPriority="45"/>
-    <w:lsdException w:name="Grid Table Light" w:uiPriority="40"/>
-    <w:lsdException w:name="Grid Table 1 Light" w:uiPriority="46"/>
-    <w:lsdException w:name="Grid Table 2" w:uiPriority="47"/>
-    <w:lsdException w:name="Grid Table 3" w:uiPriority="48"/>
-    <w:lsdException w:name="Grid Table 4" w:uiPriority="49"/>
-    <w:lsdException w:name="Grid Table 5 Dark" w:uiPriority="50"/>
-    <w:lsdException w:name="Grid Table 6 Colorful" w:uiPriority="51"/>
-    <w:lsdException w:name="Grid Table 7 Colorful" w:uiPriority="52"/>
-    <w:lsdException w:name="Grid Table 1 Light Accent 1" w:uiPriority="46"/>
-    <w:lsdException w:name="Grid Table 2 Accent 1" w:uiPriority="47"/>
-    <w:lsdException w:name="Grid Table 3 Accent 1" w:uiPriority="48"/>
-    <w:lsdException w:name="Grid Table 4 Accent 1" w:uiPriority="49"/>
-    <w:lsdException w:name="Grid Table 5 Dark Accent 1" w:uiPriority="50"/>
-    <w:lsdException w:name="Grid Table 6 Colorful Accent 1" w:uiPriority="51"/>
-    <w:lsdException w:name="Grid Table 7 Colorful Accent 1" w:uiPriority="52"/>
-    <w:lsdException w:name="Grid Table 1 Light Accent 2" w:uiPriority="46"/>
-    <w:lsdException w:name="Grid Table 2 Accent 2" w:uiPriority="47"/>
-    <w:lsdException w:name="Grid Table 3 Accent 2" w:uiPriority="48"/>
-    <w:lsdException w:name="Grid Table 4 Accent 2" w:uiPriority="49"/>
-    <w:lsdException w:name="Grid Table 5 Dark Accent 2" w:uiPriority="50"/>
-    <w:lsdException w:name="Grid Table 6 Colorful Accent 2" w:uiPriority="51"/>
-    <w:lsdException w:name="Grid Table 7 Colorful Accent 2" w:uiPriority="52"/>
-    <w:lsdException w:name="Grid Table 1 Light Accent 3" w:uiPriority="46"/>
-    <w:lsdException w:name="Grid Table 2 Accent 3" w:uiPriority="47"/>
-    <w:lsdException w:name="Grid Table 3 Accent 3" w:uiPriority="48"/>
-    <w:lsdException w:name="Grid Table 4 Accent 3" w:uiPriority="49"/>
-    <w:lsdException w:name="Grid Table 5 Dark Accent 3" w:uiPriority="50"/>
-    <w:lsdException w:name="Grid Table 6 Colorful Accent 3" w:uiPriority="51"/>
-    <w:lsdException w:name="Grid Table 7 Colorful Accent 3" w:uiPriority="52"/>
-    <w:lsdException w:name="Grid Table 1 Light Accent 4" w:uiPriority="46"/>
-    <w:lsdException w:name="Grid Table 2 Accent 4" w:uiPriority="47"/>
-    <w:lsdException w:name="Grid Table 3 Accent 4" w:uiPriority="48"/>
-    <w:lsdException w:name="Grid Table 4 Accent 4" w:uiPriority="49"/>
-    <w:lsdException w:name="Grid Table 5 Dark Accent 4" w:uiPriority="50"/>
-    <w:lsdException w:name="Grid Table 6 Colorful Accent 4" w:uiPriority="51"/>
-    <w:lsdException w:name="Grid Table 7 Colorful Accent 4" w:uiPriority="52"/>
-    <w:lsdException w:name="Grid Table 1 Light Accent 5" w:uiPriority="46"/>
-    <w:lsdException w:name="Grid Table 2 Accent 5" w:uiPriority="47"/>
-    <w:lsdException w:name="Grid Table 3 Accent 5" w:uiPriority="48"/>
-    <w:lsdException w:name="Grid Table 4 Accent 5" w:uiPriority="49"/>
-    <w:lsdException w:name="Grid Table 5 Dark Accent 5" w:uiPriority="50"/>
-    <w:lsdException w:name="Grid Table 6 Colorful Accent 5" w:uiPriority="51"/>
-    <w:lsdException w:name="Grid Table 7 Colorful Accent 5" w:uiPriority="52"/>
-    <w:lsdException w:name="Grid Table 1 Light Accent 6" w:uiPriority="46"/>
-    <w:lsdException w:name="Grid Table 2 Accent 6" w:uiPriority="47"/>
-    <w:lsdException w:name="Grid Table 3 Accent 6" w:uiPriority="48"/>
-    <w:lsdException w:name="Grid Table 4 Accent 6" w:uiPriority="49"/>
-    <w:lsdException w:name="Grid Table 5 Dark Accent 6" w:uiPriority="50"/>
-    <w:lsdException w:name="Grid Table 6 Colorful Accent 6" w:uiPriority="51"/>
-    <w:lsdException w:name="Grid Table 7 Colorful Accent 6" w:uiPriority="52"/>
-    <w:lsdException w:name="List Table 1 Light" w:uiPriority="46"/>
-    <w:lsdException w:name="List Table 2" w:uiPriority="47"/>
-    <w:lsdException w:name="List Table 3" w:uiPriority="48"/>
-    <w:lsdException w:name="List Table 4" w:uiPriority="49"/>
-    <w:lsdException w:name="List Table 5 Dark" w:uiPriority="50"/>
-    <w:lsdException w:name="List Table 6 Colorful" w:uiPriority="51"/>
-    <w:lsdException w:name="List Table 7 Colorful" w:uiPriority="52"/>
-    <w:lsdException w:name="List Table 1 Light Accent 1" w:uiPriority="46"/>
-    <w:lsdException w:name="List Table 2 Accent 1" w:uiPriority="47"/>
-    <w:lsdException w:name="List Table 3 Accent 1" w:uiPriority="48"/>
-    <w:lsdException w:name="List Table 4 Accent 1" w:uiPriority="49"/>
-    <w:lsdException w:name="List Table 5 Dark Accent 1" w:uiPriority="50"/>
-    <w:lsdException w:name="List Table 6 Colorful Accent 1" w:uiPriority="51"/>
-    <w:lsdException w:name="List Table 7 Colorful Accent 1" w:uiPriority="52"/>
-    <w:lsdException w:name="List Table 1 Light Accent 2" w:uiPriority="46"/>
-    <w:lsdException w:name="List Table 2 Accent 2" w:uiPriority="47"/>
-    <w:lsdException w:name="List Table 3 Accent 2" w:uiPriority="48"/>
-    <w:lsdException w:name="List Table 4 Accent 2" w:uiPriority="49"/>
-    <w:lsdException w:name="List Table 5 Dark Accent 2" w:uiPriority="50"/>
-    <w:lsdException w:name="List Table 6 Colorful Accent 2" w:uiPriority="51"/>
-    <w:lsdException w:name="List Table 7 Colorful Accent 2" w:uiPriority="52"/>
-    <w:lsdException w:name="List Table 1 Light Accent 3" w:uiPriority="46"/>
-    <w:lsdException w:name="List Table 2 Accent 3" w:uiPriority="47"/>
-    <w:lsdException w:name="List Table 3 Accent 3" w:uiPriority="48"/>
-    <w:lsdException w:name="List Table 4 Accent 3" w:uiPriority="49"/>
-    <w:lsdException w:name="List Table 5 Dark Accent 3" w:uiPriority="50"/>
-    <w:lsdException w:name="List Table 6 Colorful Accent 3" w:uiPriority="51"/>
-    <w:lsdException w:name="List Table 7 Colorful Accent 3" w:uiPriority="52"/>
-    <w:lsdException w:name="List Table 1 Light Accent 4" w:uiPriority="46"/>
-    <w:lsdException w:name="List Table 2 Accent 4" w:uiPriority="47"/>
-    <w:lsdException w:name="List Table 3 Accent 4" w:uiPriority="48"/>
-    <w:lsdException w:name="List Table 4 Accent 4" w:uiPriority="49"/>
-    <w:lsdException w:name="List Table 5 Dark Accent 4" w:uiPriority="50"/>
-    <w:lsdException w:name="List Table 6 Colorful Accent 4" w:uiPriority="51"/>
-    <w:lsdException w:name="List Table 7 Colorful Accent 4" w:uiPriority="52"/>
-    <w:lsdException w:name="List Table 1 Light Accent 5" w:uiPriority="46"/>
-    <w:lsdException w:name="List Table 2 Accent 5" w:uiPriority="47"/>
-    <w:lsdException w:name="List Table 3 Accent 5" w:uiPriority="48"/>
-    <w:lsdException w:name="List Table 4 Accent 5" w:uiPriority="49"/>
-    <w:lsdException w:name="List Table 5 Dark Accent 5" w:uiPriority="50"/>
-    <w:lsdException w:name="List Table 6 Colorful Accent 5" w:uiPriority="51"/>
-    <w:lsdException w:name="List Table 7 Colorful Accent 5" w:uiPriority="52"/>
-    <w:lsdException w:name="List Table 1 Light Accent 6" w:uiPriority="46"/>
-    <w:lsdException w:name="List Table 2 Accent 6" w:uiPriority="47"/>
-    <w:lsdException w:name="List Table 3 Accent 6" w:uiPriority="48"/>
-    <w:lsdException w:name="List Table 4 Accent 6" w:uiPriority="49"/>
-    <w:lsdException w:name="List Table 5 Dark Accent 6" w:uiPriority="50"/>
-    <w:lsdException w:name="List Table 6 Colorful Accent 6" w:uiPriority="51"/>
-    <w:lsdException w:name="List Table 7 Colorful Accent 6" w:uiPriority="52"/>
+  <w:latentStyles w:defLockedState="0" w:defUIPriority="99" w:defSemiHidden="1" w:defUnhideWhenUsed="1" w:defQFormat="0" w:count="276">
+    <w:lsdException w:name="Normal" w:semiHidden="0" w:uiPriority="0" w:unhideWhenUsed="0" w:qFormat="1"/>
+    <w:lsdException w:name="heading 1" w:semiHidden="0" w:uiPriority="9" w:unhideWhenUsed="0" w:qFormat="1"/>
+    <w:lsdException w:name="heading 2" w:uiPriority="9" w:qFormat="1"/>
+    <w:lsdException w:name="heading 3" w:uiPriority="9" w:qFormat="1"/>
+    <w:lsdException w:name="heading 4" w:uiPriority="9" w:qFormat="1"/>
+    <w:lsdException w:name="heading 5" w:uiPriority="9" w:qFormat="1"/>
+    <w:lsdException w:name="heading 6" w:uiPriority="9" w:qFormat="1"/>
+    <w:lsdException w:name="heading 7" w:uiPriority="9" w:qFormat="1"/>
+    <w:lsdException w:name="heading 8" w:uiPriority="9" w:qFormat="1"/>
+    <w:lsdException w:name="heading 9" w:uiPriority="9" w:qFormat="1"/>
+    <w:lsdException w:name="toc 1" w:uiPriority="39"/>
+    <w:lsdException w:name="toc 2" w:uiPriority="39"/>
+    <w:lsdException w:name="toc 3" w:uiPriority="39"/>
+    <w:lsdException w:name="toc 4" w:uiPriority="39"/>
+    <w:lsdException w:name="toc 5" w:uiPriority="39"/>
+    <w:lsdException w:name="toc 6" w:uiPriority="39"/>
+    <w:lsdException w:name="toc 7" w:uiPriority="39"/>
+    <w:lsdException w:name="toc 8" w:uiPriority="39"/>
+    <w:lsdException w:name="toc 9" w:uiPriority="39"/>
+    <w:lsdException w:name="caption" w:uiPriority="35" w:qFormat="1"/>
+    <w:lsdException w:name="Title" w:semiHidden="0" w:uiPriority="10" w:unhideWhenUsed="0" w:qFormat="1"/>
+    <w:lsdException w:name="Default Paragraph Font" w:uiPriority="1"/>
+    <w:lsdException w:name="Subtitle" w:semiHidden="0" w:uiPriority="11" w:unhideWhenUsed="0" w:qFormat="1"/>
+    <w:lsdException w:name="Strong" w:semiHidden="0" w:uiPriority="22" w:unhideWhenUsed="0" w:qFormat="1"/>
+    <w:lsdException w:name="Emphasis" w:semiHidden="0" w:uiPriority="20" w:unhideWhenUsed="0" w:qFormat="1"/>
+    <w:lsdException w:name="Table Grid" w:semiHidden="0" w:uiPriority="59" w:unhideWhenUsed="0"/>
+    <w:lsdException w:name="Placeholder Text" w:unhideWhenUsed="0"/>
+    <w:lsdException w:name="No Spacing" w:semiHidden="0" w:uiPriority="1" w:unhideWhenUsed="0" w:qFormat="1"/>
+    <w:lsdException w:name="Light Shading" w:semiHidden="0" w:uiPriority="60" w:unhideWhenUsed="0"/>
+    <w:lsdException w:name="Light List" w:semiHidden="0" w:uiPriority="61" w:unhideWhenUsed="0"/>
+    <w:lsdException w:name="Light Grid" w:semiHidden="0" w:uiPriority="62" w:unhideWhenUsed="0"/>
+    <w:lsdException w:name="Medium Shading 1" w:semiHidden="0" w:uiPriority="63" w:unhideWhenUsed="0"/>
+    <w:lsdException w:name="Medium Shading 2" w:semiHidden="0" w:uiPriority="64" w:unhideWhenUsed="0"/>
+    <w:lsdException w:name="Medium List 1" w:semiHidden="0" w:uiPriority="65" w:unhideWhenUsed="0"/>
+    <w:lsdException w:name="Medium List 2" w:semiHidden="0" w:uiPriority="66" w:unhideWhenUsed="0"/>
+    <w:lsdException w:name="Medium Grid 1" w:semiHidden="0" w:uiPriority="67" w:unhideWhenUsed="0"/>
+    <w:lsdException w:name="Medium Grid 2" w:semiHidden="0" w:uiPriority="68" w:unhideWhenUsed="0"/>
+    <w:lsdException w:name="Medium Grid 3" w:semiHidden="0" w:uiPriority="69" w:unhideWhenUsed="0"/>
+    <w:lsdException w:name="Dark List" w:semiHidden="0" w:uiPriority="70" w:unhideWhenUsed="0"/>
+    <w:lsdException w:name="Colorful Shading" w:semiHidden="0" w:uiPriority="71" w:unhideWhenUsed="0"/>
+    <w:lsdException w:name="Colorful List" w:semiHidden="0" w:uiPriority="72" w:unhideWhenUsed="0"/>
+    <w:lsdException w:name="Colorful Grid" w:semiHidden="0" w:uiPriority="73" w:unhideWhenUsed="0"/>
+    <w:lsdException w:name="Light Shading Accent 1" w:semiHidden="0" w:uiPriority="60" w:unhideWhenUsed="0"/>
+    <w:lsdException w:name="Light List Accent 1" w:semiHidden="0" w:uiPriority="61" w:unhideWhenUsed="0"/>
+    <w:lsdException w:name="Light Grid Accent 1" w:semiHidden="0" w:uiPriority="62" w:unhideWhenUsed="0"/>
+    <w:lsdException w:name="Medium Shading 1 Accent 1" w:semiHidden="0" w:uiPriority="63" w:unhideWhenUsed="0"/>
+    <w:lsdException w:name="Medium Shading 2 Accent 1" w:semiHidden="0" w:uiPriority="64" w:unhideWhenUsed="0"/>
+    <w:lsdException w:name="Medium List 1 Accent 1" w:semiHidden="0" w:uiPriority="65" w:unhideWhenUsed="0"/>
+    <w:lsdException w:name="Revision" w:unhideWhenUsed="0"/>
+    <w:lsdException w:name="List Paragraph" w:semiHidden="0" w:uiPriority="34" w:unhideWhenUsed="0" w:qFormat="1"/>
+    <w:lsdException w:name="Quote" w:semiHidden="0" w:uiPriority="29" w:unhideWhenUsed="0" w:qFormat="1"/>
+    <w:lsdException w:name="Intense Quote" w:semiHidden="0" w:uiPriority="30" w:unhideWhenUsed="0" w:qFormat="1"/>
+    <w:lsdException w:name="Medium List 2 Accent 1" w:semiHidden="0" w:uiPriority="66" w:unhideWhenUsed="0"/>
+    <w:lsdException w:name="Medium Grid 1 Accent 1" w:semiHidden="0" w:uiPriority="67" w:unhideWhenUsed="0"/>
+    <w:lsdException w:name="Medium Grid 2 Accent 1" w:semiHidden="0" w:uiPriority="68" w:unhideWhenUsed="0"/>
+    <w:lsdException w:name="Medium Grid 3 Accent 1" w:semiHidden="0" w:uiPriority="69" w:unhideWhenUsed="0"/>
+    <w:lsdException w:name="Dark List Accent 1" w:semiHidden="0" w:uiPriority="70" w:unhideWhenUsed="0"/>
+    <w:lsdException w:name="Colorful Shading Accent 1" w:semiHidden="0" w:uiPriority="71" w:unhideWhenUsed="0"/>
+    <w:lsdException w:name="Colorful List Accent 1" w:semiHidden="0" w:uiPriority="72" w:unhideWhenUsed="0"/>
+    <w:lsdException w:name="Colorful Grid Accent 1" w:semiHidden="0" w:uiPriority="73" w:unhideWhenUsed="0"/>
+    <w:lsdException w:name="Light Shading Accent 2" w:semiHidden="0" w:uiPriority="60" w:unhideWhenUsed="0"/>
+    <w:lsdException w:name="Light List Accent 2" w:semiHidden="0" w:uiPriority="61" w:unhideWhenUsed="0"/>
+    <w:lsdException w:name="Light Grid Accent 2" w:semiHidden="0" w:uiPriority="62" w:unhideWhenUsed="0"/>
+    <w:lsdException w:name="Medium Shading 1 Accent 2" w:semiHidden="0" w:uiPriority="63" w:unhideWhenUsed="0"/>
+    <w:lsdException w:name="Medium Shading 2 Accent 2" w:semiHidden="0" w:uiPriority="64" w:unhideWhenUsed="0"/>
+    <w:lsdException w:name="Medium List 1 Accent 2" w:semiHidden="0" w:uiPriority="65" w:unhideWhenUsed="0"/>
+    <w:lsdException w:name="Medium List 2 Accent 2" w:semiHidden="0" w:uiPriority="66" w:unhideWhenUsed="0"/>
+    <w:lsdException w:name="Medium Grid 1 Accent 2" w:semiHidden="0" w:uiPriority="67" w:unhideWhenUsed="0"/>
+    <w:lsdException w:name="Medium Grid 2 Accent 2" w:semiHidden="0" w:uiPriority="68" w:unhideWhenUsed="0"/>
+    <w:lsdException w:name="Medium Grid 3 Accent 2" w:semiHidden="0" w:uiPriority="69" w:unhideWhenUsed="0"/>
+    <w:lsdException w:name="Dark List Accent 2" w:semiHidden="0" w:uiPriority="70" w:unhideWhenUsed="0"/>
+    <w:lsdException w:name="Colorful Shading Accent 2" w:semiHidden="0" w:uiPriority="71" w:unhideWhenUsed="0"/>
+    <w:lsdException w:name="Colorful List Accent 2" w:semiHidden="0" w:uiPriority="72" w:unhideWhenUsed="0"/>
+    <w:lsdException w:name="Colorful Grid Accent 2" w:semiHidden="0" w:uiPriority="73" w:unhideWhenUsed="0"/>
+    <w:lsdException w:name="Light Shading Accent 3" w:semiHidden="0" w:uiPriority="60" w:unhideWhenUsed="0"/>
+    <w:lsdException w:name="Light List Accent 3" w:semiHidden="0" w:uiPriority="61" w:unhideWhenUsed="0"/>
+    <w:lsdException w:name="Light Grid Accent 3" w:semiHidden="0" w:uiPriority="62" w:unhideWhenUsed="0"/>
+    <w:lsdException w:name="Medium Shading 1 Accent 3" w:semiHidden="0" w:uiPriority="63" w:unhideWhenUsed="0"/>
+    <w:lsdException w:name="Medium Shading 2 Accent 3" w:semiHidden="0" w:uiPriority="64" w:unhideWhenUsed="0"/>
+    <w:lsdException w:name="Medium List 1 Accent 3" w:semiHidden="0" w:uiPriority="65" w:unhideWhenUsed="0"/>
+    <w:lsdException w:name="Medium List 2 Accent 3" w:semiHidden="0" w:uiPriority="66" w:unhideWhenUsed="0"/>
+    <w:lsdException w:name="Medium Grid 1 Accent 3" w:semiHidden="0" w:uiPriority="67" w:unhideWhenUsed="0"/>
+    <w:lsdException w:name="Medium Grid 2 Accent 3" w:semiHidden="0" w:uiPriority="68" w:unhideWhenUsed="0"/>
+    <w:lsdException w:name="Medium Grid 3 Accent 3" w:semiHidden="0" w:uiPriority="69" w:unhideWhenUsed="0"/>
+    <w:lsdException w:name="Dark List Accent 3" w:semiHidden="0" w:uiPriority="70" w:unhideWhenUsed="0"/>
+    <w:lsdException w:name="Colorful Shading Accent 3" w:semiHidden="0" w:uiPriority="71" w:unhideWhenUsed="0"/>
+    <w:lsdException w:name="Colorful List Accent 3" w:semiHidden="0" w:uiPriority="72" w:unhideWhenUsed="0"/>
+    <w:lsdException w:name="Colorful Grid Accent 3" w:semiHidden="0" w:uiPriority="73" w:unhideWhenUsed="0"/>
+    <w:lsdException w:name="Light Shading Accent 4" w:semiHidden="0" w:uiPriority="60" w:unhideWhenUsed="0"/>
+    <w:lsdException w:name="Light List Accent 4" w:semiHidden="0" w:uiPriority="61" w:unhideWhenUsed="0"/>
+    <w:lsdException w:name="Light Grid Accent 4" w:semiHidden="0" w:uiPriority="62" w:unhideWhenUsed="0"/>
+    <w:lsdException w:name="Medium Shading 1 Accent 4" w:semiHidden="0" w:uiPriority="63" w:unhideWhenUsed="0"/>
+    <w:lsdException w:name="Medium Shading 2 Accent 4" w:semiHidden="0" w:uiPriority="64" w:unhideWhenUsed="0"/>
+    <w:lsdException w:name="Medium List 1 Accent 4" w:semiHidden="0" w:uiPriority="65" w:unhideWhenUsed="0"/>
+    <w:lsdException w:name="Medium List 2 Accent 4" w:semiHidden="0" w:uiPriority="66" w:unhideWhenUsed="0"/>
+    <w:lsdException w:name="Medium Grid 1 Accent 4" w:semiHidden="0" w:uiPriority="67" w:unhideWhenUsed="0"/>
+    <w:lsdException w:name="Medium Grid 2 Accent 4" w:semiHidden="0" w:uiPriority="68" w:unhideWhenUsed="0"/>
+    <w:lsdException w:name="Medium Grid 3 Accent 4" w:semiHidden="0" w:uiPriority="69" w:unhideWhenUsed="0"/>
+    <w:lsdException w:name="Dark List Accent 4" w:semiHidden="0" w:uiPriority="70" w:unhideWhenUsed="0"/>
+    <w:lsdException w:name="Colorful Shading Accent 4" w:semiHidden="0" w:uiPriority="71" w:unhideWhenUsed="0"/>
+    <w:lsdException w:name="Colorful List Accent 4" w:semiHidden="0" w:uiPriority="72" w:unhideWhenUsed="0"/>
+    <w:lsdException w:name="Colorful Grid Accent 4" w:semiHidden="0" w:uiPriority="73" w:unhideWhenUsed="0"/>
+    <w:lsdException w:name="Light Shading Accent 5" w:semiHidden="0" w:uiPriority="60" w:unhideWhenUsed="0"/>
+    <w:lsdException w:name="Light List Accent 5" w:semiHidden="0" w:uiPriority="61" w:unhideWhenUsed="0"/>
+    <w:lsdException w:name="Light Grid Accent 5" w:semiHidden="0" w:uiPriority="62" w:unhideWhenUsed="0"/>
+    <w:lsdException w:name="Medium Shading 1 Accent 5" w:semiHidden="0" w:uiPriority="63" w:unhideWhenUsed="0"/>
+    <w:lsdException w:name="Medium Shading 2 Accent 5" w:semiHidden="0" w:uiPriority="64" w:unhideWhenUsed="0"/>
+    <w:lsdException w:name="Medium List 1 Accent 5" w:semiHidden="0" w:uiPriority="65" w:unhideWhenUsed="0"/>
+    <w:lsdException w:name="Medium List 2 Accent 5" w:semiHidden="0" w:uiPriority="66" w:unhideWhenUsed="0"/>
+    <w:lsdException w:name="Medium Grid 1 Accent 5" w:semiHidden="0" w:uiPriority="67" w:unhideWhenUsed="0"/>
+    <w:lsdException w:name="Medium Grid 2 Accent 5" w:semiHidden="0" w:uiPriority="68" w:unhideWhenUsed="0"/>
+    <w:lsdException w:name="Medium Grid 3 Accent 5" w:semiHidden="0" w:uiPriority="69" w:unhideWhenUsed="0"/>
+    <w:lsdException w:name="Dark List Accent 5" w:semiHidden="0" w:uiPriority="70" w:unhideWhenUsed="0"/>
+    <w:lsdException w:name="Colorful Shading Accent 5" w:semiHidden="0" w:uiPriority="71" w:unhideWhenUsed="0"/>
+    <w:lsdException w:name="Colorful List Accent 5" w:semiHidden="0" w:uiPriority="72" w:unhideWhenUsed="0"/>
+    <w:lsdException w:name="Colorful Grid Accent 5" w:semiHidden="0" w:uiPriority="73" w:unhideWhenUsed="0"/>
+    <w:lsdException w:name="Light Shading Accent 6" w:semiHidden="0" w:uiPriority="60" w:unhideWhenUsed="0"/>
+    <w:lsdException w:name="Light List Accent 6" w:semiHidden="0" w:uiPriority="61" w:unhideWhenUsed="0"/>
+    <w:lsdException w:name="Light Grid Accent 6" w:semiHidden="0" w:uiPriority="62" w:unhideWhenUsed="0"/>
+    <w:lsdException w:name="Medium Shading 1 Accent 6" w:semiHidden="0" w:uiPriority="63" w:unhideWhenUsed="0"/>
+    <w:lsdException w:name="Medium Shading 2 Accent 6" w:semiHidden="0" w:uiPriority="64" w:unhideWhenUsed="0"/>
+    <w:lsdException w:name="Medium List 1 Accent 6" w:semiHidden="0" w:uiPriority="65" w:unhideWhenUsed="0"/>
+    <w:lsdException w:name="Medium List 2 Accent 6" w:semiHidden="0" w:uiPriority="66" w:unhideWhenUsed="0"/>
+    <w:lsdException w:name="Medium Grid 1 Accent 6" w:semiHidden="0" w:uiPriority="67" w:unhideWhenUsed="0"/>
+    <w:lsdException w:name="Medium Grid 2 Accent 6" w:semiHidden="0" w:uiPriority="68" w:unhideWhenUsed="0"/>
+    <w:lsdException w:name="Medium Grid 3 Accent 6" w:semiHidden="0" w:uiPriority="69" w:unhideWhenUsed="0"/>
+    <w:lsdException w:name="Dark List Accent 6" w:semiHidden="0" w:uiPriority="70" w:unhideWhenUsed="0"/>
+    <w:lsdException w:name="Colorful Shading Accent 6" w:semiHidden="0" w:uiPriority="71" w:unhideWhenUsed="0"/>
+    <w:lsdException w:name="Colorful List Accent 6" w:semiHidden="0" w:uiPriority="72" w:unhideWhenUsed="0"/>
+    <w:lsdException w:name="Colorful Grid Accent 6" w:semiHidden="0" w:uiPriority="73" w:unhideWhenUsed="0"/>
+    <w:lsdException w:name="Subtle Emphasis" w:semiHidden="0" w:uiPriority="19" w:unhideWhenUsed="0" w:qFormat="1"/>
+    <w:lsdException w:name="Intense Emphasis" w:semiHidden="0" w:uiPriority="21" w:unhideWhenUsed="0" w:qFormat="1"/>
+    <w:lsdException w:name="Subtle Reference" w:semiHidden="0" w:uiPriority="31" w:unhideWhenUsed="0" w:qFormat="1"/>
+    <w:lsdException w:name="Intense Reference" w:semiHidden="0" w:uiPriority="32" w:unhideWhenUsed="0" w:qFormat="1"/>
+    <w:lsdException w:name="Book Title" w:semiHidden="0" w:uiPriority="33" w:unhideWhenUsed="0" w:qFormat="1"/>
+    <w:lsdException w:name="Bibliography" w:uiPriority="37"/>
+    <w:lsdException w:name="TOC Heading" w:uiPriority="39" w:qFormat="1"/>
   </w:latentStyles>
   <w:style w:type="paragraph" w:default="1" w:styleId="Normal">
     <w:name w:val="Normal"/>
@@ -6679,7 +8815,7 @@
       <w:szCs w:val="16"/>
     </w:rPr>
   </w:style>
-  <w:style w:type="table" w:styleId="GridTable1Light-Accent1">
+  <w:style w:type="table" w:customStyle="1" w:styleId="GridTable1LightAccent1">
     <w:name w:val="Grid Table 1 Light Accent 1"/>
     <w:basedOn w:val="TableNormal"/>
     <w:uiPriority w:val="46"/>
@@ -6743,7 +8879,7 @@
       </w:rPr>
     </w:tblStylePr>
   </w:style>
-  <w:style w:type="table" w:styleId="PlainTable4">
+  <w:style w:type="table" w:customStyle="1" w:styleId="PlainTable4">
     <w:name w:val="Plain Table 4"/>
     <w:basedOn w:val="TableNormal"/>
     <w:uiPriority w:val="44"/>
@@ -6798,6 +8934,455 @@
         <w:shd w:val="clear" w:color="auto" w:fill="F2F2F2" w:themeFill="background1" w:themeFillShade="F2"/>
       </w:tcPr>
     </w:tblStylePr>
+  </w:style>
+  <w:style w:type="paragraph" w:styleId="Bibliography">
+    <w:name w:val="Bibliography"/>
+    <w:basedOn w:val="Normal"/>
+    <w:next w:val="Normal"/>
+    <w:uiPriority w:val="37"/>
+    <w:unhideWhenUsed/>
+    <w:rsid w:val="001F19E3"/>
+    <w:pPr>
+      <w:tabs>
+        <w:tab w:val="left" w:pos="380"/>
+      </w:tabs>
+      <w:spacing w:after="0" w:line="240" w:lineRule="auto"/>
+      <w:ind w:left="384" w:hanging="384"/>
+    </w:pPr>
+  </w:style>
+</w:styles>
+</file>
+
+<file path=word/stylesWithEffects.xml><?xml version="1.0" encoding="utf-8"?>
+<w:styles xmlns:wpc="http://schemas.microsoft.com/office/word/2010/wordprocessingCanvas" xmlns:mo="http://schemas.microsoft.com/office/mac/office/2008/main" xmlns:mc="http://schemas.openxmlformats.org/markup-compatibility/2006" xmlns:mv="urn:schemas-microsoft-com:mac:vml" xmlns:o="urn:schemas-microsoft-com:office:office" xmlns:r="http://schemas.openxmlformats.org/officeDocument/2006/relationships" xmlns:m="http://schemas.openxmlformats.org/officeDocument/2006/math" xmlns:v="urn:schemas-microsoft-com:vml" xmlns:wp14="http://schemas.microsoft.com/office/word/2010/wordprocessingDrawing" xmlns:wp="http://schemas.openxmlformats.org/drawingml/2006/wordprocessingDrawing" xmlns:w10="urn:schemas-microsoft-com:office:word" xmlns:w="http://schemas.openxmlformats.org/wordprocessingml/2006/main" xmlns:w14="http://schemas.microsoft.com/office/word/2010/wordml" xmlns:wpg="http://schemas.microsoft.com/office/word/2010/wordprocessingGroup" xmlns:wpi="http://schemas.microsoft.com/office/word/2010/wordprocessingInk" xmlns:wne="http://schemas.microsoft.com/office/word/2006/wordml" xmlns:wps="http://schemas.microsoft.com/office/word/2010/wordprocessingShape" mc:Ignorable="w14 wp14">
+  <w:docDefaults>
+    <w:rPrDefault>
+      <w:rPr>
+        <w:rFonts w:asciiTheme="minorHAnsi" w:eastAsiaTheme="minorHAnsi" w:hAnsiTheme="minorHAnsi" w:cstheme="minorBidi"/>
+        <w:sz w:val="22"/>
+        <w:szCs w:val="22"/>
+        <w:lang w:val="en-US" w:eastAsia="en-US" w:bidi="ar-SA"/>
+      </w:rPr>
+    </w:rPrDefault>
+    <w:pPrDefault>
+      <w:pPr>
+        <w:spacing w:after="200" w:line="276" w:lineRule="auto"/>
+      </w:pPr>
+    </w:pPrDefault>
+  </w:docDefaults>
+  <w:latentStyles w:defLockedState="0" w:defUIPriority="99" w:defSemiHidden="1" w:defUnhideWhenUsed="1" w:defQFormat="0" w:count="276">
+    <w:lsdException w:name="Normal" w:semiHidden="0" w:uiPriority="0" w:unhideWhenUsed="0" w:qFormat="1"/>
+    <w:lsdException w:name="heading 1" w:semiHidden="0" w:uiPriority="9" w:unhideWhenUsed="0" w:qFormat="1"/>
+    <w:lsdException w:name="heading 2" w:uiPriority="9" w:qFormat="1"/>
+    <w:lsdException w:name="heading 3" w:uiPriority="9" w:qFormat="1"/>
+    <w:lsdException w:name="heading 4" w:uiPriority="9" w:qFormat="1"/>
+    <w:lsdException w:name="heading 5" w:uiPriority="9" w:qFormat="1"/>
+    <w:lsdException w:name="heading 6" w:uiPriority="9" w:qFormat="1"/>
+    <w:lsdException w:name="heading 7" w:uiPriority="9" w:qFormat="1"/>
+    <w:lsdException w:name="heading 8" w:uiPriority="9" w:qFormat="1"/>
+    <w:lsdException w:name="heading 9" w:uiPriority="9" w:qFormat="1"/>
+    <w:lsdException w:name="toc 1" w:uiPriority="39"/>
+    <w:lsdException w:name="toc 2" w:uiPriority="39"/>
+    <w:lsdException w:name="toc 3" w:uiPriority="39"/>
+    <w:lsdException w:name="toc 4" w:uiPriority="39"/>
+    <w:lsdException w:name="toc 5" w:uiPriority="39"/>
+    <w:lsdException w:name="toc 6" w:uiPriority="39"/>
+    <w:lsdException w:name="toc 7" w:uiPriority="39"/>
+    <w:lsdException w:name="toc 8" w:uiPriority="39"/>
+    <w:lsdException w:name="toc 9" w:uiPriority="39"/>
+    <w:lsdException w:name="caption" w:uiPriority="35" w:qFormat="1"/>
+    <w:lsdException w:name="Title" w:semiHidden="0" w:uiPriority="10" w:unhideWhenUsed="0" w:qFormat="1"/>
+    <w:lsdException w:name="Default Paragraph Font" w:uiPriority="1"/>
+    <w:lsdException w:name="Subtitle" w:semiHidden="0" w:uiPriority="11" w:unhideWhenUsed="0" w:qFormat="1"/>
+    <w:lsdException w:name="Strong" w:semiHidden="0" w:uiPriority="22" w:unhideWhenUsed="0" w:qFormat="1"/>
+    <w:lsdException w:name="Emphasis" w:semiHidden="0" w:uiPriority="20" w:unhideWhenUsed="0" w:qFormat="1"/>
+    <w:lsdException w:name="Table Grid" w:semiHidden="0" w:uiPriority="59" w:unhideWhenUsed="0"/>
+    <w:lsdException w:name="Placeholder Text" w:unhideWhenUsed="0"/>
+    <w:lsdException w:name="No Spacing" w:semiHidden="0" w:uiPriority="1" w:unhideWhenUsed="0" w:qFormat="1"/>
+    <w:lsdException w:name="Light Shading" w:semiHidden="0" w:uiPriority="60" w:unhideWhenUsed="0"/>
+    <w:lsdException w:name="Light List" w:semiHidden="0" w:uiPriority="61" w:unhideWhenUsed="0"/>
+    <w:lsdException w:name="Light Grid" w:semiHidden="0" w:uiPriority="62" w:unhideWhenUsed="0"/>
+    <w:lsdException w:name="Medium Shading 1" w:semiHidden="0" w:uiPriority="63" w:unhideWhenUsed="0"/>
+    <w:lsdException w:name="Medium Shading 2" w:semiHidden="0" w:uiPriority="64" w:unhideWhenUsed="0"/>
+    <w:lsdException w:name="Medium List 1" w:semiHidden="0" w:uiPriority="65" w:unhideWhenUsed="0"/>
+    <w:lsdException w:name="Medium List 2" w:semiHidden="0" w:uiPriority="66" w:unhideWhenUsed="0"/>
+    <w:lsdException w:name="Medium Grid 1" w:semiHidden="0" w:uiPriority="67" w:unhideWhenUsed="0"/>
+    <w:lsdException w:name="Medium Grid 2" w:semiHidden="0" w:uiPriority="68" w:unhideWhenUsed="0"/>
+    <w:lsdException w:name="Medium Grid 3" w:semiHidden="0" w:uiPriority="69" w:unhideWhenUsed="0"/>
+    <w:lsdException w:name="Dark List" w:semiHidden="0" w:uiPriority="70" w:unhideWhenUsed="0"/>
+    <w:lsdException w:name="Colorful Shading" w:semiHidden="0" w:uiPriority="71" w:unhideWhenUsed="0"/>
+    <w:lsdException w:name="Colorful List" w:semiHidden="0" w:uiPriority="72" w:unhideWhenUsed="0"/>
+    <w:lsdException w:name="Colorful Grid" w:semiHidden="0" w:uiPriority="73" w:unhideWhenUsed="0"/>
+    <w:lsdException w:name="Light Shading Accent 1" w:semiHidden="0" w:uiPriority="60" w:unhideWhenUsed="0"/>
+    <w:lsdException w:name="Light List Accent 1" w:semiHidden="0" w:uiPriority="61" w:unhideWhenUsed="0"/>
+    <w:lsdException w:name="Light Grid Accent 1" w:semiHidden="0" w:uiPriority="62" w:unhideWhenUsed="0"/>
+    <w:lsdException w:name="Medium Shading 1 Accent 1" w:semiHidden="0" w:uiPriority="63" w:unhideWhenUsed="0"/>
+    <w:lsdException w:name="Medium Shading 2 Accent 1" w:semiHidden="0" w:uiPriority="64" w:unhideWhenUsed="0"/>
+    <w:lsdException w:name="Medium List 1 Accent 1" w:semiHidden="0" w:uiPriority="65" w:unhideWhenUsed="0"/>
+    <w:lsdException w:name="Revision" w:unhideWhenUsed="0"/>
+    <w:lsdException w:name="List Paragraph" w:semiHidden="0" w:uiPriority="34" w:unhideWhenUsed="0" w:qFormat="1"/>
+    <w:lsdException w:name="Quote" w:semiHidden="0" w:uiPriority="29" w:unhideWhenUsed="0" w:qFormat="1"/>
+    <w:lsdException w:name="Intense Quote" w:semiHidden="0" w:uiPriority="30" w:unhideWhenUsed="0" w:qFormat="1"/>
+    <w:lsdException w:name="Medium List 2 Accent 1" w:semiHidden="0" w:uiPriority="66" w:unhideWhenUsed="0"/>
+    <w:lsdException w:name="Medium Grid 1 Accent 1" w:semiHidden="0" w:uiPriority="67" w:unhideWhenUsed="0"/>
+    <w:lsdException w:name="Medium Grid 2 Accent 1" w:semiHidden="0" w:uiPriority="68" w:unhideWhenUsed="0"/>
+    <w:lsdException w:name="Medium Grid 3 Accent 1" w:semiHidden="0" w:uiPriority="69" w:unhideWhenUsed="0"/>
+    <w:lsdException w:name="Dark List Accent 1" w:semiHidden="0" w:uiPriority="70" w:unhideWhenUsed="0"/>
+    <w:lsdException w:name="Colorful Shading Accent 1" w:semiHidden="0" w:uiPriority="71" w:unhideWhenUsed="0"/>
+    <w:lsdException w:name="Colorful List Accent 1" w:semiHidden="0" w:uiPriority="72" w:unhideWhenUsed="0"/>
+    <w:lsdException w:name="Colorful Grid Accent 1" w:semiHidden="0" w:uiPriority="73" w:unhideWhenUsed="0"/>
+    <w:lsdException w:name="Light Shading Accent 2" w:semiHidden="0" w:uiPriority="60" w:unhideWhenUsed="0"/>
+    <w:lsdException w:name="Light List Accent 2" w:semiHidden="0" w:uiPriority="61" w:unhideWhenUsed="0"/>
+    <w:lsdException w:name="Light Grid Accent 2" w:semiHidden="0" w:uiPriority="62" w:unhideWhenUsed="0"/>
+    <w:lsdException w:name="Medium Shading 1 Accent 2" w:semiHidden="0" w:uiPriority="63" w:unhideWhenUsed="0"/>
+    <w:lsdException w:name="Medium Shading 2 Accent 2" w:semiHidden="0" w:uiPriority="64" w:unhideWhenUsed="0"/>
+    <w:lsdException w:name="Medium List 1 Accent 2" w:semiHidden="0" w:uiPriority="65" w:unhideWhenUsed="0"/>
+    <w:lsdException w:name="Medium List 2 Accent 2" w:semiHidden="0" w:uiPriority="66" w:unhideWhenUsed="0"/>
+    <w:lsdException w:name="Medium Grid 1 Accent 2" w:semiHidden="0" w:uiPriority="67" w:unhideWhenUsed="0"/>
+    <w:lsdException w:name="Medium Grid 2 Accent 2" w:semiHidden="0" w:uiPriority="68" w:unhideWhenUsed="0"/>
+    <w:lsdException w:name="Medium Grid 3 Accent 2" w:semiHidden="0" w:uiPriority="69" w:unhideWhenUsed="0"/>
+    <w:lsdException w:name="Dark List Accent 2" w:semiHidden="0" w:uiPriority="70" w:unhideWhenUsed="0"/>
+    <w:lsdException w:name="Colorful Shading Accent 2" w:semiHidden="0" w:uiPriority="71" w:unhideWhenUsed="0"/>
+    <w:lsdException w:name="Colorful List Accent 2" w:semiHidden="0" w:uiPriority="72" w:unhideWhenUsed="0"/>
+    <w:lsdException w:name="Colorful Grid Accent 2" w:semiHidden="0" w:uiPriority="73" w:unhideWhenUsed="0"/>
+    <w:lsdException w:name="Light Shading Accent 3" w:semiHidden="0" w:uiPriority="60" w:unhideWhenUsed="0"/>
+    <w:lsdException w:name="Light List Accent 3" w:semiHidden="0" w:uiPriority="61" w:unhideWhenUsed="0"/>
+    <w:lsdException w:name="Light Grid Accent 3" w:semiHidden="0" w:uiPriority="62" w:unhideWhenUsed="0"/>
+    <w:lsdException w:name="Medium Shading 1 Accent 3" w:semiHidden="0" w:uiPriority="63" w:unhideWhenUsed="0"/>
+    <w:lsdException w:name="Medium Shading 2 Accent 3" w:semiHidden="0" w:uiPriority="64" w:unhideWhenUsed="0"/>
+    <w:lsdException w:name="Medium List 1 Accent 3" w:semiHidden="0" w:uiPriority="65" w:unhideWhenUsed="0"/>
+    <w:lsdException w:name="Medium List 2 Accent 3" w:semiHidden="0" w:uiPriority="66" w:unhideWhenUsed="0"/>
+    <w:lsdException w:name="Medium Grid 1 Accent 3" w:semiHidden="0" w:uiPriority="67" w:unhideWhenUsed="0"/>
+    <w:lsdException w:name="Medium Grid 2 Accent 3" w:semiHidden="0" w:uiPriority="68" w:unhideWhenUsed="0"/>
+    <w:lsdException w:name="Medium Grid 3 Accent 3" w:semiHidden="0" w:uiPriority="69" w:unhideWhenUsed="0"/>
+    <w:lsdException w:name="Dark List Accent 3" w:semiHidden="0" w:uiPriority="70" w:unhideWhenUsed="0"/>
+    <w:lsdException w:name="Colorful Shading Accent 3" w:semiHidden="0" w:uiPriority="71" w:unhideWhenUsed="0"/>
+    <w:lsdException w:name="Colorful List Accent 3" w:semiHidden="0" w:uiPriority="72" w:unhideWhenUsed="0"/>
+    <w:lsdException w:name="Colorful Grid Accent 3" w:semiHidden="0" w:uiPriority="73" w:unhideWhenUsed="0"/>
+    <w:lsdException w:name="Light Shading Accent 4" w:semiHidden="0" w:uiPriority="60" w:unhideWhenUsed="0"/>
+    <w:lsdException w:name="Light List Accent 4" w:semiHidden="0" w:uiPriority="61" w:unhideWhenUsed="0"/>
+    <w:lsdException w:name="Light Grid Accent 4" w:semiHidden="0" w:uiPriority="62" w:unhideWhenUsed="0"/>
+    <w:lsdException w:name="Medium Shading 1 Accent 4" w:semiHidden="0" w:uiPriority="63" w:unhideWhenUsed="0"/>
+    <w:lsdException w:name="Medium Shading 2 Accent 4" w:semiHidden="0" w:uiPriority="64" w:unhideWhenUsed="0"/>
+    <w:lsdException w:name="Medium List 1 Accent 4" w:semiHidden="0" w:uiPriority="65" w:unhideWhenUsed="0"/>
+    <w:lsdException w:name="Medium List 2 Accent 4" w:semiHidden="0" w:uiPriority="66" w:unhideWhenUsed="0"/>
+    <w:lsdException w:name="Medium Grid 1 Accent 4" w:semiHidden="0" w:uiPriority="67" w:unhideWhenUsed="0"/>
+    <w:lsdException w:name="Medium Grid 2 Accent 4" w:semiHidden="0" w:uiPriority="68" w:unhideWhenUsed="0"/>
+    <w:lsdException w:name="Medium Grid 3 Accent 4" w:semiHidden="0" w:uiPriority="69" w:unhideWhenUsed="0"/>
+    <w:lsdException w:name="Dark List Accent 4" w:semiHidden="0" w:uiPriority="70" w:unhideWhenUsed="0"/>
+    <w:lsdException w:name="Colorful Shading Accent 4" w:semiHidden="0" w:uiPriority="71" w:unhideWhenUsed="0"/>
+    <w:lsdException w:name="Colorful List Accent 4" w:semiHidden="0" w:uiPriority="72" w:unhideWhenUsed="0"/>
+    <w:lsdException w:name="Colorful Grid Accent 4" w:semiHidden="0" w:uiPriority="73" w:unhideWhenUsed="0"/>
+    <w:lsdException w:name="Light Shading Accent 5" w:semiHidden="0" w:uiPriority="60" w:unhideWhenUsed="0"/>
+    <w:lsdException w:name="Light List Accent 5" w:semiHidden="0" w:uiPriority="61" w:unhideWhenUsed="0"/>
+    <w:lsdException w:name="Light Grid Accent 5" w:semiHidden="0" w:uiPriority="62" w:unhideWhenUsed="0"/>
+    <w:lsdException w:name="Medium Shading 1 Accent 5" w:semiHidden="0" w:uiPriority="63" w:unhideWhenUsed="0"/>
+    <w:lsdException w:name="Medium Shading 2 Accent 5" w:semiHidden="0" w:uiPriority="64" w:unhideWhenUsed="0"/>
+    <w:lsdException w:name="Medium List 1 Accent 5" w:semiHidden="0" w:uiPriority="65" w:unhideWhenUsed="0"/>
+    <w:lsdException w:name="Medium List 2 Accent 5" w:semiHidden="0" w:uiPriority="66" w:unhideWhenUsed="0"/>
+    <w:lsdException w:name="Medium Grid 1 Accent 5" w:semiHidden="0" w:uiPriority="67" w:unhideWhenUsed="0"/>
+    <w:lsdException w:name="Medium Grid 2 Accent 5" w:semiHidden="0" w:uiPriority="68" w:unhideWhenUsed="0"/>
+    <w:lsdException w:name="Medium Grid 3 Accent 5" w:semiHidden="0" w:uiPriority="69" w:unhideWhenUsed="0"/>
+    <w:lsdException w:name="Dark List Accent 5" w:semiHidden="0" w:uiPriority="70" w:unhideWhenUsed="0"/>
+    <w:lsdException w:name="Colorful Shading Accent 5" w:semiHidden="0" w:uiPriority="71" w:unhideWhenUsed="0"/>
+    <w:lsdException w:name="Colorful List Accent 5" w:semiHidden="0" w:uiPriority="72" w:unhideWhenUsed="0"/>
+    <w:lsdException w:name="Colorful Grid Accent 5" w:semiHidden="0" w:uiPriority="73" w:unhideWhenUsed="0"/>
+    <w:lsdException w:name="Light Shading Accent 6" w:semiHidden="0" w:uiPriority="60" w:unhideWhenUsed="0"/>
+    <w:lsdException w:name="Light List Accent 6" w:semiHidden="0" w:uiPriority="61" w:unhideWhenUsed="0"/>
+    <w:lsdException w:name="Light Grid Accent 6" w:semiHidden="0" w:uiPriority="62" w:unhideWhenUsed="0"/>
+    <w:lsdException w:name="Medium Shading 1 Accent 6" w:semiHidden="0" w:uiPriority="63" w:unhideWhenUsed="0"/>
+    <w:lsdException w:name="Medium Shading 2 Accent 6" w:semiHidden="0" w:uiPriority="64" w:unhideWhenUsed="0"/>
+    <w:lsdException w:name="Medium List 1 Accent 6" w:semiHidden="0" w:uiPriority="65" w:unhideWhenUsed="0"/>
+    <w:lsdException w:name="Medium List 2 Accent 6" w:semiHidden="0" w:uiPriority="66" w:unhideWhenUsed="0"/>
+    <w:lsdException w:name="Medium Grid 1 Accent 6" w:semiHidden="0" w:uiPriority="67" w:unhideWhenUsed="0"/>
+    <w:lsdException w:name="Medium Grid 2 Accent 6" w:semiHidden="0" w:uiPriority="68" w:unhideWhenUsed="0"/>
+    <w:lsdException w:name="Medium Grid 3 Accent 6" w:semiHidden="0" w:uiPriority="69" w:unhideWhenUsed="0"/>
+    <w:lsdException w:name="Dark List Accent 6" w:semiHidden="0" w:uiPriority="70" w:unhideWhenUsed="0"/>
+    <w:lsdException w:name="Colorful Shading Accent 6" w:semiHidden="0" w:uiPriority="71" w:unhideWhenUsed="0"/>
+    <w:lsdException w:name="Colorful List Accent 6" w:semiHidden="0" w:uiPriority="72" w:unhideWhenUsed="0"/>
+    <w:lsdException w:name="Colorful Grid Accent 6" w:semiHidden="0" w:uiPriority="73" w:unhideWhenUsed="0"/>
+    <w:lsdException w:name="Subtle Emphasis" w:semiHidden="0" w:uiPriority="19" w:unhideWhenUsed="0" w:qFormat="1"/>
+    <w:lsdException w:name="Intense Emphasis" w:semiHidden="0" w:uiPriority="21" w:unhideWhenUsed="0" w:qFormat="1"/>
+    <w:lsdException w:name="Subtle Reference" w:semiHidden="0" w:uiPriority="31" w:unhideWhenUsed="0" w:qFormat="1"/>
+    <w:lsdException w:name="Intense Reference" w:semiHidden="0" w:uiPriority="32" w:unhideWhenUsed="0" w:qFormat="1"/>
+    <w:lsdException w:name="Book Title" w:semiHidden="0" w:uiPriority="33" w:unhideWhenUsed="0" w:qFormat="1"/>
+    <w:lsdException w:name="Bibliography" w:uiPriority="37"/>
+    <w:lsdException w:name="TOC Heading" w:uiPriority="39" w:qFormat="1"/>
+  </w:latentStyles>
+  <w:style w:type="paragraph" w:default="1" w:styleId="Normal">
+    <w:name w:val="Normal"/>
+    <w:qFormat/>
+  </w:style>
+  <w:style w:type="character" w:default="1" w:styleId="DefaultParagraphFont">
+    <w:name w:val="Default Paragraph Font"/>
+    <w:uiPriority w:val="1"/>
+    <w:semiHidden/>
+    <w:unhideWhenUsed/>
+  </w:style>
+  <w:style w:type="table" w:default="1" w:styleId="TableNormal">
+    <w:name w:val="Normal Table"/>
+    <w:uiPriority w:val="99"/>
+    <w:semiHidden/>
+    <w:unhideWhenUsed/>
+    <w:tblPr>
+      <w:tblInd w:w="0" w:type="dxa"/>
+      <w:tblCellMar>
+        <w:top w:w="0" w:type="dxa"/>
+        <w:left w:w="108" w:type="dxa"/>
+        <w:bottom w:w="0" w:type="dxa"/>
+        <w:right w:w="108" w:type="dxa"/>
+      </w:tblCellMar>
+    </w:tblPr>
+  </w:style>
+  <w:style w:type="numbering" w:default="1" w:styleId="NoList">
+    <w:name w:val="No List"/>
+    <w:uiPriority w:val="99"/>
+    <w:semiHidden/>
+    <w:unhideWhenUsed/>
+  </w:style>
+  <w:style w:type="paragraph" w:styleId="ListParagraph">
+    <w:name w:val="List Paragraph"/>
+    <w:basedOn w:val="Normal"/>
+    <w:uiPriority w:val="34"/>
+    <w:qFormat/>
+    <w:rsid w:val="00A00D16"/>
+    <w:pPr>
+      <w:ind w:left="720"/>
+      <w:contextualSpacing/>
+    </w:pPr>
+  </w:style>
+  <w:style w:type="character" w:styleId="CommentReference">
+    <w:name w:val="annotation reference"/>
+    <w:basedOn w:val="DefaultParagraphFont"/>
+    <w:uiPriority w:val="99"/>
+    <w:semiHidden/>
+    <w:unhideWhenUsed/>
+    <w:rsid w:val="00A00D16"/>
+    <w:rPr>
+      <w:sz w:val="16"/>
+      <w:szCs w:val="16"/>
+    </w:rPr>
+  </w:style>
+  <w:style w:type="paragraph" w:styleId="CommentText">
+    <w:name w:val="annotation text"/>
+    <w:basedOn w:val="Normal"/>
+    <w:link w:val="CommentTextChar"/>
+    <w:uiPriority w:val="99"/>
+    <w:semiHidden/>
+    <w:unhideWhenUsed/>
+    <w:rsid w:val="00A00D16"/>
+    <w:pPr>
+      <w:spacing w:line="240" w:lineRule="auto"/>
+    </w:pPr>
+    <w:rPr>
+      <w:sz w:val="20"/>
+      <w:szCs w:val="20"/>
+    </w:rPr>
+  </w:style>
+  <w:style w:type="character" w:customStyle="1" w:styleId="CommentTextChar">
+    <w:name w:val="Comment Text Char"/>
+    <w:basedOn w:val="DefaultParagraphFont"/>
+    <w:link w:val="CommentText"/>
+    <w:uiPriority w:val="99"/>
+    <w:semiHidden/>
+    <w:rsid w:val="00A00D16"/>
+    <w:rPr>
+      <w:sz w:val="20"/>
+      <w:szCs w:val="20"/>
+    </w:rPr>
+  </w:style>
+  <w:style w:type="paragraph" w:styleId="CommentSubject">
+    <w:name w:val="annotation subject"/>
+    <w:basedOn w:val="CommentText"/>
+    <w:next w:val="CommentText"/>
+    <w:link w:val="CommentSubjectChar"/>
+    <w:uiPriority w:val="99"/>
+    <w:semiHidden/>
+    <w:unhideWhenUsed/>
+    <w:rsid w:val="00A00D16"/>
+    <w:rPr>
+      <w:b/>
+      <w:bCs/>
+    </w:rPr>
+  </w:style>
+  <w:style w:type="character" w:customStyle="1" w:styleId="CommentSubjectChar">
+    <w:name w:val="Comment Subject Char"/>
+    <w:basedOn w:val="CommentTextChar"/>
+    <w:link w:val="CommentSubject"/>
+    <w:uiPriority w:val="99"/>
+    <w:semiHidden/>
+    <w:rsid w:val="00A00D16"/>
+    <w:rPr>
+      <w:b/>
+      <w:bCs/>
+      <w:sz w:val="20"/>
+      <w:szCs w:val="20"/>
+    </w:rPr>
+  </w:style>
+  <w:style w:type="paragraph" w:styleId="BalloonText">
+    <w:name w:val="Balloon Text"/>
+    <w:basedOn w:val="Normal"/>
+    <w:link w:val="BalloonTextChar"/>
+    <w:uiPriority w:val="99"/>
+    <w:semiHidden/>
+    <w:unhideWhenUsed/>
+    <w:rsid w:val="00A00D16"/>
+    <w:pPr>
+      <w:spacing w:after="0" w:line="240" w:lineRule="auto"/>
+    </w:pPr>
+    <w:rPr>
+      <w:rFonts w:ascii="Tahoma" w:hAnsi="Tahoma" w:cs="Tahoma"/>
+      <w:sz w:val="16"/>
+      <w:szCs w:val="16"/>
+    </w:rPr>
+  </w:style>
+  <w:style w:type="character" w:customStyle="1" w:styleId="BalloonTextChar">
+    <w:name w:val="Balloon Text Char"/>
+    <w:basedOn w:val="DefaultParagraphFont"/>
+    <w:link w:val="BalloonText"/>
+    <w:uiPriority w:val="99"/>
+    <w:semiHidden/>
+    <w:rsid w:val="00A00D16"/>
+    <w:rPr>
+      <w:rFonts w:ascii="Tahoma" w:hAnsi="Tahoma" w:cs="Tahoma"/>
+      <w:sz w:val="16"/>
+      <w:szCs w:val="16"/>
+    </w:rPr>
+  </w:style>
+  <w:style w:type="table" w:customStyle="1" w:styleId="GridTable1LightAccent1">
+    <w:name w:val="Grid Table 1 Light Accent 1"/>
+    <w:basedOn w:val="TableNormal"/>
+    <w:uiPriority w:val="46"/>
+    <w:rsid w:val="007C44C9"/>
+    <w:pPr>
+      <w:spacing w:after="0" w:line="240" w:lineRule="auto"/>
+    </w:pPr>
+    <w:tblPr>
+      <w:tblStyleRowBandSize w:val="1"/>
+      <w:tblStyleColBandSize w:val="1"/>
+      <w:tblInd w:w="0" w:type="dxa"/>
+      <w:tblBorders>
+        <w:top w:val="single" w:sz="4" w:space="0" w:color="B8CCE4" w:themeColor="accent1" w:themeTint="66"/>
+        <w:left w:val="single" w:sz="4" w:space="0" w:color="B8CCE4" w:themeColor="accent1" w:themeTint="66"/>
+        <w:bottom w:val="single" w:sz="4" w:space="0" w:color="B8CCE4" w:themeColor="accent1" w:themeTint="66"/>
+        <w:right w:val="single" w:sz="4" w:space="0" w:color="B8CCE4" w:themeColor="accent1" w:themeTint="66"/>
+        <w:insideH w:val="single" w:sz="4" w:space="0" w:color="B8CCE4" w:themeColor="accent1" w:themeTint="66"/>
+        <w:insideV w:val="single" w:sz="4" w:space="0" w:color="B8CCE4" w:themeColor="accent1" w:themeTint="66"/>
+      </w:tblBorders>
+      <w:tblCellMar>
+        <w:top w:w="0" w:type="dxa"/>
+        <w:left w:w="108" w:type="dxa"/>
+        <w:bottom w:w="0" w:type="dxa"/>
+        <w:right w:w="108" w:type="dxa"/>
+      </w:tblCellMar>
+    </w:tblPr>
+    <w:tblStylePr w:type="firstRow">
+      <w:rPr>
+        <w:b/>
+        <w:bCs/>
+      </w:rPr>
+      <w:tblPr/>
+      <w:tcPr>
+        <w:tcBorders>
+          <w:bottom w:val="single" w:sz="12" w:space="0" w:color="95B3D7" w:themeColor="accent1" w:themeTint="99"/>
+        </w:tcBorders>
+      </w:tcPr>
+    </w:tblStylePr>
+    <w:tblStylePr w:type="lastRow">
+      <w:rPr>
+        <w:b/>
+        <w:bCs/>
+      </w:rPr>
+      <w:tblPr/>
+      <w:tcPr>
+        <w:tcBorders>
+          <w:top w:val="double" w:sz="2" w:space="0" w:color="95B3D7" w:themeColor="accent1" w:themeTint="99"/>
+        </w:tcBorders>
+      </w:tcPr>
+    </w:tblStylePr>
+    <w:tblStylePr w:type="firstCol">
+      <w:rPr>
+        <w:b/>
+        <w:bCs/>
+      </w:rPr>
+    </w:tblStylePr>
+    <w:tblStylePr w:type="lastCol">
+      <w:rPr>
+        <w:b/>
+        <w:bCs/>
+      </w:rPr>
+    </w:tblStylePr>
+  </w:style>
+  <w:style w:type="table" w:customStyle="1" w:styleId="PlainTable4">
+    <w:name w:val="Plain Table 4"/>
+    <w:basedOn w:val="TableNormal"/>
+    <w:uiPriority w:val="44"/>
+    <w:rsid w:val="007C44C9"/>
+    <w:pPr>
+      <w:spacing w:after="0" w:line="240" w:lineRule="auto"/>
+    </w:pPr>
+    <w:tblPr>
+      <w:tblStyleRowBandSize w:val="1"/>
+      <w:tblStyleColBandSize w:val="1"/>
+      <w:tblInd w:w="0" w:type="dxa"/>
+      <w:tblCellMar>
+        <w:top w:w="0" w:type="dxa"/>
+        <w:left w:w="108" w:type="dxa"/>
+        <w:bottom w:w="0" w:type="dxa"/>
+        <w:right w:w="108" w:type="dxa"/>
+      </w:tblCellMar>
+    </w:tblPr>
+    <w:tblStylePr w:type="firstRow">
+      <w:rPr>
+        <w:b/>
+        <w:bCs/>
+      </w:rPr>
+    </w:tblStylePr>
+    <w:tblStylePr w:type="lastRow">
+      <w:rPr>
+        <w:b/>
+        <w:bCs/>
+      </w:rPr>
+    </w:tblStylePr>
+    <w:tblStylePr w:type="firstCol">
+      <w:rPr>
+        <w:b/>
+        <w:bCs/>
+      </w:rPr>
+    </w:tblStylePr>
+    <w:tblStylePr w:type="lastCol">
+      <w:rPr>
+        <w:b/>
+        <w:bCs/>
+      </w:rPr>
+    </w:tblStylePr>
+    <w:tblStylePr w:type="band1Vert">
+      <w:tblPr/>
+      <w:tcPr>
+        <w:shd w:val="clear" w:color="auto" w:fill="F2F2F2" w:themeFill="background1" w:themeFillShade="F2"/>
+      </w:tcPr>
+    </w:tblStylePr>
+    <w:tblStylePr w:type="band1Horz">
+      <w:tblPr/>
+      <w:tcPr>
+        <w:shd w:val="clear" w:color="auto" w:fill="F2F2F2" w:themeFill="background1" w:themeFillShade="F2"/>
+      </w:tcPr>
+    </w:tblStylePr>
+  </w:style>
+  <w:style w:type="paragraph" w:styleId="Bibliography">
+    <w:name w:val="Bibliography"/>
+    <w:basedOn w:val="Normal"/>
+    <w:next w:val="Normal"/>
+    <w:uiPriority w:val="37"/>
+    <w:unhideWhenUsed/>
+    <w:rsid w:val="001F19E3"/>
+    <w:pPr>
+      <w:tabs>
+        <w:tab w:val="left" w:pos="380"/>
+      </w:tabs>
+      <w:spacing w:after="0" w:line="240" w:lineRule="auto"/>
+      <w:ind w:left="384" w:hanging="384"/>
+    </w:pPr>
   </w:style>
 </w:styles>
 </file>
@@ -7085,4 +9670,16 @@
   <a:objectDefaults/>
   <a:extraClrSchemeLst/>
 </a:theme>
+</file>
+
+<file path=customXml/item1.xml><?xml version="1.0" encoding="utf-8"?>
+<b:Sources xmlns:b="http://schemas.openxmlformats.org/officeDocument/2006/bibliography" xmlns="http://schemas.openxmlformats.org/officeDocument/2006/bibliography" SelectedStyle="/APA.XSL" StyleName="APA"/>
+</file>
+
+<file path=customXml/itemProps1.xml><?xml version="1.0" encoding="utf-8"?>
+<ds:datastoreItem xmlns:ds="http://schemas.openxmlformats.org/officeDocument/2006/customXml" ds:itemID="{7A768540-C064-0843-BEAC-CE62DB331B29}">
+  <ds:schemaRefs>
+    <ds:schemaRef ds:uri="http://schemas.openxmlformats.org/officeDocument/2006/bibliography"/>
+  </ds:schemaRefs>
+</ds:datastoreItem>
 </file>
</xml_diff>